<commit_message>
Added LinkedIn articles to work and updated resume
</commit_message>
<xml_diff>
--- a/Misc/index/Suchit Reddi Resume.docx
+++ b/Misc/index/Suchit Reddi Resume.docx
@@ -4926,7 +4926,29 @@
           <w:sz w:val="18"/>
           <w:szCs w:val="18"/>
         </w:rPr>
-        <w:t xml:space="preserve"> content for</w:t>
+        <w:t xml:space="preserve"> </w:t>
+      </w:r>
+      <w:hyperlink r:id="rId33" w:history="1">
+        <w:r>
+          <w:rPr>
+            <w:rStyle w:val="Hyperlink"/>
+            <w:rFonts w:eastAsia="Arial" w:cstheme="minorHAnsi"/>
+            <w:bCs/>
+            <w:sz w:val="18"/>
+            <w:szCs w:val="18"/>
+          </w:rPr>
+          <w:t>content</w:t>
+        </w:r>
+      </w:hyperlink>
+      <w:r>
+        <w:rPr>
+          <w:rFonts w:eastAsia="Arial" w:cstheme="minorHAnsi"/>
+          <w:bCs/>
+          <w:color w:val="000000"/>
+          <w:sz w:val="18"/>
+          <w:szCs w:val="18"/>
+        </w:rPr>
+        <w:t xml:space="preserve"> for</w:t>
       </w:r>
       <w:r>
         <w:rPr>
@@ -5021,8 +5043,8 @@
       </w:r>
     </w:p>
     <w:sectPr>
-      <w:headerReference w:type="default" r:id="rId33"/>
-      <w:footerReference w:type="default" r:id="rId34"/>
+      <w:headerReference w:type="default" r:id="rId34"/>
+      <w:footerReference w:type="default" r:id="rId35"/>
       <w:pgSz w:w="11906" w:h="16838"/>
       <w:pgMar w:top="1080" w:right="1080" w:bottom="1080" w:left="1080" w:header="706" w:footer="706" w:gutter="0"/>
       <w:cols w:space="708"/>
@@ -5120,14 +5142,28 @@
         <w:sz w:val="16"/>
         <w:szCs w:val="16"/>
       </w:rPr>
-      <w:t>Updated: Feb 1</w:t>
+      <w:t xml:space="preserve">Updated: </w:t>
     </w:r>
     <w:r>
       <w:rPr>
         <w:sz w:val="16"/>
         <w:szCs w:val="16"/>
       </w:rPr>
-      <w:t>9</w:t>
+      <w:t>Mar</w:t>
+    </w:r>
+    <w:r>
+      <w:rPr>
+        <w:sz w:val="16"/>
+        <w:szCs w:val="16"/>
+      </w:rPr>
+      <w:t xml:space="preserve"> </w:t>
+    </w:r>
+    <w:r>
+      <w:rPr>
+        <w:sz w:val="16"/>
+        <w:szCs w:val="16"/>
+      </w:rPr>
+      <w:t>27</w:t>
     </w:r>
     <w:r>
       <w:rPr>
@@ -5163,7 +5199,7 @@
         <v:path o:extrusionok="f" gradientshapeok="t" o:connecttype="rect"/>
         <o:lock v:ext="edit" aspectratio="t"/>
       </v:shapetype>
-      <v:shape id="_x0000_i1038" type="#_x0000_t75" alt="Logo&#10;&#10;Description automatically generated" style="width:12pt;height:12pt;visibility:visible;mso-wrap-style:square" o:bullet="t">
+      <v:shape id="_x0000_i1028" type="#_x0000_t75" alt="Logo&#10;&#10;Description automatically generated" style="width:12pt;height:12pt;visibility:visible;mso-wrap-style:square" o:bullet="t">
         <v:imagedata r:id="rId1" o:title="Logo&#10;&#10;Description automatically generated"/>
       </v:shape>
     </w:pict>
@@ -6131,12 +6167,6 @@
 </file>
 
 <file path=customXml/item1.xml><?xml version="1.0" encoding="utf-8"?>
-<p:properties xmlns:p="http://schemas.microsoft.com/office/2006/metadata/properties" xmlns:xsi="http://www.w3.org/2001/XMLSchema-instance" xmlns:pc="http://schemas.microsoft.com/office/infopath/2007/PartnerControls">
-  <documentManagement/>
-</p:properties>
-</file>
-
-<file path=customXml/item2.xml><?xml version="1.0" encoding="utf-8"?>
 <ct:contentTypeSchema xmlns:ct="http://schemas.microsoft.com/office/2006/metadata/contentType" xmlns:ma="http://schemas.microsoft.com/office/2006/metadata/properties/metaAttributes" ct:_="" ma:_="" ma:contentTypeName="Document" ma:contentTypeID="0x0101000F71F74A25DCAD449378D5291D6C371A" ma:contentTypeVersion="10" ma:contentTypeDescription="Create a new document." ma:contentTypeScope="" ma:versionID="f154d60e0192c148999edde60f65ff36">
   <xsd:schema xmlns:xsd="http://www.w3.org/2001/XMLSchema" xmlns:xs="http://www.w3.org/2001/XMLSchema" xmlns:p="http://schemas.microsoft.com/office/2006/metadata/properties" xmlns:ns3="b5d6d11c-cdb8-444c-a15f-b6df4dd1190f" xmlns:ns4="ca364874-afb8-4404-8f44-f00b836c9a8a" targetNamespace="http://schemas.microsoft.com/office/2006/metadata/properties" ma:root="true" ma:fieldsID="2e15e5a0b5f97840aa0ef6828f080e42" ns3:_="" ns4:_="">
     <xsd:import namespace="b5d6d11c-cdb8-444c-a15f-b6df4dd1190f"/>
@@ -6339,7 +6369,17 @@
 </ct:contentTypeSchema>
 </file>
 
+<file path=customXml/item2.xml><?xml version="1.0" encoding="utf-8"?>
+<p:properties xmlns:p="http://schemas.microsoft.com/office/2006/metadata/properties" xmlns:xsi="http://www.w3.org/2001/XMLSchema-instance" xmlns:pc="http://schemas.microsoft.com/office/infopath/2007/PartnerControls">
+  <documentManagement/>
+</p:properties>
+</file>
+
 <file path=customXml/item3.xml><?xml version="1.0" encoding="utf-8"?>
+<b:Sources xmlns:b="http://schemas.openxmlformats.org/officeDocument/2006/bibliography" xmlns="http://schemas.openxmlformats.org/officeDocument/2006/bibliography" SelectedStyle="\APASixthEditionOfficeOnline.xsl" StyleName="APA" Version="6"/>
+</file>
+
+<file path=customXml/item4.xml><?xml version="1.0" encoding="utf-8"?>
 <?mso-contentType ?>
 <FormTemplates xmlns="http://schemas.microsoft.com/sharepoint/v3/contenttype/forms">
   <Display>DocumentLibraryForm</Display>
@@ -6348,20 +6388,7 @@
 </FormTemplates>
 </file>
 
-<file path=customXml/item4.xml><?xml version="1.0" encoding="utf-8"?>
-<b:Sources xmlns:b="http://schemas.openxmlformats.org/officeDocument/2006/bibliography" xmlns="http://schemas.openxmlformats.org/officeDocument/2006/bibliography" SelectedStyle="\APASixthEditionOfficeOnline.xsl" StyleName="APA" Version="6"/>
-</file>
-
 <file path=customXml/itemProps1.xml><?xml version="1.0" encoding="utf-8"?>
-<ds:datastoreItem xmlns:ds="http://schemas.openxmlformats.org/officeDocument/2006/customXml" ds:itemID="{83D81AFF-C827-4F0E-9A97-F50C762652FF}">
-  <ds:schemaRefs>
-    <ds:schemaRef ds:uri="http://schemas.microsoft.com/office/2006/metadata/properties"/>
-    <ds:schemaRef ds:uri="http://schemas.microsoft.com/office/infopath/2007/PartnerControls"/>
-  </ds:schemaRefs>
-</ds:datastoreItem>
-</file>
-
-<file path=customXml/itemProps2.xml><?xml version="1.0" encoding="utf-8"?>
 <ds:datastoreItem xmlns:ds="http://schemas.openxmlformats.org/officeDocument/2006/customXml" ds:itemID="{9687D78A-C2AA-41E0-970E-14AA1F7EE775}">
   <ds:schemaRefs>
     <ds:schemaRef ds:uri="http://schemas.microsoft.com/office/2006/metadata/contentType"/>
@@ -6380,18 +6407,27 @@
 </ds:datastoreItem>
 </file>
 
+<file path=customXml/itemProps2.xml><?xml version="1.0" encoding="utf-8"?>
+<ds:datastoreItem xmlns:ds="http://schemas.openxmlformats.org/officeDocument/2006/customXml" ds:itemID="{83D81AFF-C827-4F0E-9A97-F50C762652FF}">
+  <ds:schemaRefs>
+    <ds:schemaRef ds:uri="http://schemas.microsoft.com/office/2006/metadata/properties"/>
+    <ds:schemaRef ds:uri="http://schemas.microsoft.com/office/infopath/2007/PartnerControls"/>
+  </ds:schemaRefs>
+</ds:datastoreItem>
+</file>
+
 <file path=customXml/itemProps3.xml><?xml version="1.0" encoding="utf-8"?>
+<ds:datastoreItem xmlns:ds="http://schemas.openxmlformats.org/officeDocument/2006/customXml" ds:itemID="{F1B92FBC-05D0-489F-A350-6AD994C5827C}">
+  <ds:schemaRefs>
+    <ds:schemaRef ds:uri="http://schemas.openxmlformats.org/officeDocument/2006/bibliography"/>
+  </ds:schemaRefs>
+</ds:datastoreItem>
+</file>
+
+<file path=customXml/itemProps4.xml><?xml version="1.0" encoding="utf-8"?>
 <ds:datastoreItem xmlns:ds="http://schemas.openxmlformats.org/officeDocument/2006/customXml" ds:itemID="{3DD51E75-0536-46F9-A3AB-C9CAE4C9D228}">
   <ds:schemaRefs>
     <ds:schemaRef ds:uri="http://schemas.microsoft.com/sharepoint/v3/contenttype/forms"/>
   </ds:schemaRefs>
 </ds:datastoreItem>
-</file>
-
-<file path=customXml/itemProps4.xml><?xml version="1.0" encoding="utf-8"?>
-<ds:datastoreItem xmlns:ds="http://schemas.openxmlformats.org/officeDocument/2006/customXml" ds:itemID="{F1B92FBC-05D0-489F-A350-6AD994C5827C}">
-  <ds:schemaRefs>
-    <ds:schemaRef ds:uri="http://schemas.openxmlformats.org/officeDocument/2006/bibliography"/>
-  </ds:schemaRefs>
-</ds:datastoreItem>
 </file>
</xml_diff>

<commit_message>
Fixed broken links and updated sitemap
</commit_message>
<xml_diff>
--- a/Misc/index/Suchit Reddi Resume.docx
+++ b/Misc/index/Suchit Reddi Resume.docx
@@ -1159,17 +1159,17 @@
           <w:sz w:val="18"/>
           <w:szCs w:val="18"/>
         </w:rPr>
-        <w:t>Pre-University</w:t>
-      </w:r>
-      <w:r>
-        <w:rPr>
-          <w:rFonts w:eastAsia="Arial" w:cstheme="minorHAnsi"/>
-          <w:b/>
-          <w:color w:val="000000"/>
-          <w:sz w:val="18"/>
-          <w:szCs w:val="18"/>
-        </w:rPr>
-        <w:t xml:space="preserve"> (1</w:t>
+        <w:t xml:space="preserve">Diploma Equivalent </w:t>
+      </w:r>
+      <w:r>
+        <w:rPr>
+          <w:rFonts w:eastAsia="Arial" w:cstheme="minorHAnsi"/>
+          <w:b/>
+          <w:color w:val="000000"/>
+          <w:sz w:val="18"/>
+          <w:szCs w:val="18"/>
+        </w:rPr>
+        <w:t>(1</w:t>
       </w:r>
       <w:r>
         <w:rPr>
@@ -1302,7 +1302,7 @@
           <w:sz w:val="18"/>
           <w:szCs w:val="18"/>
         </w:rPr>
-        <w:t xml:space="preserve">                 </w:t>
+        <w:t xml:space="preserve">       </w:t>
       </w:r>
       <w:r>
         <w:rPr>
@@ -2777,7 +2777,6 @@
           </w:rPr>
           <w:t xml:space="preserve">Advance Stealth Man </w:t>
         </w:r>
-        <w:proofErr w:type="gramStart"/>
         <w:r>
           <w:rPr>
             <w:rStyle w:val="Hyperlink"/>
@@ -2786,9 +2785,8 @@
             <w:sz w:val="18"/>
             <w:szCs w:val="18"/>
           </w:rPr>
-          <w:t>In</w:t>
+          <w:t>i</w:t>
         </w:r>
-        <w:proofErr w:type="gramEnd"/>
         <w:r>
           <w:rPr>
             <w:rStyle w:val="Hyperlink"/>
@@ -2797,7 +2795,7 @@
             <w:sz w:val="18"/>
             <w:szCs w:val="18"/>
           </w:rPr>
-          <w:t xml:space="preserve"> The Middle Attack in WPA2</w:t>
+          <w:t>n The Middle Attack in WPA2</w:t>
         </w:r>
       </w:hyperlink>
       <w:r>
@@ -3140,7 +3138,25 @@
           <w:sz w:val="18"/>
           <w:szCs w:val="18"/>
         </w:rPr>
-        <w:t>Real-time wireless drip irrigation system with STM32 microcontroller, rain sensor, Wi-Fi module, and stepper motor.</w:t>
+        <w:t>Real-time wireless drip irrigation system with STM32 microcontroller, rain sensor,</w:t>
+      </w:r>
+      <w:r>
+        <w:rPr>
+          <w:rFonts w:eastAsia="Arial" w:cstheme="minorHAnsi"/>
+          <w:color w:val="000000"/>
+          <w:sz w:val="18"/>
+          <w:szCs w:val="18"/>
+        </w:rPr>
+        <w:t xml:space="preserve"> soil sensor,</w:t>
+      </w:r>
+      <w:r>
+        <w:rPr>
+          <w:rFonts w:eastAsia="Arial" w:cstheme="minorHAnsi"/>
+          <w:color w:val="000000"/>
+          <w:sz w:val="18"/>
+          <w:szCs w:val="18"/>
+        </w:rPr>
+        <w:t xml:space="preserve"> and stepper motor.</w:t>
       </w:r>
     </w:p>
     <w:p>

</xml_diff>

<commit_message>
Made the buttons round, Added margins for headings in index
</commit_message>
<xml_diff>
--- a/Misc/index/Suchit Reddi Resume.docx
+++ b/Misc/index/Suchit Reddi Resume.docx
@@ -2329,7 +2329,65 @@
           <w:sz w:val="18"/>
           <w:szCs w:val="18"/>
         </w:rPr>
-        <w:t>to increase cyber awareness</w:t>
+        <w:t xml:space="preserve">to increase cyber awareness </w:t>
+      </w:r>
+      <w:r>
+        <w:rPr>
+          <w:rFonts w:eastAsia="Arial" w:cstheme="minorHAnsi"/>
+          <w:color w:val="000000"/>
+          <w:sz w:val="18"/>
+          <w:szCs w:val="18"/>
+        </w:rPr>
+        <w:t>among</w:t>
+      </w:r>
+      <w:r>
+        <w:rPr>
+          <w:rFonts w:eastAsia="Arial" w:cstheme="minorHAnsi"/>
+          <w:color w:val="000000"/>
+          <w:sz w:val="18"/>
+          <w:szCs w:val="18"/>
+        </w:rPr>
+        <w:t xml:space="preserve"> developers using </w:t>
+      </w:r>
+      <w:r>
+        <w:rPr>
+          <w:rFonts w:eastAsia="Arial" w:cstheme="minorHAnsi"/>
+          <w:b/>
+          <w:bCs/>
+          <w:color w:val="000000"/>
+          <w:sz w:val="18"/>
+          <w:szCs w:val="18"/>
+        </w:rPr>
+        <w:t>PHP</w:t>
+      </w:r>
+      <w:r>
+        <w:rPr>
+          <w:rFonts w:eastAsia="Arial" w:cstheme="minorHAnsi"/>
+          <w:color w:val="000000"/>
+          <w:sz w:val="18"/>
+          <w:szCs w:val="18"/>
+        </w:rPr>
+        <w:t xml:space="preserve">, </w:t>
+      </w:r>
+      <w:r>
+        <w:rPr>
+          <w:rFonts w:eastAsia="Arial" w:cstheme="minorHAnsi"/>
+          <w:b/>
+          <w:bCs/>
+          <w:color w:val="000000"/>
+          <w:sz w:val="18"/>
+          <w:szCs w:val="18"/>
+        </w:rPr>
+        <w:t>HTML</w:t>
+      </w:r>
+      <w:r>
+        <w:rPr>
+          <w:rFonts w:eastAsia="Arial" w:cstheme="minorHAnsi"/>
+          <w:color w:val="000000"/>
+          <w:sz w:val="18"/>
+          <w:szCs w:val="18"/>
+        </w:rPr>
+        <w:t>,</w:t>
       </w:r>
       <w:r>
         <w:rPr>
@@ -2343,73 +2401,6 @@
       <w:r>
         <w:rPr>
           <w:rFonts w:eastAsia="Arial" w:cstheme="minorHAnsi"/>
-          <w:color w:val="000000"/>
-          <w:sz w:val="18"/>
-          <w:szCs w:val="18"/>
-        </w:rPr>
-        <w:t>among</w:t>
-      </w:r>
-      <w:r>
-        <w:rPr>
-          <w:rFonts w:eastAsia="Arial" w:cstheme="minorHAnsi"/>
-          <w:color w:val="000000"/>
-          <w:sz w:val="18"/>
-          <w:szCs w:val="18"/>
-        </w:rPr>
-        <w:t xml:space="preserve"> developers using </w:t>
-      </w:r>
-      <w:r>
-        <w:rPr>
-          <w:rFonts w:eastAsia="Arial" w:cstheme="minorHAnsi"/>
-          <w:b/>
-          <w:bCs/>
-          <w:color w:val="000000"/>
-          <w:sz w:val="18"/>
-          <w:szCs w:val="18"/>
-        </w:rPr>
-        <w:t>PHP</w:t>
-      </w:r>
-      <w:r>
-        <w:rPr>
-          <w:rFonts w:eastAsia="Arial" w:cstheme="minorHAnsi"/>
-          <w:color w:val="000000"/>
-          <w:sz w:val="18"/>
-          <w:szCs w:val="18"/>
-        </w:rPr>
-        <w:t xml:space="preserve">, </w:t>
-      </w:r>
-      <w:r>
-        <w:rPr>
-          <w:rFonts w:eastAsia="Arial" w:cstheme="minorHAnsi"/>
-          <w:b/>
-          <w:bCs/>
-          <w:color w:val="000000"/>
-          <w:sz w:val="18"/>
-          <w:szCs w:val="18"/>
-        </w:rPr>
-        <w:t>HTML</w:t>
-      </w:r>
-      <w:r>
-        <w:rPr>
-          <w:rFonts w:eastAsia="Arial" w:cstheme="minorHAnsi"/>
-          <w:color w:val="000000"/>
-          <w:sz w:val="18"/>
-          <w:szCs w:val="18"/>
-        </w:rPr>
-        <w:t>,</w:t>
-      </w:r>
-      <w:r>
-        <w:rPr>
-          <w:rFonts w:eastAsia="Arial" w:cstheme="minorHAnsi"/>
-          <w:color w:val="000000"/>
-          <w:sz w:val="18"/>
-          <w:szCs w:val="18"/>
-        </w:rPr>
-        <w:t xml:space="preserve"> </w:t>
-      </w:r>
-      <w:r>
-        <w:rPr>
-          <w:rFonts w:eastAsia="Arial" w:cstheme="minorHAnsi"/>
           <w:b/>
           <w:bCs/>
           <w:color w:val="000000"/>
@@ -2436,18 +2427,7 @@
           <w:sz w:val="18"/>
           <w:szCs w:val="18"/>
         </w:rPr>
-        <w:t>MySQL</w:t>
-      </w:r>
-      <w:r>
-        <w:rPr>
-          <w:rFonts w:eastAsia="Arial" w:cstheme="minorHAnsi"/>
-          <w:b/>
-          <w:bCs/>
-          <w:color w:val="000000"/>
-          <w:sz w:val="18"/>
-          <w:szCs w:val="18"/>
-        </w:rPr>
-        <w:t xml:space="preserve"> database</w:t>
+        <w:t>MySQL database</w:t>
       </w:r>
       <w:r>
         <w:rPr>
@@ -3187,6 +3167,36 @@
           <w:szCs w:val="18"/>
         </w:rPr>
         <w:t xml:space="preserve"> motor.</w:t>
+      </w:r>
+    </w:p>
+    <w:p>
+      <w:pPr>
+        <w:spacing w:after="0" w:line="265" w:lineRule="auto"/>
+        <w:ind w:right="26"/>
+        <w:rPr>
+          <w:rFonts w:eastAsia="Arial" w:cstheme="minorHAnsi"/>
+          <w:color w:val="000000"/>
+          <w:sz w:val="18"/>
+          <w:szCs w:val="18"/>
+        </w:rPr>
+      </w:pPr>
+      <w:r>
+        <w:rPr>
+          <w:rFonts w:eastAsia="Arial" w:cstheme="minorHAnsi"/>
+          <w:color w:val="000000"/>
+          <w:sz w:val="18"/>
+          <w:szCs w:val="18"/>
+        </w:rPr>
+        <w:t>•</w:t>
+      </w:r>
+      <w:r>
+        <w:rPr>
+          <w:rFonts w:eastAsia="Arial" w:cstheme="minorHAnsi"/>
+          <w:color w:val="000000"/>
+          <w:sz w:val="18"/>
+          <w:szCs w:val="18"/>
+        </w:rPr>
+        <w:t xml:space="preserve"> Future work includes addition of Wi-Fi module for conversion into IoT project.</w:t>
       </w:r>
     </w:p>
     <w:p>
@@ -5181,7 +5191,7 @@
         <v:path o:extrusionok="f" gradientshapeok="t" o:connecttype="rect"/>
         <o:lock v:ext="edit" aspectratio="t"/>
       </v:shapetype>
-      <v:shape id="_x0000_i1044" type="#_x0000_t75" alt="Logo&#10;&#10;Description automatically generated" style="width:12pt;height:12pt;visibility:visible;mso-wrap-style:square" o:bullet="t">
+      <v:shape id="_x0000_i1028" type="#_x0000_t75" alt="Logo&#10;&#10;Description automatically generated" style="width:12pt;height:12pt;visibility:visible;mso-wrap-style:square" o:bullet="t">
         <v:imagedata r:id="rId1" o:title="Logo&#10;&#10;Description automatically generated"/>
       </v:shape>
     </w:pict>
@@ -6149,6 +6159,12 @@
 </file>
 
 <file path=customXml/item1.xml><?xml version="1.0" encoding="utf-8"?>
+<p:properties xmlns:p="http://schemas.microsoft.com/office/2006/metadata/properties" xmlns:xsi="http://www.w3.org/2001/XMLSchema-instance" xmlns:pc="http://schemas.microsoft.com/office/infopath/2007/PartnerControls">
+  <documentManagement/>
+</p:properties>
+</file>
+
+<file path=customXml/item2.xml><?xml version="1.0" encoding="utf-8"?>
 <ct:contentTypeSchema xmlns:ct="http://schemas.microsoft.com/office/2006/metadata/contentType" xmlns:ma="http://schemas.microsoft.com/office/2006/metadata/properties/metaAttributes" ct:_="" ma:_="" ma:contentTypeName="Document" ma:contentTypeID="0x0101000F71F74A25DCAD449378D5291D6C371A" ma:contentTypeVersion="10" ma:contentTypeDescription="Create a new document." ma:contentTypeScope="" ma:versionID="f154d60e0192c148999edde60f65ff36">
   <xsd:schema xmlns:xsd="http://www.w3.org/2001/XMLSchema" xmlns:xs="http://www.w3.org/2001/XMLSchema" xmlns:p="http://schemas.microsoft.com/office/2006/metadata/properties" xmlns:ns3="b5d6d11c-cdb8-444c-a15f-b6df4dd1190f" xmlns:ns4="ca364874-afb8-4404-8f44-f00b836c9a8a" targetNamespace="http://schemas.microsoft.com/office/2006/metadata/properties" ma:root="true" ma:fieldsID="2e15e5a0b5f97840aa0ef6828f080e42" ns3:_="" ns4:_="">
     <xsd:import namespace="b5d6d11c-cdb8-444c-a15f-b6df4dd1190f"/>
@@ -6351,17 +6367,7 @@
 </ct:contentTypeSchema>
 </file>
 
-<file path=customXml/item2.xml><?xml version="1.0" encoding="utf-8"?>
-<p:properties xmlns:p="http://schemas.microsoft.com/office/2006/metadata/properties" xmlns:xsi="http://www.w3.org/2001/XMLSchema-instance" xmlns:pc="http://schemas.microsoft.com/office/infopath/2007/PartnerControls">
-  <documentManagement/>
-</p:properties>
-</file>
-
 <file path=customXml/item3.xml><?xml version="1.0" encoding="utf-8"?>
-<b:Sources xmlns:b="http://schemas.openxmlformats.org/officeDocument/2006/bibliography" xmlns="http://schemas.openxmlformats.org/officeDocument/2006/bibliography" SelectedStyle="\APASixthEditionOfficeOnline.xsl" StyleName="APA" Version="6"/>
-</file>
-
-<file path=customXml/item4.xml><?xml version="1.0" encoding="utf-8"?>
 <?mso-contentType ?>
 <FormTemplates xmlns="http://schemas.microsoft.com/sharepoint/v3/contenttype/forms">
   <Display>DocumentLibraryForm</Display>
@@ -6370,7 +6376,20 @@
 </FormTemplates>
 </file>
 
+<file path=customXml/item4.xml><?xml version="1.0" encoding="utf-8"?>
+<b:Sources xmlns:b="http://schemas.openxmlformats.org/officeDocument/2006/bibliography" xmlns="http://schemas.openxmlformats.org/officeDocument/2006/bibliography" SelectedStyle="\APASixthEditionOfficeOnline.xsl" StyleName="APA" Version="6"/>
+</file>
+
 <file path=customXml/itemProps1.xml><?xml version="1.0" encoding="utf-8"?>
+<ds:datastoreItem xmlns:ds="http://schemas.openxmlformats.org/officeDocument/2006/customXml" ds:itemID="{83D81AFF-C827-4F0E-9A97-F50C762652FF}">
+  <ds:schemaRefs>
+    <ds:schemaRef ds:uri="http://schemas.microsoft.com/office/2006/metadata/properties"/>
+    <ds:schemaRef ds:uri="http://schemas.microsoft.com/office/infopath/2007/PartnerControls"/>
+  </ds:schemaRefs>
+</ds:datastoreItem>
+</file>
+
+<file path=customXml/itemProps2.xml><?xml version="1.0" encoding="utf-8"?>
 <ds:datastoreItem xmlns:ds="http://schemas.openxmlformats.org/officeDocument/2006/customXml" ds:itemID="{9687D78A-C2AA-41E0-970E-14AA1F7EE775}">
   <ds:schemaRefs>
     <ds:schemaRef ds:uri="http://schemas.microsoft.com/office/2006/metadata/contentType"/>
@@ -6389,27 +6408,18 @@
 </ds:datastoreItem>
 </file>
 
-<file path=customXml/itemProps2.xml><?xml version="1.0" encoding="utf-8"?>
-<ds:datastoreItem xmlns:ds="http://schemas.openxmlformats.org/officeDocument/2006/customXml" ds:itemID="{83D81AFF-C827-4F0E-9A97-F50C762652FF}">
+<file path=customXml/itemProps3.xml><?xml version="1.0" encoding="utf-8"?>
+<ds:datastoreItem xmlns:ds="http://schemas.openxmlformats.org/officeDocument/2006/customXml" ds:itemID="{3DD51E75-0536-46F9-A3AB-C9CAE4C9D228}">
   <ds:schemaRefs>
-    <ds:schemaRef ds:uri="http://schemas.microsoft.com/office/2006/metadata/properties"/>
-    <ds:schemaRef ds:uri="http://schemas.microsoft.com/office/infopath/2007/PartnerControls"/>
+    <ds:schemaRef ds:uri="http://schemas.microsoft.com/sharepoint/v3/contenttype/forms"/>
   </ds:schemaRefs>
 </ds:datastoreItem>
 </file>
 
-<file path=customXml/itemProps3.xml><?xml version="1.0" encoding="utf-8"?>
+<file path=customXml/itemProps4.xml><?xml version="1.0" encoding="utf-8"?>
 <ds:datastoreItem xmlns:ds="http://schemas.openxmlformats.org/officeDocument/2006/customXml" ds:itemID="{F1B92FBC-05D0-489F-A350-6AD994C5827C}">
   <ds:schemaRefs>
     <ds:schemaRef ds:uri="http://schemas.openxmlformats.org/officeDocument/2006/bibliography"/>
   </ds:schemaRefs>
 </ds:datastoreItem>
-</file>
-
-<file path=customXml/itemProps4.xml><?xml version="1.0" encoding="utf-8"?>
-<ds:datastoreItem xmlns:ds="http://schemas.openxmlformats.org/officeDocument/2006/customXml" ds:itemID="{3DD51E75-0536-46F9-A3AB-C9CAE4C9D228}">
-  <ds:schemaRefs>
-    <ds:schemaRef ds:uri="http://schemas.microsoft.com/sharepoint/v3/contenttype/forms"/>
-  </ds:schemaRefs>
-</ds:datastoreItem>
 </file>
</xml_diff>

<commit_message>
Made many changes (see description)
1. Made a single CSS file for all webpages
2. Added special effects to button on hover
3. Created CTF and Honors. Moved certs folder
4. Updated Resume
</commit_message>
<xml_diff>
--- a/Misc/index/Suchit Reddi Resume.docx
+++ b/Misc/index/Suchit Reddi Resume.docx
@@ -40,6 +40,64 @@
           <w:szCs w:val="18"/>
         </w:rPr>
       </w:pPr>
+      <w:hyperlink r:id="rId11" w:history="1">
+        <w:r>
+          <w:rPr>
+            <w:rStyle w:val="Hyperlink"/>
+            <w:rFonts w:eastAsia="Arial" w:cstheme="minorHAnsi"/>
+            <w:b/>
+            <w:bCs/>
+            <w:i/>
+            <w:iCs/>
+            <w:sz w:val="20"/>
+            <w:szCs w:val="20"/>
+            <w:u w:val="none"/>
+          </w:rPr>
+          <w:t xml:space="preserve">IBM </w:t>
+        </w:r>
+        <w:r>
+          <w:rPr>
+            <w:rStyle w:val="Hyperlink"/>
+            <w:rFonts w:eastAsia="Arial" w:cstheme="minorHAnsi"/>
+            <w:b/>
+            <w:bCs/>
+            <w:i/>
+            <w:iCs/>
+            <w:sz w:val="20"/>
+            <w:szCs w:val="20"/>
+            <w:u w:val="none"/>
+          </w:rPr>
+          <w:t>C</w:t>
+        </w:r>
+        <w:r>
+          <w:rPr>
+            <w:rStyle w:val="Hyperlink"/>
+            <w:rFonts w:eastAsia="Arial" w:cstheme="minorHAnsi"/>
+            <w:b/>
+            <w:bCs/>
+            <w:i/>
+            <w:iCs/>
+            <w:sz w:val="20"/>
+            <w:szCs w:val="20"/>
+            <w:u w:val="none"/>
+          </w:rPr>
+          <w:t>e</w:t>
+        </w:r>
+        <w:r>
+          <w:rPr>
+            <w:rStyle w:val="Hyperlink"/>
+            <w:rFonts w:eastAsia="Arial" w:cstheme="minorHAnsi"/>
+            <w:b/>
+            <w:bCs/>
+            <w:i/>
+            <w:iCs/>
+            <w:sz w:val="20"/>
+            <w:szCs w:val="20"/>
+            <w:u w:val="none"/>
+          </w:rPr>
+          <w:t>rtified Cybersecurity Analyst</w:t>
+        </w:r>
+      </w:hyperlink>
       <w:r>
         <w:rPr>
           <w:rFonts w:eastAsia="Arial" w:cstheme="minorHAnsi"/>
@@ -50,31 +108,7 @@
           <w:sz w:val="20"/>
           <w:szCs w:val="20"/>
         </w:rPr>
-        <w:t>C</w:t>
-      </w:r>
-      <w:r>
-        <w:rPr>
-          <w:rFonts w:eastAsia="Arial" w:cstheme="minorHAnsi"/>
-          <w:b/>
-          <w:bCs/>
-          <w:i/>
-          <w:iCs/>
-          <w:sz w:val="20"/>
-          <w:szCs w:val="20"/>
-        </w:rPr>
-        <w:t>e</w:t>
-      </w:r>
-      <w:r>
-        <w:rPr>
-          <w:rFonts w:eastAsia="Arial" w:cstheme="minorHAnsi"/>
-          <w:b/>
-          <w:bCs/>
-          <w:i/>
-          <w:iCs/>
-          <w:sz w:val="20"/>
-          <w:szCs w:val="20"/>
-        </w:rPr>
-        <w:t>rtified Cybersecurity Analyst with a profound interest in Digital Forensics</w:t>
+        <w:t xml:space="preserve"> with a profound interest in Digital Forensics</w:t>
       </w:r>
     </w:p>
     <w:p>
@@ -117,16 +151,16 @@
                     <pic:cNvPicPr/>
                   </pic:nvPicPr>
                   <pic:blipFill>
-                    <a:blip r:embed="rId11" cstate="print">
+                    <a:blip r:embed="rId12" cstate="print">
                       <a:extLst>
                         <a:ext uri="{28A0092B-C50C-407E-A947-70E740481C1C}">
                           <a14:useLocalDpi xmlns:a14="http://schemas.microsoft.com/office/drawing/2010/main" val="0"/>
                         </a:ext>
                         <a:ext uri="{96DAC541-7B7A-43D3-8B79-37D633B846F1}">
-                          <asvg:svgBlip xmlns:asvg="http://schemas.microsoft.com/office/drawing/2016/SVG/main" r:embed="rId12"/>
+                          <asvg:svgBlip xmlns:asvg="http://schemas.microsoft.com/office/drawing/2016/SVG/main" r:embed="rId13"/>
                         </a:ext>
                         <a:ext uri="{837473B0-CC2E-450A-ABE3-18F120FF3D39}">
-                          <a1611:picAttrSrcUrl xmlns:a1611="http://schemas.microsoft.com/office/drawing/2016/11/main" r:id="rId13"/>
+                          <a1611:picAttrSrcUrl xmlns:a1611="http://schemas.microsoft.com/office/drawing/2016/11/main" r:id="rId14"/>
                         </a:ext>
                       </a:extLst>
                     </a:blip>
@@ -187,13 +221,13 @@
                     <pic:cNvPicPr/>
                   </pic:nvPicPr>
                   <pic:blipFill rotWithShape="1">
-                    <a:blip r:embed="rId14" cstate="print">
+                    <a:blip r:embed="rId15" cstate="print">
                       <a:extLst>
                         <a:ext uri="{28A0092B-C50C-407E-A947-70E740481C1C}">
                           <a14:useLocalDpi xmlns:a14="http://schemas.microsoft.com/office/drawing/2010/main" val="0"/>
                         </a:ext>
                         <a:ext uri="{837473B0-CC2E-450A-ABE3-18F120FF3D39}">
-                          <a1611:picAttrSrcUrl xmlns:a1611="http://schemas.microsoft.com/office/drawing/2016/11/main" r:id="rId15"/>
+                          <a1611:picAttrSrcUrl xmlns:a1611="http://schemas.microsoft.com/office/drawing/2016/11/main" r:id="rId16"/>
                         </a:ext>
                       </a:extLst>
                     </a:blip>
@@ -253,13 +287,13 @@
                     </pic:cNvPicPr>
                   </pic:nvPicPr>
                   <pic:blipFill rotWithShape="1">
-                    <a:blip r:embed="rId16" cstate="print">
+                    <a:blip r:embed="rId17" cstate="print">
                       <a:extLst>
                         <a:ext uri="{28A0092B-C50C-407E-A947-70E740481C1C}">
                           <a14:useLocalDpi xmlns:a14="http://schemas.microsoft.com/office/drawing/2010/main" val="0"/>
                         </a:ext>
                         <a:ext uri="{837473B0-CC2E-450A-ABE3-18F120FF3D39}">
-                          <a1611:picAttrSrcUrl xmlns:a1611="http://schemas.microsoft.com/office/drawing/2016/11/main" r:id="rId17"/>
+                          <a1611:picAttrSrcUrl xmlns:a1611="http://schemas.microsoft.com/office/drawing/2016/11/main" r:id="rId18"/>
                         </a:ext>
                       </a:extLst>
                     </a:blip>
@@ -326,13 +360,13 @@
                     </pic:cNvPicPr>
                   </pic:nvPicPr>
                   <pic:blipFill rotWithShape="1">
-                    <a:blip r:embed="rId18" cstate="print">
+                    <a:blip r:embed="rId19" cstate="print">
                       <a:extLst>
                         <a:ext uri="{28A0092B-C50C-407E-A947-70E740481C1C}">
                           <a14:useLocalDpi xmlns:a14="http://schemas.microsoft.com/office/drawing/2010/main" val="0"/>
                         </a:ext>
                         <a:ext uri="{837473B0-CC2E-450A-ABE3-18F120FF3D39}">
-                          <a1611:picAttrSrcUrl xmlns:a1611="http://schemas.microsoft.com/office/drawing/2016/11/main" r:id="rId19"/>
+                          <a1611:picAttrSrcUrl xmlns:a1611="http://schemas.microsoft.com/office/drawing/2016/11/main" r:id="rId20"/>
                         </a:ext>
                       </a:extLst>
                     </a:blip>
@@ -380,7 +414,7 @@
         </w:rPr>
         <w:t xml:space="preserve"> </w:t>
       </w:r>
-      <w:hyperlink r:id="rId20" w:history="1">
+      <w:hyperlink r:id="rId21" w:history="1">
         <w:r>
           <w:rPr>
             <w:rStyle w:val="Hyperlink"/>
@@ -439,7 +473,7 @@
         </w:rPr>
         <w:t xml:space="preserve">         </w:t>
       </w:r>
-      <w:hyperlink r:id="rId21" w:history="1">
+      <w:hyperlink r:id="rId22" w:history="1">
         <w:r>
           <w:rPr>
             <w:rStyle w:val="Hyperlink"/>
@@ -568,7 +602,7 @@
                     <pic:cNvPicPr/>
                   </pic:nvPicPr>
                   <pic:blipFill>
-                    <a:blip r:embed="rId22" cstate="print">
+                    <a:blip r:embed="rId23" cstate="print">
                       <a:extLst>
                         <a:ext uri="{28A0092B-C50C-407E-A947-70E740481C1C}">
                           <a14:useLocalDpi xmlns:a14="http://schemas.microsoft.com/office/drawing/2010/main" val="0"/>
@@ -603,7 +637,7 @@
       <w:r>
         <w:t xml:space="preserve">     </w:t>
       </w:r>
-      <w:hyperlink r:id="rId23" w:history="1">
+      <w:hyperlink r:id="rId24" w:history="1">
         <w:r>
           <w:rPr>
             <w:rStyle w:val="Hyperlink"/>
@@ -680,7 +714,7 @@
         </w:rPr>
         <w:t xml:space="preserve">                  </w:t>
       </w:r>
-      <w:hyperlink r:id="rId24" w:history="1">
+      <w:hyperlink r:id="rId25" w:history="1">
         <w:r>
           <w:rPr>
             <w:rStyle w:val="Hyperlink"/>
@@ -852,7 +886,576 @@
           <w:sz w:val="18"/>
           <w:szCs w:val="18"/>
         </w:rPr>
-        <w:t>Education</w:t>
+        <w:t>Skills</w:t>
+      </w:r>
+    </w:p>
+    <w:p>
+      <w:pPr>
+        <w:keepNext/>
+        <w:keepLines/>
+        <w:spacing w:after="0"/>
+        <w:ind w:right="29"/>
+        <w:contextualSpacing/>
+        <w:rPr>
+          <w:rFonts w:cstheme="minorHAnsi"/>
+          <w:sz w:val="18"/>
+          <w:szCs w:val="18"/>
+        </w:rPr>
+      </w:pPr>
+      <w:bookmarkStart w:id="0" w:name="_Hlk125132488"/>
+      <w:r>
+        <w:rPr>
+          <w:rFonts w:cstheme="minorHAnsi"/>
+          <w:b/>
+          <w:bCs/>
+          <w:sz w:val="18"/>
+          <w:szCs w:val="18"/>
+        </w:rPr>
+        <w:t xml:space="preserve">Cybersecurity: </w:t>
+      </w:r>
+      <w:r>
+        <w:rPr>
+          <w:rFonts w:cstheme="minorHAnsi"/>
+          <w:sz w:val="18"/>
+          <w:szCs w:val="18"/>
+        </w:rPr>
+        <w:t>API Testing</w:t>
+      </w:r>
+      <w:r>
+        <w:rPr>
+          <w:rFonts w:cstheme="minorHAnsi"/>
+          <w:sz w:val="18"/>
+          <w:szCs w:val="18"/>
+        </w:rPr>
+        <w:t xml:space="preserve">, </w:t>
+      </w:r>
+      <w:r>
+        <w:rPr>
+          <w:rFonts w:cstheme="minorHAnsi"/>
+          <w:sz w:val="18"/>
+          <w:szCs w:val="18"/>
+        </w:rPr>
+        <w:t>OSINT</w:t>
+      </w:r>
+      <w:r>
+        <w:rPr>
+          <w:rFonts w:cstheme="minorHAnsi"/>
+          <w:sz w:val="18"/>
+          <w:szCs w:val="18"/>
+        </w:rPr>
+        <w:t xml:space="preserve">, </w:t>
+      </w:r>
+      <w:r>
+        <w:rPr>
+          <w:rFonts w:cstheme="minorHAnsi"/>
+          <w:sz w:val="18"/>
+          <w:szCs w:val="18"/>
+        </w:rPr>
+        <w:t xml:space="preserve">Network </w:t>
+      </w:r>
+      <w:r>
+        <w:rPr>
+          <w:rFonts w:cstheme="minorHAnsi"/>
+          <w:sz w:val="18"/>
+          <w:szCs w:val="18"/>
+        </w:rPr>
+        <w:t>Monitoring</w:t>
+      </w:r>
+      <w:r>
+        <w:rPr>
+          <w:rFonts w:cstheme="minorHAnsi"/>
+          <w:sz w:val="18"/>
+          <w:szCs w:val="18"/>
+        </w:rPr>
+        <w:t>,</w:t>
+      </w:r>
+      <w:r>
+        <w:rPr>
+          <w:rFonts w:cstheme="minorHAnsi"/>
+          <w:sz w:val="18"/>
+          <w:szCs w:val="18"/>
+        </w:rPr>
+        <w:t xml:space="preserve"> Web</w:t>
+      </w:r>
+      <w:r>
+        <w:rPr>
+          <w:rFonts w:cstheme="minorHAnsi"/>
+          <w:sz w:val="18"/>
+          <w:szCs w:val="18"/>
+        </w:rPr>
+        <w:t xml:space="preserve"> </w:t>
+      </w:r>
+      <w:r>
+        <w:rPr>
+          <w:rFonts w:cstheme="minorHAnsi"/>
+          <w:sz w:val="18"/>
+          <w:szCs w:val="18"/>
+        </w:rPr>
+        <w:t>Penetration Testing</w:t>
+      </w:r>
+      <w:r>
+        <w:rPr>
+          <w:rFonts w:cstheme="minorHAnsi"/>
+          <w:sz w:val="18"/>
+          <w:szCs w:val="18"/>
+        </w:rPr>
+        <w:t>, SIEM (QRadar)</w:t>
+      </w:r>
+      <w:r>
+        <w:rPr>
+          <w:rFonts w:cstheme="minorHAnsi"/>
+          <w:sz w:val="18"/>
+          <w:szCs w:val="18"/>
+        </w:rPr>
+        <w:t>, Automation (Learning).</w:t>
+      </w:r>
+    </w:p>
+    <w:p>
+      <w:pPr>
+        <w:keepNext/>
+        <w:keepLines/>
+        <w:spacing w:after="0"/>
+        <w:ind w:right="29"/>
+        <w:contextualSpacing/>
+        <w:rPr>
+          <w:rFonts w:cstheme="minorHAnsi"/>
+          <w:sz w:val="18"/>
+          <w:szCs w:val="18"/>
+        </w:rPr>
+      </w:pPr>
+      <w:r>
+        <w:rPr>
+          <w:rFonts w:cstheme="minorHAnsi"/>
+          <w:b/>
+          <w:bCs/>
+          <w:sz w:val="18"/>
+          <w:szCs w:val="18"/>
+        </w:rPr>
+        <w:t xml:space="preserve">Operating Systems: </w:t>
+      </w:r>
+      <w:r>
+        <w:rPr>
+          <w:rFonts w:cstheme="minorHAnsi"/>
+          <w:sz w:val="18"/>
+          <w:szCs w:val="18"/>
+        </w:rPr>
+        <w:t>Kali Linux, Windows, U</w:t>
+      </w:r>
+      <w:r>
+        <w:rPr>
+          <w:rFonts w:cstheme="minorHAnsi"/>
+          <w:sz w:val="18"/>
+          <w:szCs w:val="18"/>
+        </w:rPr>
+        <w:t>nix</w:t>
+      </w:r>
+      <w:r>
+        <w:rPr>
+          <w:rFonts w:cstheme="minorHAnsi"/>
+          <w:sz w:val="18"/>
+          <w:szCs w:val="18"/>
+        </w:rPr>
+        <w:t>, Virtual Machines</w:t>
+      </w:r>
+      <w:r>
+        <w:rPr>
+          <w:rFonts w:cstheme="minorHAnsi"/>
+          <w:sz w:val="18"/>
+          <w:szCs w:val="18"/>
+        </w:rPr>
+        <w:t>, Docker (</w:t>
+      </w:r>
+      <w:r>
+        <w:rPr>
+          <w:rFonts w:cstheme="minorHAnsi"/>
+          <w:sz w:val="18"/>
+          <w:szCs w:val="18"/>
+        </w:rPr>
+        <w:t>Beginner</w:t>
+      </w:r>
+      <w:r>
+        <w:rPr>
+          <w:rFonts w:cstheme="minorHAnsi"/>
+          <w:sz w:val="18"/>
+          <w:szCs w:val="18"/>
+        </w:rPr>
+        <w:t>)</w:t>
+      </w:r>
+      <w:r>
+        <w:rPr>
+          <w:rFonts w:cstheme="minorHAnsi"/>
+          <w:sz w:val="18"/>
+          <w:szCs w:val="18"/>
+        </w:rPr>
+        <w:t>.</w:t>
+      </w:r>
+    </w:p>
+    <w:p>
+      <w:pPr>
+        <w:keepNext/>
+        <w:keepLines/>
+        <w:spacing w:after="0"/>
+        <w:ind w:right="29"/>
+        <w:contextualSpacing/>
+        <w:rPr>
+          <w:rFonts w:cstheme="minorHAnsi"/>
+          <w:sz w:val="18"/>
+          <w:szCs w:val="18"/>
+        </w:rPr>
+      </w:pPr>
+      <w:r>
+        <w:rPr>
+          <w:rFonts w:cstheme="minorHAnsi"/>
+          <w:b/>
+          <w:bCs/>
+          <w:sz w:val="18"/>
+          <w:szCs w:val="18"/>
+        </w:rPr>
+        <w:t>Programming:</w:t>
+      </w:r>
+      <w:r>
+        <w:rPr>
+          <w:rFonts w:cstheme="minorHAnsi"/>
+          <w:sz w:val="18"/>
+          <w:szCs w:val="18"/>
+        </w:rPr>
+        <w:t xml:space="preserve"> Java</w:t>
+      </w:r>
+      <w:r>
+        <w:rPr>
+          <w:rFonts w:cstheme="minorHAnsi"/>
+          <w:sz w:val="18"/>
+          <w:szCs w:val="18"/>
+        </w:rPr>
+        <w:t xml:space="preserve">, </w:t>
+      </w:r>
+      <w:r>
+        <w:rPr>
+          <w:rFonts w:cstheme="minorHAnsi"/>
+          <w:sz w:val="18"/>
+          <w:szCs w:val="18"/>
+        </w:rPr>
+        <w:t>Python</w:t>
+      </w:r>
+      <w:r>
+        <w:rPr>
+          <w:rFonts w:cstheme="minorHAnsi"/>
+          <w:sz w:val="18"/>
+          <w:szCs w:val="18"/>
+        </w:rPr>
+        <w:t xml:space="preserve">, </w:t>
+      </w:r>
+      <w:r>
+        <w:rPr>
+          <w:rFonts w:cstheme="minorHAnsi"/>
+          <w:sz w:val="18"/>
+          <w:szCs w:val="18"/>
+        </w:rPr>
+        <w:t>C</w:t>
+      </w:r>
+      <w:r>
+        <w:rPr>
+          <w:rFonts w:cstheme="minorHAnsi"/>
+          <w:sz w:val="18"/>
+          <w:szCs w:val="18"/>
+        </w:rPr>
+        <w:t xml:space="preserve">, </w:t>
+      </w:r>
+      <w:r>
+        <w:rPr>
+          <w:rFonts w:cstheme="minorHAnsi"/>
+          <w:sz w:val="18"/>
+          <w:szCs w:val="18"/>
+        </w:rPr>
+        <w:t>HTML</w:t>
+      </w:r>
+      <w:r>
+        <w:rPr>
+          <w:rFonts w:cstheme="minorHAnsi"/>
+          <w:sz w:val="18"/>
+          <w:szCs w:val="18"/>
+        </w:rPr>
+        <w:t>, CSS, PHP</w:t>
+      </w:r>
+      <w:r>
+        <w:rPr>
+          <w:rFonts w:cstheme="minorHAnsi"/>
+          <w:sz w:val="18"/>
+          <w:szCs w:val="18"/>
+        </w:rPr>
+        <w:t>,</w:t>
+      </w:r>
+      <w:r>
+        <w:rPr>
+          <w:rFonts w:cstheme="minorHAnsi"/>
+          <w:sz w:val="18"/>
+          <w:szCs w:val="18"/>
+        </w:rPr>
+        <w:t xml:space="preserve"> Arduino</w:t>
+      </w:r>
+      <w:r>
+        <w:rPr>
+          <w:rFonts w:cstheme="minorHAnsi"/>
+          <w:sz w:val="18"/>
+          <w:szCs w:val="18"/>
+        </w:rPr>
+        <w:t>, and STM32</w:t>
+      </w:r>
+      <w:r>
+        <w:rPr>
+          <w:rFonts w:cstheme="minorHAnsi"/>
+          <w:sz w:val="18"/>
+          <w:szCs w:val="18"/>
+        </w:rPr>
+        <w:t>.</w:t>
+      </w:r>
+    </w:p>
+    <w:p>
+      <w:pPr>
+        <w:keepNext/>
+        <w:keepLines/>
+        <w:ind w:right="29"/>
+        <w:rPr>
+          <w:rFonts w:eastAsia="Arial" w:cstheme="minorHAnsi"/>
+          <w:color w:val="000000"/>
+          <w:sz w:val="18"/>
+          <w:szCs w:val="18"/>
+          <w:shd w:val="clear" w:color="auto" w:fill="FFFFFF"/>
+        </w:rPr>
+      </w:pPr>
+      <w:r>
+        <w:rPr>
+          <w:rFonts w:eastAsia="Arial" w:cstheme="minorHAnsi"/>
+          <w:b/>
+          <w:color w:val="000000"/>
+          <w:sz w:val="18"/>
+          <w:szCs w:val="18"/>
+          <w:shd w:val="clear" w:color="auto" w:fill="FFFFFF"/>
+        </w:rPr>
+        <w:t>Communication</w:t>
+      </w:r>
+      <w:r>
+        <w:rPr>
+          <w:rFonts w:eastAsia="Arial" w:cstheme="minorHAnsi"/>
+          <w:b/>
+          <w:color w:val="000000"/>
+          <w:sz w:val="18"/>
+          <w:szCs w:val="18"/>
+          <w:shd w:val="clear" w:color="auto" w:fill="FFFFFF"/>
+        </w:rPr>
+        <w:t>:</w:t>
+      </w:r>
+      <w:r>
+        <w:rPr>
+          <w:rFonts w:eastAsia="Arial" w:cstheme="minorHAnsi"/>
+          <w:b/>
+          <w:color w:val="000000"/>
+          <w:sz w:val="18"/>
+          <w:szCs w:val="18"/>
+          <w:shd w:val="clear" w:color="auto" w:fill="FFFFFF"/>
+        </w:rPr>
+        <w:t xml:space="preserve"> </w:t>
+      </w:r>
+      <w:r>
+        <w:rPr>
+          <w:rFonts w:eastAsia="Arial" w:cstheme="minorHAnsi"/>
+          <w:color w:val="000000"/>
+          <w:sz w:val="18"/>
+          <w:szCs w:val="18"/>
+          <w:shd w:val="clear" w:color="auto" w:fill="FFFFFF"/>
+        </w:rPr>
+        <w:t>English (</w:t>
+      </w:r>
+      <w:r>
+        <w:rPr>
+          <w:rFonts w:eastAsia="Arial" w:cstheme="minorHAnsi"/>
+          <w:color w:val="000000"/>
+          <w:sz w:val="18"/>
+          <w:szCs w:val="18"/>
+          <w:shd w:val="clear" w:color="auto" w:fill="FFFFFF"/>
+        </w:rPr>
+        <w:t>Professional)</w:t>
+      </w:r>
+      <w:r>
+        <w:rPr>
+          <w:rFonts w:cstheme="minorHAnsi"/>
+          <w:sz w:val="18"/>
+          <w:szCs w:val="18"/>
+        </w:rPr>
+        <w:t>,</w:t>
+      </w:r>
+      <w:r>
+        <w:rPr>
+          <w:rFonts w:eastAsia="Arial" w:cstheme="minorHAnsi"/>
+          <w:color w:val="000000"/>
+          <w:sz w:val="18"/>
+          <w:szCs w:val="18"/>
+          <w:shd w:val="clear" w:color="auto" w:fill="FFFFFF"/>
+        </w:rPr>
+        <w:t xml:space="preserve"> Hindi</w:t>
+      </w:r>
+      <w:r>
+        <w:rPr>
+          <w:rFonts w:eastAsia="Arial" w:cstheme="minorHAnsi"/>
+          <w:color w:val="000000"/>
+          <w:sz w:val="18"/>
+          <w:szCs w:val="18"/>
+          <w:shd w:val="clear" w:color="auto" w:fill="FFFFFF"/>
+        </w:rPr>
+        <w:t xml:space="preserve"> </w:t>
+      </w:r>
+      <w:r>
+        <w:rPr>
+          <w:rFonts w:eastAsia="Arial" w:cstheme="minorHAnsi"/>
+          <w:color w:val="000000"/>
+          <w:sz w:val="18"/>
+          <w:szCs w:val="18"/>
+          <w:shd w:val="clear" w:color="auto" w:fill="FFFFFF"/>
+        </w:rPr>
+        <w:t>(</w:t>
+      </w:r>
+      <w:r>
+        <w:rPr>
+          <w:rFonts w:eastAsia="Arial" w:cstheme="minorHAnsi"/>
+          <w:color w:val="000000"/>
+          <w:sz w:val="18"/>
+          <w:szCs w:val="18"/>
+          <w:shd w:val="clear" w:color="auto" w:fill="FFFFFF"/>
+        </w:rPr>
+        <w:t>Limited</w:t>
+      </w:r>
+      <w:r>
+        <w:rPr>
+          <w:rFonts w:eastAsia="Arial" w:cstheme="minorHAnsi"/>
+          <w:color w:val="000000"/>
+          <w:sz w:val="18"/>
+          <w:szCs w:val="18"/>
+          <w:shd w:val="clear" w:color="auto" w:fill="FFFFFF"/>
+        </w:rPr>
+        <w:t>)</w:t>
+      </w:r>
+      <w:r>
+        <w:rPr>
+          <w:rFonts w:cstheme="minorHAnsi"/>
+          <w:sz w:val="18"/>
+          <w:szCs w:val="18"/>
+        </w:rPr>
+        <w:t xml:space="preserve">, </w:t>
+      </w:r>
+      <w:r>
+        <w:rPr>
+          <w:rFonts w:eastAsia="Arial" w:cstheme="minorHAnsi"/>
+          <w:color w:val="000000"/>
+          <w:sz w:val="18"/>
+          <w:szCs w:val="18"/>
+          <w:shd w:val="clear" w:color="auto" w:fill="FFFFFF"/>
+        </w:rPr>
+        <w:t>French</w:t>
+      </w:r>
+      <w:r>
+        <w:rPr>
+          <w:rFonts w:eastAsia="Arial" w:cstheme="minorHAnsi"/>
+          <w:color w:val="000000"/>
+          <w:sz w:val="18"/>
+          <w:szCs w:val="18"/>
+          <w:shd w:val="clear" w:color="auto" w:fill="FFFFFF"/>
+        </w:rPr>
+        <w:t xml:space="preserve"> </w:t>
+      </w:r>
+      <w:r>
+        <w:rPr>
+          <w:rFonts w:eastAsia="Arial" w:cstheme="minorHAnsi"/>
+          <w:color w:val="000000"/>
+          <w:sz w:val="18"/>
+          <w:szCs w:val="18"/>
+          <w:shd w:val="clear" w:color="auto" w:fill="FFFFFF"/>
+        </w:rPr>
+        <w:t>(Beginner)</w:t>
+      </w:r>
+      <w:r>
+        <w:rPr>
+          <w:rFonts w:cstheme="minorHAnsi"/>
+          <w:sz w:val="18"/>
+          <w:szCs w:val="18"/>
+        </w:rPr>
+        <w:t xml:space="preserve">, </w:t>
+      </w:r>
+      <w:r>
+        <w:rPr>
+          <w:rFonts w:eastAsia="Arial" w:cstheme="minorHAnsi"/>
+          <w:color w:val="000000"/>
+          <w:sz w:val="18"/>
+          <w:szCs w:val="18"/>
+          <w:shd w:val="clear" w:color="auto" w:fill="FFFFFF"/>
+        </w:rPr>
+        <w:t>Telugu</w:t>
+      </w:r>
+      <w:r>
+        <w:rPr>
+          <w:rFonts w:eastAsia="Arial" w:cstheme="minorHAnsi"/>
+          <w:color w:val="000000"/>
+          <w:sz w:val="18"/>
+          <w:szCs w:val="18"/>
+          <w:shd w:val="clear" w:color="auto" w:fill="FFFFFF"/>
+        </w:rPr>
+        <w:t xml:space="preserve"> </w:t>
+      </w:r>
+      <w:r>
+        <w:rPr>
+          <w:rFonts w:eastAsia="Arial" w:cstheme="minorHAnsi"/>
+          <w:color w:val="000000"/>
+          <w:sz w:val="18"/>
+          <w:szCs w:val="18"/>
+          <w:shd w:val="clear" w:color="auto" w:fill="FFFFFF"/>
+        </w:rPr>
+        <w:t>(Native)</w:t>
+      </w:r>
+      <w:r>
+        <w:rPr>
+          <w:rFonts w:eastAsia="Arial" w:cstheme="minorHAnsi"/>
+          <w:color w:val="000000"/>
+          <w:sz w:val="18"/>
+          <w:szCs w:val="18"/>
+          <w:shd w:val="clear" w:color="auto" w:fill="FFFFFF"/>
+        </w:rPr>
+        <w:t>, Morse</w:t>
+      </w:r>
+      <w:r>
+        <w:rPr>
+          <w:rFonts w:eastAsia="Arial" w:cstheme="minorHAnsi"/>
+          <w:color w:val="000000"/>
+          <w:sz w:val="18"/>
+          <w:szCs w:val="18"/>
+          <w:shd w:val="clear" w:color="auto" w:fill="FFFFFF"/>
+        </w:rPr>
+        <w:t>.</w:t>
+      </w:r>
+      <w:bookmarkEnd w:id="0"/>
+    </w:p>
+    <w:p>
+      <w:pPr>
+        <w:keepNext/>
+        <w:keepLines/>
+        <w:spacing w:after="0" w:line="240" w:lineRule="auto"/>
+        <w:ind w:right="26"/>
+        <w:jc w:val="center"/>
+        <w:rPr>
+          <w:rFonts w:eastAsia="Arial" w:cstheme="minorHAnsi"/>
+          <w:b/>
+          <w:color w:val="000000"/>
+          <w:sz w:val="18"/>
+          <w:szCs w:val="18"/>
+        </w:rPr>
+      </w:pPr>
+      <w:r>
+        <w:rPr>
+          <w:rFonts w:eastAsia="Arial" w:cstheme="minorHAnsi"/>
+          <w:b/>
+          <w:color w:val="000000"/>
+          <w:sz w:val="18"/>
+          <w:szCs w:val="18"/>
+        </w:rPr>
+        <w:t>Experience</w:t>
       </w:r>
     </w:p>
     <w:p>
@@ -881,23 +1484,20 @@
           <w:sz w:val="18"/>
           <w:szCs w:val="18"/>
         </w:rPr>
-        <w:t>B</w:t>
-      </w:r>
-      <w:r>
-        <w:rPr>
-          <w:rFonts w:eastAsia="Arial" w:cstheme="minorHAnsi"/>
-          <w:b/>
-          <w:bCs/>
-          <w:color w:val="000000"/>
-          <w:sz w:val="18"/>
-          <w:szCs w:val="18"/>
-        </w:rPr>
-        <w:t>.</w:t>
-      </w:r>
-      <w:r>
-        <w:rPr>
-          <w:rFonts w:eastAsia="Arial" w:cstheme="minorHAnsi"/>
-          <w:b/>
+        <w:t>Summer Intern</w:t>
+      </w:r>
+      <w:r>
+        <w:rPr>
+          <w:rFonts w:eastAsia="Arial" w:cstheme="minorHAnsi"/>
+          <w:color w:val="000000"/>
+          <w:sz w:val="18"/>
+          <w:szCs w:val="18"/>
+        </w:rPr>
+        <w:t xml:space="preserve"> - Irdeto, Greater Noida, Delhi</w:t>
+      </w:r>
+      <w:r>
+        <w:rPr>
+          <w:rFonts w:eastAsia="Arial" w:cstheme="minorHAnsi"/>
           <w:bCs/>
           <w:color w:val="000000"/>
           <w:sz w:val="18"/>
@@ -908,383 +1508,11 @@
       <w:r>
         <w:rPr>
           <w:rFonts w:eastAsia="Arial" w:cstheme="minorHAnsi"/>
-          <w:b/>
-          <w:bCs/>
-          <w:color w:val="000000"/>
-          <w:sz w:val="18"/>
-          <w:szCs w:val="18"/>
-        </w:rPr>
-        <w:t>Tech (</w:t>
-      </w:r>
-      <w:r>
-        <w:rPr>
-          <w:rFonts w:eastAsia="Arial" w:cstheme="minorHAnsi"/>
-          <w:b/>
-          <w:bCs/>
-          <w:color w:val="000000"/>
-          <w:sz w:val="18"/>
-          <w:szCs w:val="18"/>
-        </w:rPr>
-        <w:t>ECE, Minor</w:t>
-      </w:r>
-      <w:r>
-        <w:rPr>
-          <w:rFonts w:eastAsia="Arial" w:cstheme="minorHAnsi"/>
-          <w:b/>
-          <w:bCs/>
-          <w:color w:val="000000"/>
-          <w:sz w:val="18"/>
-          <w:szCs w:val="18"/>
-        </w:rPr>
-        <w:t xml:space="preserve"> </w:t>
-      </w:r>
-      <w:r>
-        <w:rPr>
-          <w:rFonts w:eastAsia="Arial" w:cstheme="minorHAnsi"/>
-          <w:b/>
-          <w:bCs/>
-          <w:color w:val="000000"/>
-          <w:sz w:val="18"/>
-          <w:szCs w:val="18"/>
-        </w:rPr>
-        <w:t>-</w:t>
-      </w:r>
-      <w:r>
-        <w:rPr>
-          <w:rFonts w:eastAsia="Arial" w:cstheme="minorHAnsi"/>
-          <w:b/>
-          <w:bCs/>
-          <w:color w:val="000000"/>
-          <w:sz w:val="18"/>
-          <w:szCs w:val="18"/>
-        </w:rPr>
-        <w:t xml:space="preserve"> </w:t>
-      </w:r>
-      <w:r>
-        <w:rPr>
-          <w:rFonts w:eastAsia="Arial" w:cstheme="minorHAnsi"/>
-          <w:b/>
-          <w:bCs/>
-          <w:color w:val="000000"/>
-          <w:sz w:val="18"/>
-          <w:szCs w:val="18"/>
-        </w:rPr>
-        <w:t>CSE)</w:t>
-      </w:r>
-      <w:r>
-        <w:rPr>
-          <w:rFonts w:eastAsia="Arial" w:cstheme="minorHAnsi"/>
-          <w:color w:val="000000"/>
-          <w:sz w:val="18"/>
-          <w:szCs w:val="18"/>
-        </w:rPr>
-        <w:t xml:space="preserve"> -</w:t>
-      </w:r>
-      <w:r>
-        <w:rPr>
-          <w:rFonts w:eastAsia="Arial" w:cstheme="minorHAnsi"/>
-          <w:color w:val="000000"/>
-          <w:sz w:val="18"/>
-          <w:szCs w:val="18"/>
-        </w:rPr>
-        <w:t xml:space="preserve"> </w:t>
-      </w:r>
-      <w:r>
-        <w:rPr>
-          <w:rFonts w:eastAsia="Arial" w:cstheme="minorHAnsi"/>
-          <w:color w:val="000000"/>
-          <w:sz w:val="18"/>
-          <w:szCs w:val="18"/>
-        </w:rPr>
-        <w:t>Shiv Nadar Institute of Eminence (SNIOE),</w:t>
-      </w:r>
-      <w:r>
-        <w:rPr>
-          <w:rFonts w:eastAsia="Arial" w:cstheme="minorHAnsi"/>
-          <w:color w:val="000000"/>
-          <w:sz w:val="18"/>
-          <w:szCs w:val="18"/>
-        </w:rPr>
-        <w:t xml:space="preserve"> Delhi </w:t>
-      </w:r>
-      <w:r>
-        <w:rPr>
-          <w:rFonts w:eastAsia="Arial" w:cstheme="minorHAnsi"/>
-          <w:bCs/>
-          <w:color w:val="000000"/>
-          <w:sz w:val="18"/>
-          <w:szCs w:val="18"/>
-        </w:rPr>
-        <w:t>NCR</w:t>
-      </w:r>
-      <w:r>
-        <w:rPr>
-          <w:rFonts w:eastAsia="Arial" w:cstheme="minorHAnsi"/>
-          <w:bCs/>
-          <w:color w:val="000000"/>
-          <w:sz w:val="18"/>
-          <w:szCs w:val="18"/>
-        </w:rPr>
-        <w:t xml:space="preserve">, India </w:t>
-      </w:r>
-      <w:r>
-        <w:rPr>
-          <w:rFonts w:eastAsia="Arial" w:cstheme="minorHAnsi"/>
-          <w:color w:val="000000"/>
-          <w:sz w:val="18"/>
-          <w:szCs w:val="18"/>
-        </w:rPr>
-        <w:t xml:space="preserve"> </w:t>
-      </w:r>
-      <w:r>
-        <w:rPr>
-          <w:rFonts w:eastAsia="Arial" w:cstheme="minorHAnsi"/>
-          <w:color w:val="000000"/>
-          <w:sz w:val="18"/>
-          <w:szCs w:val="18"/>
-        </w:rPr>
-        <w:t xml:space="preserve"> </w:t>
-      </w:r>
-      <w:r>
-        <w:rPr>
-          <w:rFonts w:eastAsia="Arial" w:cstheme="minorHAnsi"/>
-          <w:color w:val="000000"/>
-          <w:sz w:val="18"/>
-          <w:szCs w:val="18"/>
-        </w:rPr>
-        <w:t xml:space="preserve">    </w:t>
-      </w:r>
-      <w:r>
-        <w:rPr>
-          <w:rFonts w:eastAsia="Arial" w:cstheme="minorHAnsi"/>
-          <w:color w:val="000000"/>
-          <w:sz w:val="18"/>
-          <w:szCs w:val="18"/>
-        </w:rPr>
-        <w:t xml:space="preserve">             </w:t>
-      </w:r>
-      <w:r>
-        <w:rPr>
-          <w:rFonts w:eastAsia="Arial" w:cstheme="minorHAnsi"/>
-          <w:color w:val="000000"/>
-          <w:sz w:val="18"/>
-          <w:szCs w:val="18"/>
-        </w:rPr>
-        <w:t xml:space="preserve"> </w:t>
-      </w:r>
-      <w:r>
-        <w:rPr>
-          <w:rFonts w:eastAsia="Arial" w:cstheme="minorHAnsi"/>
-          <w:color w:val="000000"/>
-          <w:sz w:val="18"/>
-          <w:szCs w:val="18"/>
-        </w:rPr>
-        <w:t xml:space="preserve">                     </w:t>
-      </w:r>
-      <w:r>
-        <w:rPr>
-          <w:rFonts w:eastAsia="Arial" w:cstheme="minorHAnsi"/>
-          <w:color w:val="000000"/>
-          <w:sz w:val="18"/>
-          <w:szCs w:val="18"/>
-        </w:rPr>
-        <w:t xml:space="preserve"> </w:t>
-      </w:r>
-      <w:r>
-        <w:rPr>
-          <w:rFonts w:eastAsia="Arial" w:cstheme="minorHAnsi"/>
-          <w:color w:val="000000"/>
-          <w:sz w:val="18"/>
-          <w:szCs w:val="18"/>
-        </w:rPr>
-        <w:t xml:space="preserve">                 </w:t>
-      </w:r>
-      <w:r>
-        <w:rPr>
-          <w:rFonts w:eastAsia="Arial" w:cstheme="minorHAnsi"/>
-          <w:color w:val="000000"/>
-          <w:sz w:val="18"/>
-          <w:szCs w:val="18"/>
-        </w:rPr>
-        <w:t xml:space="preserve"> </w:t>
-      </w:r>
-      <w:r>
-        <w:rPr>
-          <w:rFonts w:eastAsia="Arial" w:cstheme="minorHAnsi"/>
-          <w:b/>
-          <w:color w:val="000000"/>
-          <w:sz w:val="18"/>
-          <w:szCs w:val="18"/>
-        </w:rPr>
-        <w:t xml:space="preserve">2020 </w:t>
-      </w:r>
-      <w:r>
-        <w:rPr>
-          <w:rFonts w:eastAsia="Arial" w:cstheme="minorHAnsi"/>
-          <w:b/>
-          <w:color w:val="000000"/>
-          <w:sz w:val="18"/>
-          <w:szCs w:val="18"/>
-        </w:rPr>
-        <w:t>–</w:t>
-      </w:r>
-      <w:r>
-        <w:rPr>
-          <w:rFonts w:eastAsia="Arial" w:cstheme="minorHAnsi"/>
-          <w:b/>
-          <w:color w:val="000000"/>
-          <w:sz w:val="18"/>
-          <w:szCs w:val="18"/>
-        </w:rPr>
-        <w:t xml:space="preserve"> 2024</w:t>
-      </w:r>
-    </w:p>
-    <w:p>
-      <w:pPr>
-        <w:spacing w:line="264" w:lineRule="auto"/>
-        <w:ind w:right="29"/>
-        <w:rPr>
-          <w:rFonts w:eastAsia="Arial" w:cstheme="minorHAnsi"/>
-          <w:b/>
-          <w:color w:val="000000"/>
-          <w:sz w:val="18"/>
-          <w:szCs w:val="18"/>
-        </w:rPr>
-      </w:pPr>
-      <w:r>
-        <w:rPr>
-          <w:rFonts w:eastAsia="Arial" w:cstheme="minorHAnsi"/>
-          <w:b/>
-          <w:color w:val="000000"/>
-          <w:sz w:val="18"/>
-          <w:szCs w:val="18"/>
-        </w:rPr>
-        <w:t xml:space="preserve">Diploma Equivalent </w:t>
-      </w:r>
-      <w:r>
-        <w:rPr>
-          <w:rFonts w:eastAsia="Arial" w:cstheme="minorHAnsi"/>
-          <w:b/>
-          <w:color w:val="000000"/>
-          <w:sz w:val="18"/>
-          <w:szCs w:val="18"/>
-        </w:rPr>
-        <w:t>(1</w:t>
-      </w:r>
-      <w:r>
-        <w:rPr>
-          <w:rFonts w:eastAsia="Arial" w:cstheme="minorHAnsi"/>
-          <w:b/>
-          <w:color w:val="000000"/>
-          <w:sz w:val="18"/>
-          <w:szCs w:val="18"/>
-        </w:rPr>
-        <w:t>2th</w:t>
-      </w:r>
-      <w:r>
-        <w:rPr>
-          <w:rFonts w:eastAsia="Arial" w:cstheme="minorHAnsi"/>
-          <w:b/>
-          <w:color w:val="000000"/>
-          <w:sz w:val="18"/>
-          <w:szCs w:val="18"/>
-        </w:rPr>
-        <w:t>)</w:t>
-      </w:r>
-      <w:r>
-        <w:rPr>
-          <w:rFonts w:eastAsia="Arial" w:cstheme="minorHAnsi"/>
-          <w:bCs/>
-          <w:color w:val="000000"/>
-          <w:sz w:val="18"/>
-          <w:szCs w:val="18"/>
-        </w:rPr>
-        <w:t xml:space="preserve"> -</w:t>
-      </w:r>
-      <w:r>
-        <w:rPr>
-          <w:rFonts w:eastAsia="Arial" w:cstheme="minorHAnsi"/>
-          <w:bCs/>
-          <w:color w:val="000000"/>
-          <w:sz w:val="18"/>
-          <w:szCs w:val="18"/>
-        </w:rPr>
-        <w:t xml:space="preserve"> Shri Venkateshwara Jr. College,</w:t>
-      </w:r>
-      <w:r>
-        <w:rPr>
-          <w:rFonts w:eastAsia="Arial" w:cstheme="minorHAnsi"/>
-          <w:b/>
-          <w:color w:val="000000"/>
-          <w:sz w:val="18"/>
-          <w:szCs w:val="18"/>
-        </w:rPr>
-        <w:t xml:space="preserve"> </w:t>
-      </w:r>
-      <w:r>
-        <w:rPr>
-          <w:rFonts w:eastAsia="Arial" w:cstheme="minorHAnsi"/>
-          <w:bCs/>
-          <w:color w:val="000000"/>
-          <w:sz w:val="18"/>
-          <w:szCs w:val="18"/>
-        </w:rPr>
-        <w:t>Visakhapatnam</w:t>
-      </w:r>
-      <w:r>
-        <w:rPr>
-          <w:rFonts w:eastAsia="Arial" w:cstheme="minorHAnsi"/>
-          <w:bCs/>
-          <w:color w:val="000000"/>
-          <w:sz w:val="18"/>
-          <w:szCs w:val="18"/>
-        </w:rPr>
-        <w:t>, India</w:t>
-      </w:r>
-      <w:r>
-        <w:rPr>
-          <w:rFonts w:eastAsia="Arial" w:cstheme="minorHAnsi"/>
-          <w:color w:val="000000"/>
-          <w:sz w:val="18"/>
-          <w:szCs w:val="18"/>
-        </w:rPr>
-        <w:t xml:space="preserve">  </w:t>
-      </w:r>
-      <w:r>
-        <w:rPr>
-          <w:rFonts w:eastAsia="Arial" w:cstheme="minorHAnsi"/>
-          <w:color w:val="000000"/>
-          <w:sz w:val="18"/>
-          <w:szCs w:val="18"/>
-        </w:rPr>
-        <w:t xml:space="preserve"> </w:t>
-      </w:r>
-      <w:r>
-        <w:rPr>
-          <w:rFonts w:eastAsia="Arial" w:cstheme="minorHAnsi"/>
-          <w:color w:val="000000"/>
-          <w:sz w:val="18"/>
-          <w:szCs w:val="18"/>
-        </w:rPr>
-        <w:t xml:space="preserve">         </w:t>
-      </w:r>
-      <w:r>
-        <w:rPr>
-          <w:rFonts w:eastAsia="Arial" w:cstheme="minorHAnsi"/>
-          <w:color w:val="000000"/>
-          <w:sz w:val="18"/>
-          <w:szCs w:val="18"/>
-        </w:rPr>
-        <w:t xml:space="preserve">    </w:t>
-      </w:r>
-      <w:r>
-        <w:rPr>
-          <w:rFonts w:eastAsia="Arial" w:cstheme="minorHAnsi"/>
-          <w:color w:val="000000"/>
-          <w:sz w:val="18"/>
-          <w:szCs w:val="18"/>
-        </w:rPr>
-        <w:t xml:space="preserve">                      </w:t>
+          <w:color w:val="000000"/>
+          <w:sz w:val="18"/>
+          <w:szCs w:val="18"/>
+        </w:rPr>
+        <w:t xml:space="preserve">                   </w:t>
       </w:r>
       <w:r>
         <w:rPr>
@@ -1302,68 +1530,142 @@
           <w:sz w:val="18"/>
           <w:szCs w:val="18"/>
         </w:rPr>
-        <w:t xml:space="preserve">       </w:t>
-      </w:r>
-      <w:r>
-        <w:rPr>
-          <w:rFonts w:eastAsia="Arial" w:cstheme="minorHAnsi"/>
-          <w:b/>
-          <w:color w:val="000000"/>
-          <w:sz w:val="18"/>
-          <w:szCs w:val="18"/>
-        </w:rPr>
-        <w:t>20</w:t>
-      </w:r>
-      <w:r>
-        <w:rPr>
-          <w:rFonts w:eastAsia="Arial" w:cstheme="minorHAnsi"/>
-          <w:b/>
-          <w:color w:val="000000"/>
-          <w:sz w:val="18"/>
-          <w:szCs w:val="18"/>
-        </w:rPr>
-        <w:t>18</w:t>
-      </w:r>
-      <w:r>
-        <w:rPr>
-          <w:rFonts w:eastAsia="Arial" w:cstheme="minorHAnsi"/>
-          <w:b/>
-          <w:color w:val="000000"/>
-          <w:sz w:val="18"/>
-          <w:szCs w:val="18"/>
-        </w:rPr>
-        <w:t xml:space="preserve"> </w:t>
-      </w:r>
-      <w:r>
-        <w:rPr>
-          <w:rFonts w:eastAsia="Arial" w:cstheme="minorHAnsi"/>
-          <w:b/>
-          <w:color w:val="000000"/>
-          <w:sz w:val="18"/>
-          <w:szCs w:val="18"/>
-        </w:rPr>
-        <w:t>–</w:t>
-      </w:r>
-      <w:r>
-        <w:rPr>
-          <w:rFonts w:eastAsia="Arial" w:cstheme="minorHAnsi"/>
-          <w:b/>
-          <w:color w:val="000000"/>
-          <w:sz w:val="18"/>
-          <w:szCs w:val="18"/>
-        </w:rPr>
-        <w:t xml:space="preserve"> 202</w:t>
-      </w:r>
-      <w:r>
-        <w:rPr>
-          <w:rFonts w:eastAsia="Arial" w:cstheme="minorHAnsi"/>
-          <w:b/>
-          <w:color w:val="000000"/>
-          <w:sz w:val="18"/>
-          <w:szCs w:val="18"/>
-        </w:rPr>
-        <w:t>0</w:t>
-      </w:r>
+        <w:t xml:space="preserve">                                                                          </w:t>
+      </w:r>
+      <w:r>
+        <w:rPr>
+          <w:rFonts w:eastAsia="Arial" w:cstheme="minorHAnsi"/>
+          <w:b/>
+          <w:color w:val="000000"/>
+          <w:sz w:val="18"/>
+          <w:szCs w:val="18"/>
+        </w:rPr>
+        <w:t>May 2023 – Aug 2023</w:t>
+      </w:r>
+    </w:p>
+    <w:p>
+      <w:pPr>
+        <w:keepNext/>
+        <w:keepLines/>
+        <w:tabs>
+          <w:tab w:val="left" w:pos="9000"/>
+        </w:tabs>
+        <w:spacing w:after="0" w:line="264" w:lineRule="auto"/>
+        <w:ind w:right="26"/>
+        <w:rPr>
+          <w:rFonts w:eastAsia="Arial" w:cstheme="minorHAnsi"/>
+          <w:color w:val="000000"/>
+          <w:sz w:val="18"/>
+          <w:szCs w:val="18"/>
+        </w:rPr>
+      </w:pPr>
+      <w:r>
+        <w:rPr>
+          <w:rFonts w:eastAsia="Arial" w:cstheme="minorHAnsi"/>
+          <w:color w:val="000000"/>
+          <w:sz w:val="18"/>
+          <w:szCs w:val="18"/>
+        </w:rPr>
+        <w:t>•</w:t>
+      </w:r>
+      <w:r>
+        <w:rPr>
+          <w:rFonts w:eastAsia="Arial" w:cstheme="minorHAnsi"/>
+          <w:color w:val="000000"/>
+          <w:sz w:val="18"/>
+          <w:szCs w:val="18"/>
+        </w:rPr>
+        <w:t xml:space="preserve"> Working on Automation of QA Testing scripts in Python. Applications utilized are Witbe and Storm.</w:t>
+      </w:r>
+    </w:p>
+    <w:p>
+      <w:pPr>
+        <w:keepNext/>
+        <w:keepLines/>
+        <w:tabs>
+          <w:tab w:val="left" w:pos="9000"/>
+        </w:tabs>
+        <w:spacing w:after="0" w:line="264" w:lineRule="auto"/>
+        <w:ind w:right="26"/>
+        <w:rPr>
+          <w:rFonts w:eastAsia="Arial" w:cstheme="minorHAnsi"/>
+          <w:color w:val="000000"/>
+          <w:sz w:val="18"/>
+          <w:szCs w:val="18"/>
+        </w:rPr>
+      </w:pPr>
+      <w:r>
+        <w:rPr>
+          <w:rFonts w:eastAsia="Arial" w:cstheme="minorHAnsi"/>
+          <w:color w:val="000000"/>
+          <w:sz w:val="18"/>
+          <w:szCs w:val="18"/>
+        </w:rPr>
+        <w:t>•</w:t>
+      </w:r>
+      <w:r>
+        <w:rPr>
+          <w:rFonts w:eastAsia="Arial" w:cstheme="minorHAnsi"/>
+          <w:color w:val="000000"/>
+          <w:sz w:val="18"/>
+          <w:szCs w:val="18"/>
+        </w:rPr>
+        <w:t xml:space="preserve"> Migrating scripts from Storm to Witbe. Understanding scripts in python, then converting them into Witbe blocks.</w:t>
+      </w:r>
+    </w:p>
+    <w:p>
+      <w:pPr>
+        <w:keepNext/>
+        <w:keepLines/>
+        <w:tabs>
+          <w:tab w:val="left" w:pos="9000"/>
+        </w:tabs>
+        <w:spacing w:after="0" w:line="264" w:lineRule="auto"/>
+        <w:ind w:right="26"/>
+        <w:rPr>
+          <w:rFonts w:eastAsia="Arial" w:cstheme="minorHAnsi"/>
+          <w:b/>
+          <w:color w:val="000000"/>
+          <w:sz w:val="18"/>
+          <w:szCs w:val="18"/>
+        </w:rPr>
+      </w:pPr>
+      <w:r>
+        <w:rPr>
+          <w:rFonts w:eastAsia="Arial" w:cstheme="minorHAnsi"/>
+          <w:color w:val="000000"/>
+          <w:sz w:val="18"/>
+          <w:szCs w:val="18"/>
+        </w:rPr>
+        <w:t>•</w:t>
+      </w:r>
+      <w:r>
+        <w:rPr>
+          <w:rFonts w:eastAsia="Arial" w:cstheme="minorHAnsi"/>
+          <w:color w:val="000000"/>
+          <w:sz w:val="18"/>
+          <w:szCs w:val="18"/>
+        </w:rPr>
+        <w:t xml:space="preserve"> Witbe blocks are used to make flows, which requires and improves problem solving skills and critical thinking.</w:t>
+      </w:r>
+    </w:p>
+    <w:p>
+      <w:pPr>
+        <w:keepNext/>
+        <w:keepLines/>
+        <w:tabs>
+          <w:tab w:val="left" w:pos="9000"/>
+        </w:tabs>
+        <w:spacing w:after="0" w:line="264" w:lineRule="auto"/>
+        <w:ind w:right="26"/>
+        <w:rPr>
+          <w:rFonts w:eastAsia="Arial" w:cstheme="minorHAnsi"/>
+          <w:b/>
+          <w:color w:val="000000"/>
+          <w:sz w:val="18"/>
+          <w:szCs w:val="18"/>
+        </w:rPr>
+      </w:pPr>
     </w:p>
     <w:p>
       <w:pPr>
@@ -1388,149 +1690,140 @@
           <w:sz w:val="18"/>
           <w:szCs w:val="18"/>
         </w:rPr>
-        <w:t>Course</w:t>
-      </w:r>
-      <w:r>
-        <w:rPr>
-          <w:rFonts w:eastAsia="Arial" w:cstheme="minorHAnsi"/>
-          <w:b/>
-          <w:color w:val="000000"/>
-          <w:sz w:val="18"/>
-          <w:szCs w:val="18"/>
-        </w:rPr>
-        <w:t>s</w:t>
+        <w:t>Education</w:t>
       </w:r>
     </w:p>
     <w:p>
       <w:pPr>
         <w:keepNext/>
         <w:keepLines/>
-        <w:spacing w:after="0" w:line="240" w:lineRule="auto"/>
-        <w:ind w:right="29"/>
-        <w:contextualSpacing/>
-        <w:rPr>
-          <w:rFonts w:eastAsia="Arial" w:cstheme="minorHAnsi"/>
-          <w:bCs/>
-          <w:color w:val="000000"/>
-          <w:sz w:val="18"/>
-          <w:szCs w:val="18"/>
-        </w:rPr>
-      </w:pPr>
-      <w:r>
-        <w:rPr>
-          <w:rFonts w:eastAsia="Arial" w:cstheme="minorHAnsi"/>
-          <w:b/>
-          <w:color w:val="000000"/>
-          <w:sz w:val="18"/>
-          <w:szCs w:val="18"/>
-        </w:rPr>
-        <w:t xml:space="preserve">Security: </w:t>
-      </w:r>
-      <w:r>
-        <w:rPr>
-          <w:rFonts w:eastAsia="Arial" w:cstheme="minorHAnsi"/>
-          <w:bCs/>
-          <w:color w:val="000000"/>
-          <w:sz w:val="18"/>
-          <w:szCs w:val="18"/>
-        </w:rPr>
-        <w:t>Computer Networks</w:t>
-      </w:r>
-      <w:r>
-        <w:rPr>
-          <w:rFonts w:eastAsia="Arial" w:cstheme="minorHAnsi"/>
-          <w:bCs/>
-          <w:color w:val="000000"/>
-          <w:sz w:val="18"/>
-          <w:szCs w:val="18"/>
-        </w:rPr>
-        <w:t>, Operating Systems</w:t>
-      </w:r>
-      <w:r>
-        <w:rPr>
-          <w:rFonts w:eastAsia="Arial" w:cstheme="minorHAnsi"/>
-          <w:bCs/>
-          <w:color w:val="000000"/>
-          <w:sz w:val="18"/>
-          <w:szCs w:val="18"/>
-        </w:rPr>
-        <w:t>, Software Engineering</w:t>
-      </w:r>
-      <w:r>
-        <w:rPr>
-          <w:rFonts w:eastAsia="Arial" w:cstheme="minorHAnsi"/>
-          <w:bCs/>
-          <w:color w:val="000000"/>
-          <w:sz w:val="18"/>
-          <w:szCs w:val="18"/>
-        </w:rPr>
-        <w:t>.</w:t>
-      </w:r>
-    </w:p>
-    <w:p>
-      <w:pPr>
-        <w:keepNext/>
-        <w:keepLines/>
-        <w:spacing w:after="0" w:line="240" w:lineRule="auto"/>
-        <w:ind w:right="29"/>
-        <w:contextualSpacing/>
-        <w:rPr>
-          <w:rFonts w:eastAsia="Arial" w:cstheme="minorHAnsi"/>
-          <w:bCs/>
-          <w:color w:val="000000"/>
-          <w:sz w:val="18"/>
-          <w:szCs w:val="18"/>
-        </w:rPr>
-      </w:pPr>
-      <w:r>
-        <w:rPr>
-          <w:rFonts w:eastAsia="Arial" w:cstheme="minorHAnsi"/>
-          <w:b/>
-          <w:color w:val="000000"/>
-          <w:sz w:val="18"/>
-          <w:szCs w:val="18"/>
-        </w:rPr>
-        <w:t xml:space="preserve">Programming: </w:t>
-      </w:r>
-      <w:r>
-        <w:rPr>
-          <w:rFonts w:eastAsia="Arial" w:cstheme="minorHAnsi"/>
-          <w:bCs/>
-          <w:color w:val="000000"/>
-          <w:sz w:val="18"/>
-          <w:szCs w:val="18"/>
-        </w:rPr>
-        <w:t xml:space="preserve">Introduction </w:t>
-      </w:r>
-      <w:r>
-        <w:rPr>
-          <w:rFonts w:eastAsia="Arial" w:cstheme="minorHAnsi"/>
-          <w:bCs/>
-          <w:color w:val="000000"/>
-          <w:sz w:val="18"/>
-          <w:szCs w:val="18"/>
-        </w:rPr>
-        <w:t xml:space="preserve">to Programming (C), Data Structures, </w:t>
-      </w:r>
-      <w:r>
-        <w:rPr>
-          <w:rFonts w:eastAsia="Arial" w:cstheme="minorHAnsi"/>
-          <w:bCs/>
-          <w:color w:val="000000"/>
-          <w:sz w:val="18"/>
-          <w:szCs w:val="18"/>
-        </w:rPr>
-        <w:t>Object Oriented Programming (Java)</w:t>
-      </w:r>
-      <w:r>
-        <w:rPr>
-          <w:rFonts w:eastAsia="Arial" w:cstheme="minorHAnsi"/>
-          <w:bCs/>
-          <w:color w:val="000000"/>
-          <w:sz w:val="18"/>
-          <w:szCs w:val="18"/>
-        </w:rPr>
-        <w:t>.</w:t>
+        <w:tabs>
+          <w:tab w:val="left" w:pos="9000"/>
+        </w:tabs>
+        <w:spacing w:after="0" w:line="264" w:lineRule="auto"/>
+        <w:ind w:right="26"/>
+        <w:rPr>
+          <w:rFonts w:eastAsia="Arial" w:cstheme="minorHAnsi"/>
+          <w:b/>
+          <w:color w:val="000000"/>
+          <w:sz w:val="18"/>
+          <w:szCs w:val="18"/>
+        </w:rPr>
+      </w:pPr>
+      <w:r>
+        <w:rPr>
+          <w:rFonts w:eastAsia="Arial" w:cstheme="minorHAnsi"/>
+          <w:b/>
+          <w:bCs/>
+          <w:color w:val="000000"/>
+          <w:sz w:val="18"/>
+          <w:szCs w:val="18"/>
+        </w:rPr>
+        <w:t>B. Tech (ECE, Minor - CSE)</w:t>
+      </w:r>
+      <w:r>
+        <w:rPr>
+          <w:rFonts w:eastAsia="Arial" w:cstheme="minorHAnsi"/>
+          <w:color w:val="000000"/>
+          <w:sz w:val="18"/>
+          <w:szCs w:val="18"/>
+        </w:rPr>
+        <w:t xml:space="preserve"> -</w:t>
+      </w:r>
+      <w:r>
+        <w:rPr>
+          <w:rFonts w:eastAsia="Arial" w:cstheme="minorHAnsi"/>
+          <w:color w:val="000000"/>
+          <w:sz w:val="18"/>
+          <w:szCs w:val="18"/>
+        </w:rPr>
+        <w:t xml:space="preserve"> </w:t>
+      </w:r>
+      <w:r>
+        <w:rPr>
+          <w:rFonts w:eastAsia="Arial" w:cstheme="minorHAnsi"/>
+          <w:color w:val="000000"/>
+          <w:sz w:val="18"/>
+          <w:szCs w:val="18"/>
+        </w:rPr>
+        <w:t>Shiv Nadar Institute of Eminence (SNIOE),</w:t>
+      </w:r>
+      <w:r>
+        <w:rPr>
+          <w:rFonts w:eastAsia="Arial" w:cstheme="minorHAnsi"/>
+          <w:color w:val="000000"/>
+          <w:sz w:val="18"/>
+          <w:szCs w:val="18"/>
+        </w:rPr>
+        <w:t xml:space="preserve"> Delhi </w:t>
+      </w:r>
+      <w:r>
+        <w:rPr>
+          <w:rFonts w:eastAsia="Arial" w:cstheme="minorHAnsi"/>
+          <w:bCs/>
+          <w:color w:val="000000"/>
+          <w:sz w:val="18"/>
+          <w:szCs w:val="18"/>
+        </w:rPr>
+        <w:t>NCR</w:t>
+      </w:r>
+      <w:r>
+        <w:rPr>
+          <w:rFonts w:eastAsia="Arial" w:cstheme="minorHAnsi"/>
+          <w:bCs/>
+          <w:color w:val="000000"/>
+          <w:sz w:val="18"/>
+          <w:szCs w:val="18"/>
+        </w:rPr>
+        <w:t xml:space="preserve">, India </w:t>
+      </w:r>
+      <w:r>
+        <w:rPr>
+          <w:rFonts w:eastAsia="Arial" w:cstheme="minorHAnsi"/>
+          <w:color w:val="000000"/>
+          <w:sz w:val="18"/>
+          <w:szCs w:val="18"/>
+        </w:rPr>
+        <w:t xml:space="preserve">                   </w:t>
+      </w:r>
+      <w:r>
+        <w:rPr>
+          <w:rFonts w:eastAsia="Arial" w:cstheme="minorHAnsi"/>
+          <w:color w:val="000000"/>
+          <w:sz w:val="18"/>
+          <w:szCs w:val="18"/>
+        </w:rPr>
+        <w:t xml:space="preserve">                                         </w:t>
+      </w:r>
+      <w:r>
+        <w:rPr>
+          <w:rFonts w:eastAsia="Arial" w:cstheme="minorHAnsi"/>
+          <w:b/>
+          <w:color w:val="000000"/>
+          <w:sz w:val="18"/>
+          <w:szCs w:val="18"/>
+        </w:rPr>
+        <w:t xml:space="preserve">2020 </w:t>
+      </w:r>
+      <w:r>
+        <w:rPr>
+          <w:rFonts w:eastAsia="Arial" w:cstheme="minorHAnsi"/>
+          <w:b/>
+          <w:color w:val="000000"/>
+          <w:sz w:val="18"/>
+          <w:szCs w:val="18"/>
+        </w:rPr>
+        <w:t>–</w:t>
+      </w:r>
+      <w:r>
+        <w:rPr>
+          <w:rFonts w:eastAsia="Arial" w:cstheme="minorHAnsi"/>
+          <w:b/>
+          <w:color w:val="000000"/>
+          <w:sz w:val="18"/>
+          <w:szCs w:val="18"/>
+        </w:rPr>
+        <w:t xml:space="preserve"> 2024</w:t>
       </w:r>
     </w:p>
     <w:p>
@@ -1539,676 +1832,150 @@
         <w:ind w:right="29"/>
         <w:rPr>
           <w:rFonts w:eastAsia="Arial" w:cstheme="minorHAnsi"/>
-          <w:bCs/>
-          <w:color w:val="000000"/>
-          <w:sz w:val="18"/>
-          <w:szCs w:val="18"/>
-        </w:rPr>
-      </w:pPr>
-      <w:r>
-        <w:rPr>
-          <w:rFonts w:eastAsia="Arial" w:cstheme="minorHAnsi"/>
-          <w:b/>
-          <w:color w:val="000000"/>
-          <w:sz w:val="18"/>
-          <w:szCs w:val="18"/>
-        </w:rPr>
-        <w:t>Certifications:</w:t>
-      </w:r>
-      <w:r>
+          <w:b/>
+          <w:color w:val="000000"/>
+          <w:sz w:val="18"/>
+          <w:szCs w:val="18"/>
+        </w:rPr>
+      </w:pPr>
+      <w:r>
+        <w:rPr>
+          <w:rFonts w:eastAsia="Arial" w:cstheme="minorHAnsi"/>
+          <w:b/>
+          <w:color w:val="000000"/>
+          <w:sz w:val="18"/>
+          <w:szCs w:val="18"/>
+        </w:rPr>
+        <w:t xml:space="preserve">Diploma Equivalent </w:t>
+      </w:r>
+      <w:r>
+        <w:rPr>
+          <w:rFonts w:eastAsia="Arial" w:cstheme="minorHAnsi"/>
+          <w:b/>
+          <w:color w:val="000000"/>
+          <w:sz w:val="18"/>
+          <w:szCs w:val="18"/>
+        </w:rPr>
+        <w:t>(1</w:t>
+      </w:r>
+      <w:r>
+        <w:rPr>
+          <w:rFonts w:eastAsia="Arial" w:cstheme="minorHAnsi"/>
+          <w:b/>
+          <w:color w:val="000000"/>
+          <w:sz w:val="18"/>
+          <w:szCs w:val="18"/>
+        </w:rPr>
+        <w:t>2th</w:t>
+      </w:r>
+      <w:r>
+        <w:rPr>
+          <w:rFonts w:eastAsia="Arial" w:cstheme="minorHAnsi"/>
+          <w:b/>
+          <w:color w:val="000000"/>
+          <w:sz w:val="18"/>
+          <w:szCs w:val="18"/>
+        </w:rPr>
+        <w:t>)</w:t>
+      </w:r>
+      <w:r>
+        <w:rPr>
+          <w:rFonts w:eastAsia="Arial" w:cstheme="minorHAnsi"/>
+          <w:bCs/>
+          <w:color w:val="000000"/>
+          <w:sz w:val="18"/>
+          <w:szCs w:val="18"/>
+        </w:rPr>
+        <w:t xml:space="preserve"> -</w:t>
+      </w:r>
+      <w:r>
+        <w:rPr>
+          <w:rFonts w:eastAsia="Arial" w:cstheme="minorHAnsi"/>
+          <w:bCs/>
+          <w:color w:val="000000"/>
+          <w:sz w:val="18"/>
+          <w:szCs w:val="18"/>
+        </w:rPr>
+        <w:t xml:space="preserve"> Shri Venkateshwara Jr. College,</w:t>
+      </w:r>
+      <w:r>
+        <w:rPr>
+          <w:rFonts w:eastAsia="Arial" w:cstheme="minorHAnsi"/>
+          <w:b/>
+          <w:color w:val="000000"/>
+          <w:sz w:val="18"/>
+          <w:szCs w:val="18"/>
+        </w:rPr>
         <w:t xml:space="preserve"> </w:t>
       </w:r>
-      <w:hyperlink r:id="rId25" w:history="1">
-        <w:r>
-          <w:rPr>
-            <w:rStyle w:val="Hyperlink"/>
-            <w:rFonts w:eastAsia="Arial" w:cstheme="minorHAnsi"/>
-            <w:sz w:val="18"/>
-            <w:szCs w:val="18"/>
-            <w:u w:val="none"/>
-          </w:rPr>
-          <w:t>Certified Cybersecurity Analyst</w:t>
-        </w:r>
-      </w:hyperlink>
-      <w:r>
-        <w:rPr>
-          <w:rFonts w:eastAsia="Arial" w:cstheme="minorHAnsi"/>
-          <w:bCs/>
-          <w:color w:val="000000"/>
-          <w:sz w:val="18"/>
-          <w:szCs w:val="18"/>
-        </w:rPr>
-        <w:t xml:space="preserve"> (</w:t>
-      </w:r>
-      <w:r>
-        <w:rPr>
-          <w:rFonts w:eastAsia="Arial" w:cstheme="minorHAnsi"/>
-          <w:bCs/>
-          <w:color w:val="000000"/>
-          <w:sz w:val="18"/>
-          <w:szCs w:val="18"/>
-        </w:rPr>
-        <w:t>IBM</w:t>
-      </w:r>
-      <w:r>
-        <w:rPr>
-          <w:rFonts w:eastAsia="Arial" w:cstheme="minorHAnsi"/>
-          <w:bCs/>
-          <w:color w:val="000000"/>
-          <w:sz w:val="18"/>
-          <w:szCs w:val="18"/>
-        </w:rPr>
-        <w:t xml:space="preserve">), </w:t>
-      </w:r>
-      <w:r>
-        <w:rPr>
-          <w:rFonts w:eastAsia="Arial" w:cstheme="minorHAnsi"/>
-          <w:bCs/>
-          <w:color w:val="000000"/>
-          <w:sz w:val="18"/>
-          <w:szCs w:val="18"/>
-        </w:rPr>
-        <w:t>API Penetration Testing</w:t>
-      </w:r>
-      <w:r>
-        <w:rPr>
-          <w:rFonts w:eastAsia="Arial" w:cstheme="minorHAnsi"/>
-          <w:bCs/>
-          <w:color w:val="000000"/>
-          <w:sz w:val="18"/>
-          <w:szCs w:val="18"/>
-        </w:rPr>
-        <w:t xml:space="preserve"> (</w:t>
-      </w:r>
-      <w:r>
-        <w:rPr>
-          <w:rFonts w:eastAsia="Arial" w:cstheme="minorHAnsi"/>
-          <w:bCs/>
-          <w:color w:val="000000"/>
-          <w:sz w:val="18"/>
-          <w:szCs w:val="18"/>
-        </w:rPr>
-        <w:t>APIsec University</w:t>
-      </w:r>
-      <w:r>
-        <w:rPr>
-          <w:rFonts w:eastAsia="Arial" w:cstheme="minorHAnsi"/>
-          <w:bCs/>
-          <w:color w:val="000000"/>
-          <w:sz w:val="18"/>
-          <w:szCs w:val="18"/>
-        </w:rPr>
-        <w:t>).</w:t>
-      </w:r>
-    </w:p>
-    <w:p>
-      <w:pPr>
-        <w:keepNext/>
-        <w:keepLines/>
-        <w:spacing w:after="0" w:line="240" w:lineRule="auto"/>
-        <w:ind w:right="26"/>
-        <w:jc w:val="center"/>
-        <w:rPr>
-          <w:rFonts w:eastAsia="Arial" w:cstheme="minorHAnsi"/>
-          <w:b/>
-          <w:color w:val="000000"/>
-          <w:sz w:val="18"/>
-          <w:szCs w:val="18"/>
-        </w:rPr>
-      </w:pPr>
-      <w:r>
-        <w:rPr>
-          <w:rFonts w:eastAsia="Arial" w:cstheme="minorHAnsi"/>
-          <w:b/>
-          <w:color w:val="000000"/>
-          <w:sz w:val="18"/>
-          <w:szCs w:val="18"/>
-        </w:rPr>
-        <w:t>Skills</w:t>
-      </w:r>
-    </w:p>
-    <w:p>
-      <w:pPr>
-        <w:keepNext/>
-        <w:keepLines/>
-        <w:spacing w:after="0"/>
-        <w:ind w:right="29"/>
-        <w:contextualSpacing/>
-        <w:rPr>
-          <w:rFonts w:cstheme="minorHAnsi"/>
-          <w:sz w:val="18"/>
-          <w:szCs w:val="18"/>
-        </w:rPr>
-      </w:pPr>
-      <w:bookmarkStart w:id="0" w:name="_Hlk125132488"/>
-      <w:r>
-        <w:rPr>
-          <w:rFonts w:cstheme="minorHAnsi"/>
-          <w:b/>
-          <w:bCs/>
-          <w:sz w:val="18"/>
-          <w:szCs w:val="18"/>
-        </w:rPr>
-        <w:t xml:space="preserve">Cybersecurity: </w:t>
-      </w:r>
-      <w:r>
-        <w:rPr>
-          <w:rFonts w:cstheme="minorHAnsi"/>
-          <w:sz w:val="18"/>
-          <w:szCs w:val="18"/>
-        </w:rPr>
-        <w:t>API Testing</w:t>
-      </w:r>
-      <w:r>
-        <w:rPr>
-          <w:rFonts w:cstheme="minorHAnsi"/>
-          <w:sz w:val="18"/>
-          <w:szCs w:val="18"/>
-        </w:rPr>
-        <w:t xml:space="preserve">, </w:t>
-      </w:r>
-      <w:r>
-        <w:rPr>
-          <w:rFonts w:cstheme="minorHAnsi"/>
-          <w:sz w:val="18"/>
-          <w:szCs w:val="18"/>
-        </w:rPr>
-        <w:t>OSINT</w:t>
-      </w:r>
-      <w:r>
-        <w:rPr>
-          <w:rFonts w:cstheme="minorHAnsi"/>
-          <w:sz w:val="18"/>
-          <w:szCs w:val="18"/>
-        </w:rPr>
-        <w:t xml:space="preserve">, </w:t>
-      </w:r>
-      <w:r>
-        <w:rPr>
-          <w:rFonts w:cstheme="minorHAnsi"/>
-          <w:sz w:val="18"/>
-          <w:szCs w:val="18"/>
-        </w:rPr>
-        <w:t xml:space="preserve">Network </w:t>
-      </w:r>
-      <w:r>
-        <w:rPr>
-          <w:rFonts w:cstheme="minorHAnsi"/>
-          <w:sz w:val="18"/>
-          <w:szCs w:val="18"/>
-        </w:rPr>
-        <w:t>Monitoring</w:t>
-      </w:r>
-      <w:r>
-        <w:rPr>
-          <w:rFonts w:cstheme="minorHAnsi"/>
-          <w:sz w:val="18"/>
-          <w:szCs w:val="18"/>
-        </w:rPr>
-        <w:t>,</w:t>
-      </w:r>
-      <w:r>
-        <w:rPr>
-          <w:rFonts w:cstheme="minorHAnsi"/>
-          <w:sz w:val="18"/>
-          <w:szCs w:val="18"/>
-        </w:rPr>
-        <w:t xml:space="preserve"> Web</w:t>
-      </w:r>
-      <w:r>
-        <w:rPr>
-          <w:rFonts w:cstheme="minorHAnsi"/>
-          <w:sz w:val="18"/>
-          <w:szCs w:val="18"/>
-        </w:rPr>
-        <w:t xml:space="preserve"> </w:t>
-      </w:r>
-      <w:r>
-        <w:rPr>
-          <w:rFonts w:cstheme="minorHAnsi"/>
-          <w:sz w:val="18"/>
-          <w:szCs w:val="18"/>
-        </w:rPr>
-        <w:t>Penetration Testing</w:t>
-      </w:r>
-      <w:r>
-        <w:rPr>
-          <w:rFonts w:cstheme="minorHAnsi"/>
-          <w:sz w:val="18"/>
-          <w:szCs w:val="18"/>
-        </w:rPr>
-        <w:t>, SIEM (QRadar)</w:t>
-      </w:r>
-      <w:r>
-        <w:rPr>
-          <w:rFonts w:cstheme="minorHAnsi"/>
-          <w:sz w:val="18"/>
-          <w:szCs w:val="18"/>
-        </w:rPr>
-        <w:t>, Automation (Learning).</w:t>
-      </w:r>
-    </w:p>
-    <w:p>
-      <w:pPr>
-        <w:keepNext/>
-        <w:keepLines/>
-        <w:spacing w:after="0"/>
-        <w:ind w:right="29"/>
-        <w:contextualSpacing/>
-        <w:rPr>
-          <w:rFonts w:cstheme="minorHAnsi"/>
-          <w:sz w:val="18"/>
-          <w:szCs w:val="18"/>
-        </w:rPr>
-      </w:pPr>
-      <w:r>
-        <w:rPr>
-          <w:rFonts w:cstheme="minorHAnsi"/>
-          <w:b/>
-          <w:bCs/>
-          <w:sz w:val="18"/>
-          <w:szCs w:val="18"/>
-        </w:rPr>
-        <w:t xml:space="preserve">Operating Systems: </w:t>
-      </w:r>
-      <w:r>
-        <w:rPr>
-          <w:rFonts w:cstheme="minorHAnsi"/>
-          <w:sz w:val="18"/>
-          <w:szCs w:val="18"/>
-        </w:rPr>
-        <w:t>Kali Linux, Windows, U</w:t>
-      </w:r>
-      <w:r>
-        <w:rPr>
-          <w:rFonts w:cstheme="minorHAnsi"/>
-          <w:sz w:val="18"/>
-          <w:szCs w:val="18"/>
-        </w:rPr>
-        <w:t>nix</w:t>
-      </w:r>
-      <w:r>
-        <w:rPr>
-          <w:rFonts w:cstheme="minorHAnsi"/>
-          <w:sz w:val="18"/>
-          <w:szCs w:val="18"/>
-        </w:rPr>
-        <w:t>, Virtual Machines</w:t>
-      </w:r>
-      <w:r>
-        <w:rPr>
-          <w:rFonts w:cstheme="minorHAnsi"/>
-          <w:sz w:val="18"/>
-          <w:szCs w:val="18"/>
-        </w:rPr>
-        <w:t>, Docker (</w:t>
-      </w:r>
-      <w:r>
-        <w:rPr>
-          <w:rFonts w:cstheme="minorHAnsi"/>
-          <w:sz w:val="18"/>
-          <w:szCs w:val="18"/>
-        </w:rPr>
-        <w:t>Beginner</w:t>
-      </w:r>
-      <w:r>
-        <w:rPr>
-          <w:rFonts w:cstheme="minorHAnsi"/>
-          <w:sz w:val="18"/>
-          <w:szCs w:val="18"/>
-        </w:rPr>
-        <w:t>)</w:t>
-      </w:r>
-      <w:r>
-        <w:rPr>
-          <w:rFonts w:cstheme="minorHAnsi"/>
-          <w:sz w:val="18"/>
-          <w:szCs w:val="18"/>
-        </w:rPr>
-        <w:t>.</w:t>
-      </w:r>
-    </w:p>
-    <w:p>
-      <w:pPr>
-        <w:keepNext/>
-        <w:keepLines/>
-        <w:spacing w:after="0"/>
-        <w:ind w:right="29"/>
-        <w:contextualSpacing/>
-        <w:rPr>
-          <w:rFonts w:cstheme="minorHAnsi"/>
-          <w:sz w:val="18"/>
-          <w:szCs w:val="18"/>
-        </w:rPr>
-      </w:pPr>
-      <w:r>
-        <w:rPr>
-          <w:rFonts w:cstheme="minorHAnsi"/>
-          <w:b/>
-          <w:bCs/>
-          <w:sz w:val="18"/>
-          <w:szCs w:val="18"/>
-        </w:rPr>
-        <w:t>Programming:</w:t>
-      </w:r>
-      <w:r>
-        <w:rPr>
-          <w:rFonts w:cstheme="minorHAnsi"/>
-          <w:sz w:val="18"/>
-          <w:szCs w:val="18"/>
-        </w:rPr>
-        <w:t xml:space="preserve"> Java</w:t>
-      </w:r>
-      <w:r>
-        <w:rPr>
-          <w:rFonts w:cstheme="minorHAnsi"/>
-          <w:sz w:val="18"/>
-          <w:szCs w:val="18"/>
-        </w:rPr>
-        <w:t xml:space="preserve">, </w:t>
-      </w:r>
-      <w:r>
-        <w:rPr>
-          <w:rFonts w:cstheme="minorHAnsi"/>
-          <w:sz w:val="18"/>
-          <w:szCs w:val="18"/>
-        </w:rPr>
-        <w:t>Python</w:t>
-      </w:r>
-      <w:r>
-        <w:rPr>
-          <w:rFonts w:cstheme="minorHAnsi"/>
-          <w:sz w:val="18"/>
-          <w:szCs w:val="18"/>
-        </w:rPr>
-        <w:t xml:space="preserve">, </w:t>
-      </w:r>
-      <w:r>
-        <w:rPr>
-          <w:rFonts w:cstheme="minorHAnsi"/>
-          <w:sz w:val="18"/>
-          <w:szCs w:val="18"/>
-        </w:rPr>
-        <w:t>C</w:t>
-      </w:r>
-      <w:r>
-        <w:rPr>
-          <w:rFonts w:cstheme="minorHAnsi"/>
-          <w:sz w:val="18"/>
-          <w:szCs w:val="18"/>
-        </w:rPr>
-        <w:t xml:space="preserve">, </w:t>
-      </w:r>
-      <w:r>
-        <w:rPr>
-          <w:rFonts w:cstheme="minorHAnsi"/>
-          <w:sz w:val="18"/>
-          <w:szCs w:val="18"/>
-        </w:rPr>
-        <w:t>HTML</w:t>
-      </w:r>
-      <w:r>
-        <w:rPr>
-          <w:rFonts w:cstheme="minorHAnsi"/>
-          <w:sz w:val="18"/>
-          <w:szCs w:val="18"/>
-        </w:rPr>
-        <w:t>, CSS, PHP</w:t>
-      </w:r>
-      <w:r>
-        <w:rPr>
-          <w:rFonts w:cstheme="minorHAnsi"/>
-          <w:sz w:val="18"/>
-          <w:szCs w:val="18"/>
-        </w:rPr>
-        <w:t>,</w:t>
-      </w:r>
-      <w:r>
-        <w:rPr>
-          <w:rFonts w:cstheme="minorHAnsi"/>
-          <w:sz w:val="18"/>
-          <w:szCs w:val="18"/>
-        </w:rPr>
-        <w:t xml:space="preserve"> Arduino</w:t>
-      </w:r>
-      <w:r>
-        <w:rPr>
-          <w:rFonts w:cstheme="minorHAnsi"/>
-          <w:sz w:val="18"/>
-          <w:szCs w:val="18"/>
-        </w:rPr>
-        <w:t>, and STM32</w:t>
-      </w:r>
-      <w:r>
-        <w:rPr>
-          <w:rFonts w:cstheme="minorHAnsi"/>
-          <w:sz w:val="18"/>
-          <w:szCs w:val="18"/>
-        </w:rPr>
-        <w:t>.</w:t>
-      </w:r>
-    </w:p>
-    <w:p>
-      <w:pPr>
-        <w:keepNext/>
-        <w:keepLines/>
-        <w:ind w:right="29"/>
-        <w:rPr>
-          <w:rFonts w:eastAsia="Arial" w:cstheme="minorHAnsi"/>
-          <w:color w:val="000000"/>
-          <w:sz w:val="18"/>
-          <w:szCs w:val="18"/>
-          <w:shd w:val="clear" w:color="auto" w:fill="FFFFFF"/>
-        </w:rPr>
-      </w:pPr>
-      <w:r>
-        <w:rPr>
-          <w:rFonts w:eastAsia="Arial" w:cstheme="minorHAnsi"/>
-          <w:b/>
-          <w:color w:val="000000"/>
-          <w:sz w:val="18"/>
-          <w:szCs w:val="18"/>
-          <w:shd w:val="clear" w:color="auto" w:fill="FFFFFF"/>
-        </w:rPr>
-        <w:t>Communication</w:t>
-      </w:r>
-      <w:r>
-        <w:rPr>
-          <w:rFonts w:eastAsia="Arial" w:cstheme="minorHAnsi"/>
-          <w:b/>
-          <w:color w:val="000000"/>
-          <w:sz w:val="18"/>
-          <w:szCs w:val="18"/>
-          <w:shd w:val="clear" w:color="auto" w:fill="FFFFFF"/>
-        </w:rPr>
-        <w:t>:</w:t>
-      </w:r>
-      <w:r>
-        <w:rPr>
-          <w:rFonts w:eastAsia="Arial" w:cstheme="minorHAnsi"/>
-          <w:b/>
-          <w:color w:val="000000"/>
-          <w:sz w:val="18"/>
-          <w:szCs w:val="18"/>
-          <w:shd w:val="clear" w:color="auto" w:fill="FFFFFF"/>
-        </w:rPr>
-        <w:t xml:space="preserve"> </w:t>
-      </w:r>
-      <w:r>
-        <w:rPr>
-          <w:rFonts w:eastAsia="Arial" w:cstheme="minorHAnsi"/>
-          <w:color w:val="000000"/>
-          <w:sz w:val="18"/>
-          <w:szCs w:val="18"/>
-          <w:shd w:val="clear" w:color="auto" w:fill="FFFFFF"/>
-        </w:rPr>
-        <w:t>English (</w:t>
-      </w:r>
-      <w:r>
-        <w:rPr>
-          <w:rFonts w:eastAsia="Arial" w:cstheme="minorHAnsi"/>
-          <w:color w:val="000000"/>
-          <w:sz w:val="18"/>
-          <w:szCs w:val="18"/>
-          <w:shd w:val="clear" w:color="auto" w:fill="FFFFFF"/>
-        </w:rPr>
-        <w:t>Professional)</w:t>
-      </w:r>
-      <w:r>
-        <w:rPr>
-          <w:rFonts w:cstheme="minorHAnsi"/>
-          <w:sz w:val="18"/>
-          <w:szCs w:val="18"/>
-        </w:rPr>
-        <w:t>,</w:t>
-      </w:r>
-      <w:r>
-        <w:rPr>
-          <w:rFonts w:eastAsia="Arial" w:cstheme="minorHAnsi"/>
-          <w:color w:val="000000"/>
-          <w:sz w:val="18"/>
-          <w:szCs w:val="18"/>
-          <w:shd w:val="clear" w:color="auto" w:fill="FFFFFF"/>
-        </w:rPr>
-        <w:t xml:space="preserve"> Hindi</w:t>
-      </w:r>
-      <w:r>
-        <w:rPr>
-          <w:rFonts w:eastAsia="Arial" w:cstheme="minorHAnsi"/>
-          <w:color w:val="000000"/>
-          <w:sz w:val="18"/>
-          <w:szCs w:val="18"/>
-          <w:shd w:val="clear" w:color="auto" w:fill="FFFFFF"/>
-        </w:rPr>
-        <w:t xml:space="preserve"> </w:t>
-      </w:r>
-      <w:r>
-        <w:rPr>
-          <w:rFonts w:eastAsia="Arial" w:cstheme="minorHAnsi"/>
-          <w:color w:val="000000"/>
-          <w:sz w:val="18"/>
-          <w:szCs w:val="18"/>
-          <w:shd w:val="clear" w:color="auto" w:fill="FFFFFF"/>
-        </w:rPr>
-        <w:t>(</w:t>
-      </w:r>
-      <w:r>
-        <w:rPr>
-          <w:rFonts w:eastAsia="Arial" w:cstheme="minorHAnsi"/>
-          <w:color w:val="000000"/>
-          <w:sz w:val="18"/>
-          <w:szCs w:val="18"/>
-          <w:shd w:val="clear" w:color="auto" w:fill="FFFFFF"/>
-        </w:rPr>
-        <w:t>Limited</w:t>
-      </w:r>
-      <w:r>
-        <w:rPr>
-          <w:rFonts w:eastAsia="Arial" w:cstheme="minorHAnsi"/>
-          <w:color w:val="000000"/>
-          <w:sz w:val="18"/>
-          <w:szCs w:val="18"/>
-          <w:shd w:val="clear" w:color="auto" w:fill="FFFFFF"/>
-        </w:rPr>
-        <w:t>)</w:t>
-      </w:r>
-      <w:r>
-        <w:rPr>
-          <w:rFonts w:cstheme="minorHAnsi"/>
-          <w:sz w:val="18"/>
-          <w:szCs w:val="18"/>
-        </w:rPr>
-        <w:t xml:space="preserve">, </w:t>
-      </w:r>
-      <w:r>
-        <w:rPr>
-          <w:rFonts w:eastAsia="Arial" w:cstheme="minorHAnsi"/>
-          <w:color w:val="000000"/>
-          <w:sz w:val="18"/>
-          <w:szCs w:val="18"/>
-          <w:shd w:val="clear" w:color="auto" w:fill="FFFFFF"/>
-        </w:rPr>
-        <w:t>French</w:t>
-      </w:r>
-      <w:r>
-        <w:rPr>
-          <w:rFonts w:eastAsia="Arial" w:cstheme="minorHAnsi"/>
-          <w:color w:val="000000"/>
-          <w:sz w:val="18"/>
-          <w:szCs w:val="18"/>
-          <w:shd w:val="clear" w:color="auto" w:fill="FFFFFF"/>
-        </w:rPr>
-        <w:t xml:space="preserve"> </w:t>
-      </w:r>
-      <w:r>
-        <w:rPr>
-          <w:rFonts w:eastAsia="Arial" w:cstheme="minorHAnsi"/>
-          <w:color w:val="000000"/>
-          <w:sz w:val="18"/>
-          <w:szCs w:val="18"/>
-          <w:shd w:val="clear" w:color="auto" w:fill="FFFFFF"/>
-        </w:rPr>
-        <w:t>(Beginner)</w:t>
-      </w:r>
-      <w:r>
-        <w:rPr>
-          <w:rFonts w:cstheme="minorHAnsi"/>
-          <w:sz w:val="18"/>
-          <w:szCs w:val="18"/>
-        </w:rPr>
-        <w:t xml:space="preserve">, </w:t>
-      </w:r>
-      <w:r>
-        <w:rPr>
-          <w:rFonts w:eastAsia="Arial" w:cstheme="minorHAnsi"/>
-          <w:color w:val="000000"/>
-          <w:sz w:val="18"/>
-          <w:szCs w:val="18"/>
-          <w:shd w:val="clear" w:color="auto" w:fill="FFFFFF"/>
-        </w:rPr>
-        <w:t>Telugu</w:t>
-      </w:r>
-      <w:r>
-        <w:rPr>
-          <w:rFonts w:eastAsia="Arial" w:cstheme="minorHAnsi"/>
-          <w:color w:val="000000"/>
-          <w:sz w:val="18"/>
-          <w:szCs w:val="18"/>
-          <w:shd w:val="clear" w:color="auto" w:fill="FFFFFF"/>
-        </w:rPr>
-        <w:t xml:space="preserve"> </w:t>
-      </w:r>
-      <w:r>
-        <w:rPr>
-          <w:rFonts w:eastAsia="Arial" w:cstheme="minorHAnsi"/>
-          <w:color w:val="000000"/>
-          <w:sz w:val="18"/>
-          <w:szCs w:val="18"/>
-          <w:shd w:val="clear" w:color="auto" w:fill="FFFFFF"/>
-        </w:rPr>
-        <w:t>(Native)</w:t>
-      </w:r>
-      <w:r>
-        <w:rPr>
-          <w:rFonts w:eastAsia="Arial" w:cstheme="minorHAnsi"/>
-          <w:color w:val="000000"/>
-          <w:sz w:val="18"/>
-          <w:szCs w:val="18"/>
-          <w:shd w:val="clear" w:color="auto" w:fill="FFFFFF"/>
-        </w:rPr>
-        <w:t>, Morse</w:t>
-      </w:r>
-      <w:r>
-        <w:rPr>
-          <w:rFonts w:eastAsia="Arial" w:cstheme="minorHAnsi"/>
-          <w:color w:val="000000"/>
-          <w:sz w:val="18"/>
-          <w:szCs w:val="18"/>
-          <w:shd w:val="clear" w:color="auto" w:fill="FFFFFF"/>
-        </w:rPr>
-        <w:t>.</w:t>
-      </w:r>
-      <w:bookmarkEnd w:id="0"/>
+      <w:r>
+        <w:rPr>
+          <w:rFonts w:eastAsia="Arial" w:cstheme="minorHAnsi"/>
+          <w:bCs/>
+          <w:color w:val="000000"/>
+          <w:sz w:val="18"/>
+          <w:szCs w:val="18"/>
+        </w:rPr>
+        <w:t>Visakhapatnam</w:t>
+      </w:r>
+      <w:r>
+        <w:rPr>
+          <w:rFonts w:eastAsia="Arial" w:cstheme="minorHAnsi"/>
+          <w:bCs/>
+          <w:color w:val="000000"/>
+          <w:sz w:val="18"/>
+          <w:szCs w:val="18"/>
+        </w:rPr>
+        <w:t>, India</w:t>
+      </w:r>
+      <w:r>
+        <w:rPr>
+          <w:rFonts w:eastAsia="Arial" w:cstheme="minorHAnsi"/>
+          <w:color w:val="000000"/>
+          <w:sz w:val="18"/>
+          <w:szCs w:val="18"/>
+        </w:rPr>
+        <w:t xml:space="preserve">                                      </w:t>
+      </w:r>
+      <w:r>
+        <w:rPr>
+          <w:rFonts w:eastAsia="Arial" w:cstheme="minorHAnsi"/>
+          <w:color w:val="000000"/>
+          <w:sz w:val="18"/>
+          <w:szCs w:val="18"/>
+        </w:rPr>
+        <w:t xml:space="preserve">                               </w:t>
+      </w:r>
+      <w:r>
+        <w:rPr>
+          <w:rFonts w:eastAsia="Arial" w:cstheme="minorHAnsi"/>
+          <w:b/>
+          <w:color w:val="000000"/>
+          <w:sz w:val="18"/>
+          <w:szCs w:val="18"/>
+        </w:rPr>
+        <w:t xml:space="preserve">2018 </w:t>
+      </w:r>
+      <w:r>
+        <w:rPr>
+          <w:rFonts w:eastAsia="Arial" w:cstheme="minorHAnsi"/>
+          <w:b/>
+          <w:color w:val="000000"/>
+          <w:sz w:val="18"/>
+          <w:szCs w:val="18"/>
+        </w:rPr>
+        <w:t>–</w:t>
+      </w:r>
+      <w:r>
+        <w:rPr>
+          <w:rFonts w:eastAsia="Arial" w:cstheme="minorHAnsi"/>
+          <w:b/>
+          <w:color w:val="000000"/>
+          <w:sz w:val="18"/>
+          <w:szCs w:val="18"/>
+        </w:rPr>
+        <w:t xml:space="preserve"> 2020</w:t>
+      </w:r>
     </w:p>
     <w:p>
       <w:pPr>
@@ -3985,16 +3752,18 @@
           <w:szCs w:val="18"/>
         </w:rPr>
       </w:pPr>
-      <w:r>
-        <w:rPr>
-          <w:rFonts w:eastAsia="Arial" w:cstheme="minorHAnsi"/>
-          <w:b/>
-          <w:color w:val="000000"/>
-          <w:sz w:val="18"/>
-          <w:szCs w:val="18"/>
-        </w:rPr>
-        <w:t>Honors</w:t>
-      </w:r>
+      <w:hyperlink r:id="rId35" w:history="1">
+        <w:r>
+          <w:rPr>
+            <w:rStyle w:val="Hyperlink"/>
+            <w:rFonts w:eastAsia="Arial" w:cstheme="minorHAnsi"/>
+            <w:b/>
+            <w:sz w:val="18"/>
+            <w:szCs w:val="18"/>
+          </w:rPr>
+          <w:t>Honors</w:t>
+        </w:r>
+      </w:hyperlink>
     </w:p>
     <w:p>
       <w:pPr>
@@ -4018,57 +3787,7 @@
           <w:sz w:val="18"/>
           <w:szCs w:val="18"/>
         </w:rPr>
-        <w:t>Spring Internship 2023</w:t>
-      </w:r>
-      <w:r>
-        <w:rPr>
-          <w:rFonts w:eastAsia="Arial" w:cstheme="minorHAnsi"/>
-          <w:bCs/>
-          <w:color w:val="000000"/>
-          <w:sz w:val="18"/>
-          <w:szCs w:val="18"/>
-        </w:rPr>
-        <w:t xml:space="preserve"> </w:t>
-      </w:r>
-      <w:r>
-        <w:rPr>
-          <w:rFonts w:eastAsia="Arial" w:cstheme="minorHAnsi"/>
-          <w:b/>
-          <w:color w:val="000000"/>
-          <w:sz w:val="18"/>
-          <w:szCs w:val="18"/>
-        </w:rPr>
-        <w:t>(</w:t>
-      </w:r>
-      <w:r>
-        <w:rPr>
-          <w:rFonts w:eastAsia="Arial" w:cstheme="minorHAnsi"/>
-          <w:b/>
-          <w:color w:val="000000"/>
-          <w:sz w:val="18"/>
-          <w:szCs w:val="18"/>
-        </w:rPr>
-        <w:t>National Maritime Foundation</w:t>
-      </w:r>
-      <w:r>
-        <w:rPr>
-          <w:rFonts w:eastAsia="Arial" w:cstheme="minorHAnsi"/>
-          <w:b/>
-          <w:color w:val="000000"/>
-          <w:sz w:val="18"/>
-          <w:szCs w:val="18"/>
-        </w:rPr>
-        <w:t xml:space="preserve"> (NMF)</w:t>
-      </w:r>
-      <w:r>
-        <w:rPr>
-          <w:rFonts w:eastAsia="Arial" w:cstheme="minorHAnsi"/>
-          <w:b/>
-          <w:color w:val="000000"/>
-          <w:sz w:val="18"/>
-          <w:szCs w:val="18"/>
-        </w:rPr>
-        <w:t>)</w:t>
+        <w:t>RISE 2023 Research Internship (IIT Jammu)</w:t>
       </w:r>
     </w:p>
     <w:p>
@@ -4097,112 +3816,11 @@
       <w:r>
         <w:rPr>
           <w:rFonts w:eastAsia="Arial" w:cstheme="minorHAnsi"/>
-          <w:bCs/>
-          <w:color w:val="000000"/>
-          <w:sz w:val="18"/>
-          <w:szCs w:val="18"/>
-        </w:rPr>
-        <w:t xml:space="preserve">Shortlisted and selected </w:t>
-      </w:r>
-      <w:r>
-        <w:rPr>
-          <w:rFonts w:eastAsia="Arial" w:cstheme="minorHAnsi"/>
-          <w:bCs/>
-          <w:color w:val="000000"/>
-          <w:sz w:val="18"/>
-          <w:szCs w:val="18"/>
-        </w:rPr>
-        <w:t>as a</w:t>
-      </w:r>
-      <w:r>
-        <w:rPr>
-          <w:rFonts w:eastAsia="Arial" w:cstheme="minorHAnsi"/>
-          <w:bCs/>
-          <w:color w:val="000000"/>
-          <w:sz w:val="18"/>
-          <w:szCs w:val="18"/>
-        </w:rPr>
-        <w:t xml:space="preserve"> cybersecurity </w:t>
-      </w:r>
-      <w:r>
-        <w:rPr>
-          <w:rFonts w:eastAsia="Arial" w:cstheme="minorHAnsi"/>
-          <w:bCs/>
-          <w:color w:val="000000"/>
-          <w:sz w:val="18"/>
-          <w:szCs w:val="18"/>
-        </w:rPr>
-        <w:t xml:space="preserve">intern at </w:t>
-      </w:r>
-      <w:r>
-        <w:rPr>
-          <w:rFonts w:eastAsia="Arial" w:cstheme="minorHAnsi"/>
-          <w:bCs/>
-          <w:color w:val="000000"/>
-          <w:sz w:val="18"/>
-          <w:szCs w:val="18"/>
-        </w:rPr>
-        <w:t xml:space="preserve">the </w:t>
-      </w:r>
-      <w:r>
-        <w:rPr>
-          <w:rFonts w:eastAsia="Arial" w:cstheme="minorHAnsi"/>
-          <w:bCs/>
-          <w:color w:val="000000"/>
-          <w:sz w:val="18"/>
-          <w:szCs w:val="18"/>
-        </w:rPr>
-        <w:t xml:space="preserve">government naval organization for </w:t>
-      </w:r>
-      <w:r>
-        <w:rPr>
-          <w:rFonts w:eastAsia="Arial" w:cstheme="minorHAnsi"/>
-          <w:bCs/>
-          <w:color w:val="000000"/>
-          <w:sz w:val="18"/>
-          <w:szCs w:val="18"/>
-        </w:rPr>
-        <w:t>“</w:t>
-      </w:r>
-      <w:r>
-        <w:rPr>
-          <w:rFonts w:eastAsia="Arial" w:cstheme="minorHAnsi"/>
-          <w:bCs/>
-          <w:color w:val="000000"/>
-          <w:sz w:val="18"/>
-          <w:szCs w:val="18"/>
-        </w:rPr>
-        <w:t>SPRINGEX-23</w:t>
-      </w:r>
-      <w:r>
-        <w:rPr>
-          <w:rFonts w:eastAsia="Arial" w:cstheme="minorHAnsi"/>
-          <w:bCs/>
-          <w:color w:val="000000"/>
-          <w:sz w:val="18"/>
-          <w:szCs w:val="18"/>
-        </w:rPr>
-        <w:t>”</w:t>
-      </w:r>
-      <w:r>
-        <w:rPr>
-          <w:rFonts w:eastAsia="Arial" w:cstheme="minorHAnsi"/>
-          <w:bCs/>
-          <w:color w:val="000000"/>
-          <w:sz w:val="18"/>
-          <w:szCs w:val="18"/>
-        </w:rPr>
-        <w:t xml:space="preserve"> program</w:t>
-      </w:r>
-      <w:r>
-        <w:rPr>
-          <w:rFonts w:eastAsia="Arial" w:cstheme="minorHAnsi"/>
-          <w:bCs/>
-          <w:color w:val="000000"/>
-          <w:sz w:val="18"/>
-          <w:szCs w:val="18"/>
-        </w:rPr>
-        <w:t>.</w:t>
+          <w:color w:val="000000"/>
+          <w:sz w:val="18"/>
+          <w:szCs w:val="18"/>
+        </w:rPr>
+        <w:t>Selected for research on “Security of Smart Devices” under Dr. Gaurav Varshney, IIT Jammu.</w:t>
       </w:r>
     </w:p>
     <w:p>
@@ -4213,6 +3831,215 @@
         <w:ind w:right="26"/>
         <w:rPr>
           <w:rFonts w:eastAsia="Arial" w:cstheme="minorHAnsi"/>
+          <w:bCs/>
+          <w:color w:val="000000"/>
+          <w:sz w:val="18"/>
+          <w:szCs w:val="18"/>
+        </w:rPr>
+      </w:pPr>
+      <w:r>
+        <w:rPr>
+          <w:rFonts w:eastAsia="Arial" w:cstheme="minorHAnsi"/>
+          <w:b/>
+          <w:color w:val="000000"/>
+          <w:sz w:val="18"/>
+          <w:szCs w:val="18"/>
+        </w:rPr>
+        <w:t>Spring Internship 2023</w:t>
+      </w:r>
+      <w:r>
+        <w:rPr>
+          <w:rFonts w:eastAsia="Arial" w:cstheme="minorHAnsi"/>
+          <w:bCs/>
+          <w:color w:val="000000"/>
+          <w:sz w:val="18"/>
+          <w:szCs w:val="18"/>
+        </w:rPr>
+        <w:t xml:space="preserve"> </w:t>
+      </w:r>
+      <w:r>
+        <w:rPr>
+          <w:rFonts w:eastAsia="Arial" w:cstheme="minorHAnsi"/>
+          <w:b/>
+          <w:color w:val="000000"/>
+          <w:sz w:val="18"/>
+          <w:szCs w:val="18"/>
+        </w:rPr>
+        <w:t>(</w:t>
+      </w:r>
+      <w:r>
+        <w:rPr>
+          <w:rFonts w:eastAsia="Arial" w:cstheme="minorHAnsi"/>
+          <w:b/>
+          <w:color w:val="000000"/>
+          <w:sz w:val="18"/>
+          <w:szCs w:val="18"/>
+        </w:rPr>
+        <w:t>National Maritime Foundation</w:t>
+      </w:r>
+      <w:r>
+        <w:rPr>
+          <w:rFonts w:eastAsia="Arial" w:cstheme="minorHAnsi"/>
+          <w:b/>
+          <w:color w:val="000000"/>
+          <w:sz w:val="18"/>
+          <w:szCs w:val="18"/>
+        </w:rPr>
+        <w:t xml:space="preserve"> (NMF)</w:t>
+      </w:r>
+      <w:r>
+        <w:rPr>
+          <w:rFonts w:eastAsia="Arial" w:cstheme="minorHAnsi"/>
+          <w:b/>
+          <w:color w:val="000000"/>
+          <w:sz w:val="18"/>
+          <w:szCs w:val="18"/>
+        </w:rPr>
+        <w:t>)</w:t>
+      </w:r>
+    </w:p>
+    <w:p>
+      <w:pPr>
+        <w:keepNext/>
+        <w:keepLines/>
+        <w:spacing w:after="0" w:line="254" w:lineRule="auto"/>
+        <w:ind w:right="26"/>
+        <w:rPr>
+          <w:rFonts w:eastAsia="Arial" w:cstheme="minorHAnsi"/>
+          <w:bCs/>
+          <w:color w:val="000000"/>
+          <w:sz w:val="18"/>
+          <w:szCs w:val="18"/>
+        </w:rPr>
+      </w:pPr>
+      <w:r>
+        <w:rPr>
+          <w:rFonts w:eastAsia="Arial" w:cstheme="minorHAnsi"/>
+          <w:color w:val="000000"/>
+          <w:sz w:val="18"/>
+          <w:szCs w:val="18"/>
+        </w:rPr>
+        <w:t xml:space="preserve">• </w:t>
+      </w:r>
+      <w:r>
+        <w:rPr>
+          <w:rFonts w:eastAsia="Arial" w:cstheme="minorHAnsi"/>
+          <w:bCs/>
+          <w:color w:val="000000"/>
+          <w:sz w:val="18"/>
+          <w:szCs w:val="18"/>
+        </w:rPr>
+        <w:t xml:space="preserve">Shortlisted and selected </w:t>
+      </w:r>
+      <w:r>
+        <w:rPr>
+          <w:rFonts w:eastAsia="Arial" w:cstheme="minorHAnsi"/>
+          <w:bCs/>
+          <w:color w:val="000000"/>
+          <w:sz w:val="18"/>
+          <w:szCs w:val="18"/>
+        </w:rPr>
+        <w:t>as a</w:t>
+      </w:r>
+      <w:r>
+        <w:rPr>
+          <w:rFonts w:eastAsia="Arial" w:cstheme="minorHAnsi"/>
+          <w:bCs/>
+          <w:color w:val="000000"/>
+          <w:sz w:val="18"/>
+          <w:szCs w:val="18"/>
+        </w:rPr>
+        <w:t xml:space="preserve"> cybersecurity </w:t>
+      </w:r>
+      <w:r>
+        <w:rPr>
+          <w:rFonts w:eastAsia="Arial" w:cstheme="minorHAnsi"/>
+          <w:bCs/>
+          <w:color w:val="000000"/>
+          <w:sz w:val="18"/>
+          <w:szCs w:val="18"/>
+        </w:rPr>
+        <w:t xml:space="preserve">intern at </w:t>
+      </w:r>
+      <w:r>
+        <w:rPr>
+          <w:rFonts w:eastAsia="Arial" w:cstheme="minorHAnsi"/>
+          <w:bCs/>
+          <w:color w:val="000000"/>
+          <w:sz w:val="18"/>
+          <w:szCs w:val="18"/>
+        </w:rPr>
+        <w:t xml:space="preserve">the </w:t>
+      </w:r>
+      <w:r>
+        <w:rPr>
+          <w:rFonts w:eastAsia="Arial" w:cstheme="minorHAnsi"/>
+          <w:bCs/>
+          <w:color w:val="000000"/>
+          <w:sz w:val="18"/>
+          <w:szCs w:val="18"/>
+        </w:rPr>
+        <w:t xml:space="preserve">government naval organization for </w:t>
+      </w:r>
+      <w:r>
+        <w:rPr>
+          <w:rFonts w:eastAsia="Arial" w:cstheme="minorHAnsi"/>
+          <w:bCs/>
+          <w:color w:val="000000"/>
+          <w:sz w:val="18"/>
+          <w:szCs w:val="18"/>
+        </w:rPr>
+        <w:t>“</w:t>
+      </w:r>
+      <w:r>
+        <w:rPr>
+          <w:rFonts w:eastAsia="Arial" w:cstheme="minorHAnsi"/>
+          <w:bCs/>
+          <w:color w:val="000000"/>
+          <w:sz w:val="18"/>
+          <w:szCs w:val="18"/>
+        </w:rPr>
+        <w:t>SPRINGEX-23</w:t>
+      </w:r>
+      <w:r>
+        <w:rPr>
+          <w:rFonts w:eastAsia="Arial" w:cstheme="minorHAnsi"/>
+          <w:bCs/>
+          <w:color w:val="000000"/>
+          <w:sz w:val="18"/>
+          <w:szCs w:val="18"/>
+        </w:rPr>
+        <w:t>”</w:t>
+      </w:r>
+      <w:r>
+        <w:rPr>
+          <w:rFonts w:eastAsia="Arial" w:cstheme="minorHAnsi"/>
+          <w:bCs/>
+          <w:color w:val="000000"/>
+          <w:sz w:val="18"/>
+          <w:szCs w:val="18"/>
+        </w:rPr>
+        <w:t xml:space="preserve"> program</w:t>
+      </w:r>
+      <w:r>
+        <w:rPr>
+          <w:rFonts w:eastAsia="Arial" w:cstheme="minorHAnsi"/>
+          <w:bCs/>
+          <w:color w:val="000000"/>
+          <w:sz w:val="18"/>
+          <w:szCs w:val="18"/>
+        </w:rPr>
+        <w:t>.</w:t>
+      </w:r>
+    </w:p>
+    <w:p>
+      <w:pPr>
+        <w:keepNext/>
+        <w:keepLines/>
+        <w:spacing w:after="0" w:line="254" w:lineRule="auto"/>
+        <w:ind w:right="26"/>
+        <w:rPr>
+          <w:rFonts w:eastAsia="Arial" w:cstheme="minorHAnsi"/>
           <w:b/>
           <w:color w:val="000000"/>
           <w:sz w:val="18"/>
@@ -4338,178 +4165,6 @@
           <w:szCs w:val="18"/>
         </w:rPr>
         <w:t xml:space="preserve"> with 1100 delegates.</w:t>
-      </w:r>
-    </w:p>
-    <w:p>
-      <w:pPr>
-        <w:keepNext/>
-        <w:keepLines/>
-        <w:spacing w:line="254" w:lineRule="auto"/>
-        <w:ind w:right="29"/>
-        <w:contextualSpacing/>
-        <w:rPr>
-          <w:rFonts w:eastAsia="Arial" w:cstheme="minorHAnsi"/>
-          <w:color w:val="000000"/>
-          <w:sz w:val="18"/>
-          <w:szCs w:val="18"/>
-        </w:rPr>
-      </w:pPr>
-      <w:r>
-        <w:rPr>
-          <w:rFonts w:eastAsia="Arial" w:cstheme="minorHAnsi"/>
-          <w:b/>
-          <w:bCs/>
-          <w:color w:val="000000"/>
-          <w:sz w:val="18"/>
-          <w:szCs w:val="18"/>
-        </w:rPr>
-        <w:t>Content Writer (SNIOE Sports Committee)</w:t>
-      </w:r>
-      <w:r>
-        <w:rPr>
-          <w:rFonts w:eastAsia="Arial" w:cstheme="minorHAnsi"/>
-          <w:color w:val="000000"/>
-          <w:sz w:val="18"/>
-          <w:szCs w:val="18"/>
-        </w:rPr>
-        <w:t xml:space="preserve"> </w:t>
-      </w:r>
-    </w:p>
-    <w:p>
-      <w:pPr>
-        <w:keepNext/>
-        <w:keepLines/>
-        <w:spacing w:line="254" w:lineRule="auto"/>
-        <w:ind w:right="29"/>
-        <w:rPr>
-          <w:rFonts w:eastAsia="Arial" w:cstheme="minorHAnsi"/>
-          <w:color w:val="000000"/>
-          <w:sz w:val="18"/>
-          <w:szCs w:val="18"/>
-        </w:rPr>
-      </w:pPr>
-      <w:r>
-        <w:rPr>
-          <w:rFonts w:eastAsia="Arial" w:cstheme="minorHAnsi"/>
-          <w:color w:val="000000"/>
-          <w:sz w:val="18"/>
-          <w:szCs w:val="18"/>
-        </w:rPr>
-        <w:t xml:space="preserve">• </w:t>
-      </w:r>
-      <w:r>
-        <w:rPr>
-          <w:rFonts w:eastAsia="Arial" w:cstheme="minorHAnsi"/>
-          <w:color w:val="000000"/>
-          <w:sz w:val="18"/>
-          <w:szCs w:val="18"/>
-        </w:rPr>
-        <w:t>Teamed up</w:t>
-      </w:r>
-      <w:r>
-        <w:rPr>
-          <w:rFonts w:eastAsia="Arial" w:cstheme="minorHAnsi"/>
-          <w:color w:val="000000"/>
-          <w:sz w:val="18"/>
-          <w:szCs w:val="18"/>
-        </w:rPr>
-        <w:t xml:space="preserve"> with fellow</w:t>
-      </w:r>
-      <w:r>
-        <w:rPr>
-          <w:rFonts w:eastAsia="Arial" w:cstheme="minorHAnsi"/>
-          <w:color w:val="000000"/>
-          <w:sz w:val="18"/>
-          <w:szCs w:val="18"/>
-        </w:rPr>
-        <w:t xml:space="preserve"> </w:t>
-      </w:r>
-      <w:r>
-        <w:rPr>
-          <w:rFonts w:eastAsia="Arial" w:cstheme="minorHAnsi"/>
-          <w:b/>
-          <w:bCs/>
-          <w:color w:val="000000"/>
-          <w:sz w:val="18"/>
-          <w:szCs w:val="18"/>
-        </w:rPr>
-        <w:t>content creator</w:t>
-      </w:r>
-      <w:r>
-        <w:rPr>
-          <w:rFonts w:eastAsia="Arial" w:cstheme="minorHAnsi"/>
-          <w:b/>
-          <w:bCs/>
-          <w:color w:val="000000"/>
-          <w:sz w:val="18"/>
-          <w:szCs w:val="18"/>
-        </w:rPr>
-        <w:t>s</w:t>
-      </w:r>
-      <w:r>
-        <w:rPr>
-          <w:rFonts w:eastAsia="Arial" w:cstheme="minorHAnsi"/>
-          <w:b/>
-          <w:bCs/>
-          <w:color w:val="000000"/>
-          <w:sz w:val="18"/>
-          <w:szCs w:val="18"/>
-        </w:rPr>
-        <w:t xml:space="preserve"> </w:t>
-      </w:r>
-      <w:r>
-        <w:rPr>
-          <w:rFonts w:eastAsia="Arial" w:cstheme="minorHAnsi"/>
-          <w:color w:val="000000"/>
-          <w:sz w:val="18"/>
-          <w:szCs w:val="18"/>
-        </w:rPr>
-        <w:t xml:space="preserve">for </w:t>
-      </w:r>
-      <w:r>
-        <w:rPr>
-          <w:rFonts w:eastAsia="Arial" w:cstheme="minorHAnsi"/>
-          <w:color w:val="000000"/>
-          <w:sz w:val="18"/>
-          <w:szCs w:val="18"/>
-        </w:rPr>
-        <w:t xml:space="preserve">sports </w:t>
-      </w:r>
-      <w:r>
-        <w:rPr>
-          <w:rFonts w:eastAsia="Arial" w:cstheme="minorHAnsi"/>
-          <w:color w:val="000000"/>
-          <w:sz w:val="18"/>
-          <w:szCs w:val="18"/>
-        </w:rPr>
-        <w:t>committee</w:t>
-      </w:r>
-      <w:r>
-        <w:rPr>
-          <w:rFonts w:eastAsia="Arial" w:cstheme="minorHAnsi"/>
-          <w:color w:val="000000"/>
-          <w:sz w:val="18"/>
-          <w:szCs w:val="18"/>
-        </w:rPr>
-        <w:t xml:space="preserve"> </w:t>
-      </w:r>
-      <w:r>
-        <w:rPr>
-          <w:rFonts w:eastAsia="Arial" w:cstheme="minorHAnsi"/>
-          <w:color w:val="000000"/>
-          <w:sz w:val="18"/>
-          <w:szCs w:val="18"/>
-        </w:rPr>
-        <w:t>magazines</w:t>
-      </w:r>
-      <w:r>
-        <w:rPr>
-          <w:rFonts w:eastAsia="Arial" w:cstheme="minorHAnsi"/>
-          <w:color w:val="000000"/>
-          <w:sz w:val="18"/>
-          <w:szCs w:val="18"/>
-        </w:rPr>
-        <w:t>.</w:t>
       </w:r>
     </w:p>
     <w:p>
@@ -4522,6 +4177,23 @@
         <w:rPr>
           <w:rFonts w:eastAsia="Arial" w:cstheme="minorHAnsi"/>
           <w:b/>
+          <w:bCs/>
+          <w:color w:val="000000"/>
+          <w:sz w:val="18"/>
+          <w:szCs w:val="18"/>
+        </w:rPr>
+      </w:pPr>
+    </w:p>
+    <w:p>
+      <w:pPr>
+        <w:keepNext/>
+        <w:keepLines/>
+        <w:spacing w:after="0" w:line="240" w:lineRule="auto"/>
+        <w:ind w:right="26"/>
+        <w:jc w:val="center"/>
+        <w:rPr>
+          <w:rFonts w:eastAsia="Arial" w:cstheme="minorHAnsi"/>
+          <w:b/>
           <w:color w:val="000000"/>
           <w:sz w:val="18"/>
           <w:szCs w:val="18"/>
@@ -4537,6 +4209,7 @@
         </w:rPr>
         <w:t>Activities</w:t>
       </w:r>
+      <w:bookmarkStart w:id="2" w:name="_Hlk125132525"/>
     </w:p>
     <w:p>
       <w:pPr>
@@ -4561,9 +4234,8 @@
           <w:sz w:val="18"/>
           <w:szCs w:val="18"/>
         </w:rPr>
-        <w:t>Technology:</w:t>
-      </w:r>
-      <w:bookmarkStart w:id="2" w:name="_Hlk125132525"/>
+        <w:t xml:space="preserve">Technology: </w:t>
+      </w:r>
     </w:p>
     <w:p>
       <w:pPr>
@@ -4593,6 +4265,37 @@
           <w:sz w:val="18"/>
           <w:szCs w:val="18"/>
         </w:rPr>
+        <w:t xml:space="preserve"> Staying up to date in technology by following Cyber Security podcasts, and newsfeed.</w:t>
+      </w:r>
+    </w:p>
+    <w:p>
+      <w:pPr>
+        <w:spacing w:after="0"/>
+        <w:ind w:right="29"/>
+        <w:contextualSpacing/>
+        <w:rPr>
+          <w:rFonts w:eastAsia="Arial" w:cstheme="minorHAnsi"/>
+          <w:color w:val="000000"/>
+          <w:sz w:val="18"/>
+          <w:szCs w:val="18"/>
+        </w:rPr>
+      </w:pPr>
+      <w:r>
+        <w:rPr>
+          <w:rFonts w:eastAsia="Arial" w:cstheme="minorHAnsi"/>
+          <w:color w:val="000000"/>
+          <w:sz w:val="18"/>
+          <w:szCs w:val="18"/>
+        </w:rPr>
+        <w:t>•</w:t>
+      </w:r>
+      <w:r>
+        <w:rPr>
+          <w:rFonts w:eastAsia="Arial" w:cstheme="minorHAnsi"/>
+          <w:color w:val="000000"/>
+          <w:sz w:val="18"/>
+          <w:szCs w:val="18"/>
+        </w:rPr>
         <w:t xml:space="preserve"> </w:t>
       </w:r>
       <w:r>
@@ -4631,7 +4334,7 @@
         </w:rPr>
         <w:t xml:space="preserve">cyber </w:t>
       </w:r>
-      <w:hyperlink r:id="rId35" w:history="1">
+      <w:hyperlink r:id="rId36" w:history="1">
         <w:r>
           <w:rPr>
             <w:rStyle w:val="Hyperlink"/>
@@ -4770,6 +4473,7 @@
         <w:t>WPM).</w:t>
       </w:r>
     </w:p>
+    <w:bookmarkEnd w:id="2"/>
     <w:p>
       <w:pPr>
         <w:spacing w:after="0"/>
@@ -4777,156 +4481,43 @@
         <w:contextualSpacing/>
         <w:rPr>
           <w:rFonts w:eastAsia="Arial" w:cstheme="minorHAnsi"/>
-          <w:color w:val="000000"/>
-          <w:sz w:val="18"/>
-          <w:szCs w:val="18"/>
-        </w:rPr>
-      </w:pPr>
-      <w:r>
-        <w:rPr>
-          <w:rFonts w:eastAsia="Arial" w:cstheme="minorHAnsi"/>
-          <w:color w:val="000000"/>
-          <w:sz w:val="18"/>
-          <w:szCs w:val="18"/>
-        </w:rPr>
-        <w:t>•</w:t>
-      </w:r>
-      <w:r>
-        <w:rPr>
-          <w:rFonts w:eastAsia="Arial" w:cstheme="minorHAnsi"/>
-          <w:color w:val="000000"/>
-          <w:sz w:val="18"/>
-          <w:szCs w:val="18"/>
-        </w:rPr>
-        <w:t xml:space="preserve"> Created custom newsfeeds</w:t>
-      </w:r>
-      <w:r>
-        <w:rPr>
-          <w:rFonts w:eastAsia="Arial" w:cstheme="minorHAnsi"/>
-          <w:color w:val="000000"/>
-          <w:sz w:val="18"/>
-          <w:szCs w:val="18"/>
-        </w:rPr>
-        <w:t xml:space="preserve"> to</w:t>
-      </w:r>
-      <w:r>
-        <w:rPr>
-          <w:rFonts w:eastAsia="Arial" w:cstheme="minorHAnsi"/>
-          <w:color w:val="000000"/>
-          <w:sz w:val="18"/>
-          <w:szCs w:val="18"/>
-        </w:rPr>
-        <w:t xml:space="preserve"> filter cybersecurity news and podcasts </w:t>
-      </w:r>
-      <w:r>
-        <w:rPr>
-          <w:rFonts w:eastAsia="Arial" w:cstheme="minorHAnsi"/>
-          <w:color w:val="000000"/>
-          <w:sz w:val="18"/>
-          <w:szCs w:val="18"/>
-        </w:rPr>
-        <w:t xml:space="preserve">to </w:t>
-      </w:r>
-      <w:r>
-        <w:rPr>
-          <w:rFonts w:eastAsia="Arial" w:cstheme="minorHAnsi"/>
-          <w:color w:val="000000"/>
-          <w:sz w:val="18"/>
-          <w:szCs w:val="18"/>
-        </w:rPr>
-        <w:t>improve</w:t>
-      </w:r>
-      <w:r>
-        <w:rPr>
-          <w:rFonts w:eastAsia="Arial" w:cstheme="minorHAnsi"/>
+          <w:bCs/>
+          <w:color w:val="000000"/>
+          <w:sz w:val="18"/>
+          <w:szCs w:val="18"/>
+        </w:rPr>
+      </w:pPr>
+      <w:r>
+        <w:rPr>
+          <w:rFonts w:eastAsia="Arial" w:cstheme="minorHAnsi"/>
+          <w:b/>
+          <w:color w:val="000000"/>
+          <w:sz w:val="18"/>
+          <w:szCs w:val="18"/>
+        </w:rPr>
+        <w:t xml:space="preserve">Writing: </w:t>
+      </w:r>
+      <w:r>
+        <w:rPr>
+          <w:rFonts w:eastAsia="Arial" w:cstheme="minorHAnsi"/>
+          <w:bCs/>
+          <w:color w:val="000000"/>
+          <w:sz w:val="18"/>
+          <w:szCs w:val="18"/>
+        </w:rPr>
+        <w:t>Pursuing a passion for writing by publishing</w:t>
+      </w:r>
+      <w:r>
+        <w:rPr>
+          <w:rFonts w:eastAsia="Arial" w:cstheme="minorHAnsi"/>
+          <w:bCs/>
           <w:color w:val="000000"/>
           <w:sz w:val="18"/>
           <w:szCs w:val="18"/>
         </w:rPr>
         <w:t xml:space="preserve"> </w:t>
       </w:r>
-      <w:r>
-        <w:rPr>
-          <w:rFonts w:eastAsia="Arial" w:cstheme="minorHAnsi"/>
-          <w:color w:val="000000"/>
-          <w:sz w:val="18"/>
-          <w:szCs w:val="18"/>
-        </w:rPr>
-        <w:t>efficiency</w:t>
-      </w:r>
-      <w:r>
-        <w:rPr>
-          <w:rFonts w:eastAsia="Arial" w:cstheme="minorHAnsi"/>
-          <w:color w:val="000000"/>
-          <w:sz w:val="18"/>
-          <w:szCs w:val="18"/>
-        </w:rPr>
-        <w:t xml:space="preserve"> and reduce effort</w:t>
-      </w:r>
-      <w:r>
-        <w:rPr>
-          <w:rFonts w:eastAsia="Arial" w:cstheme="minorHAnsi"/>
-          <w:color w:val="000000"/>
-          <w:sz w:val="18"/>
-          <w:szCs w:val="18"/>
-        </w:rPr>
-        <w:t>.</w:t>
-      </w:r>
-      <w:r>
-        <w:rPr>
-          <w:rFonts w:eastAsia="Arial" w:cstheme="minorHAnsi"/>
-          <w:color w:val="000000"/>
-          <w:sz w:val="18"/>
-          <w:szCs w:val="18"/>
-        </w:rPr>
-        <w:t xml:space="preserve"> </w:t>
-      </w:r>
-    </w:p>
-    <w:bookmarkEnd w:id="2"/>
-    <w:p>
-      <w:pPr>
-        <w:spacing w:after="0"/>
-        <w:ind w:right="29"/>
-        <w:contextualSpacing/>
-        <w:rPr>
-          <w:rFonts w:eastAsia="Arial" w:cstheme="minorHAnsi"/>
-          <w:bCs/>
-          <w:color w:val="000000"/>
-          <w:sz w:val="18"/>
-          <w:szCs w:val="18"/>
-        </w:rPr>
-      </w:pPr>
-      <w:r>
-        <w:rPr>
-          <w:rFonts w:eastAsia="Arial" w:cstheme="minorHAnsi"/>
-          <w:b/>
-          <w:color w:val="000000"/>
-          <w:sz w:val="18"/>
-          <w:szCs w:val="18"/>
-        </w:rPr>
-        <w:t xml:space="preserve">Writing: </w:t>
-      </w:r>
-      <w:r>
-        <w:rPr>
-          <w:rFonts w:eastAsia="Arial" w:cstheme="minorHAnsi"/>
-          <w:bCs/>
-          <w:color w:val="000000"/>
-          <w:sz w:val="18"/>
-          <w:szCs w:val="18"/>
-        </w:rPr>
-        <w:t>Pursuing a passion for writing by publishing</w:t>
-      </w:r>
-      <w:r>
-        <w:rPr>
-          <w:rFonts w:eastAsia="Arial" w:cstheme="minorHAnsi"/>
-          <w:bCs/>
-          <w:color w:val="000000"/>
-          <w:sz w:val="18"/>
-          <w:szCs w:val="18"/>
-        </w:rPr>
-        <w:t xml:space="preserve"> </w:t>
-      </w:r>
-      <w:hyperlink r:id="rId36" w:history="1">
+      <w:hyperlink r:id="rId37" w:history="1">
         <w:r>
           <w:rPr>
             <w:rStyle w:val="Hyperlink"/>
@@ -4977,7 +4568,17 @@
           <w:sz w:val="18"/>
           <w:szCs w:val="18"/>
         </w:rPr>
-        <w:t xml:space="preserve"> and </w:t>
+        <w:t xml:space="preserve"> </w:t>
+      </w:r>
+      <w:r>
+        <w:rPr>
+          <w:rFonts w:eastAsia="Arial" w:cstheme="minorHAnsi"/>
+          <w:bCs/>
+          <w:color w:val="000000"/>
+          <w:sz w:val="18"/>
+          <w:szCs w:val="18"/>
+        </w:rPr>
+        <w:t xml:space="preserve">and </w:t>
       </w:r>
       <w:r>
         <w:rPr>
@@ -5010,40 +4611,9 @@
         <w:t>.</w:t>
       </w:r>
     </w:p>
-    <w:p>
-      <w:pPr>
-        <w:spacing w:after="0"/>
-        <w:ind w:right="29"/>
-        <w:rPr>
-          <w:rFonts w:eastAsia="Arial" w:cstheme="minorHAnsi"/>
-          <w:color w:val="000000"/>
-          <w:sz w:val="18"/>
-          <w:szCs w:val="18"/>
-        </w:rPr>
-      </w:pPr>
-      <w:r>
-        <w:rPr>
-          <w:rFonts w:eastAsia="Arial" w:cstheme="minorHAnsi"/>
-          <w:b/>
-          <w:color w:val="000000"/>
-          <w:sz w:val="18"/>
-          <w:szCs w:val="18"/>
-        </w:rPr>
-        <w:t>Volunteer:</w:t>
-      </w:r>
-      <w:r>
-        <w:rPr>
-          <w:rFonts w:eastAsia="Arial" w:cstheme="minorHAnsi"/>
-          <w:color w:val="000000"/>
-          <w:sz w:val="18"/>
-          <w:szCs w:val="18"/>
-        </w:rPr>
-        <w:t xml:space="preserve"> Organized slot booking system for gym and pool tables in Indoor Sports Complex.</w:t>
-      </w:r>
-    </w:p>
     <w:sectPr>
-      <w:headerReference w:type="default" r:id="rId37"/>
-      <w:footerReference w:type="default" r:id="rId38"/>
+      <w:headerReference w:type="default" r:id="rId38"/>
+      <w:footerReference w:type="default" r:id="rId39"/>
       <w:pgSz w:w="11906" w:h="16838"/>
       <w:pgMar w:top="1080" w:right="1080" w:bottom="1080" w:left="1080" w:header="706" w:footer="706" w:gutter="0"/>
       <w:cols w:space="708"/>
@@ -5148,14 +4718,21 @@
         <w:sz w:val="16"/>
         <w:szCs w:val="16"/>
       </w:rPr>
-      <w:t xml:space="preserve">Apr </w:t>
+      <w:t>May</w:t>
     </w:r>
     <w:r>
       <w:rPr>
         <w:sz w:val="16"/>
         <w:szCs w:val="16"/>
       </w:rPr>
-      <w:t>25</w:t>
+      <w:t xml:space="preserve"> </w:t>
+    </w:r>
+    <w:r>
+      <w:rPr>
+        <w:sz w:val="16"/>
+        <w:szCs w:val="16"/>
+      </w:rPr>
+      <w:t>31</w:t>
     </w:r>
     <w:r>
       <w:rPr>
@@ -5191,7 +4768,7 @@
         <v:path o:extrusionok="f" gradientshapeok="t" o:connecttype="rect"/>
         <o:lock v:ext="edit" aspectratio="t"/>
       </v:shapetype>
-      <v:shape id="_x0000_i1028" type="#_x0000_t75" alt="Logo&#10;&#10;Description automatically generated" style="width:12pt;height:12pt;visibility:visible;mso-wrap-style:square" o:bullet="t">
+      <v:shape id="_x0000_i1032" type="#_x0000_t75" alt="Logo&#10;&#10;Description automatically generated" style="width:12.6pt;height:12.6pt;visibility:visible;mso-wrap-style:square" o:bullet="t">
         <v:imagedata r:id="rId1" o:title="Logo&#10;&#10;Description automatically generated"/>
       </v:shape>
     </w:pict>
@@ -5741,7 +5318,7 @@
   <w:style w:type="paragraph" w:default="1" w:styleId="Normal">
     <w:name w:val="Normal"/>
     <w:qFormat/>
-    <w:rsid w:val="000D4EBD"/>
+    <w:rsid w:val="00076865"/>
   </w:style>
   <w:style w:type="character" w:default="1" w:styleId="DefaultParagraphFont">
     <w:name w:val="Default Paragraph Font"/>
@@ -6159,12 +5736,6 @@
 </file>
 
 <file path=customXml/item1.xml><?xml version="1.0" encoding="utf-8"?>
-<p:properties xmlns:p="http://schemas.microsoft.com/office/2006/metadata/properties" xmlns:xsi="http://www.w3.org/2001/XMLSchema-instance" xmlns:pc="http://schemas.microsoft.com/office/infopath/2007/PartnerControls">
-  <documentManagement/>
-</p:properties>
-</file>
-
-<file path=customXml/item2.xml><?xml version="1.0" encoding="utf-8"?>
 <ct:contentTypeSchema xmlns:ct="http://schemas.microsoft.com/office/2006/metadata/contentType" xmlns:ma="http://schemas.microsoft.com/office/2006/metadata/properties/metaAttributes" ct:_="" ma:_="" ma:contentTypeName="Document" ma:contentTypeID="0x0101000F71F74A25DCAD449378D5291D6C371A" ma:contentTypeVersion="10" ma:contentTypeDescription="Create a new document." ma:contentTypeScope="" ma:versionID="f154d60e0192c148999edde60f65ff36">
   <xsd:schema xmlns:xsd="http://www.w3.org/2001/XMLSchema" xmlns:xs="http://www.w3.org/2001/XMLSchema" xmlns:p="http://schemas.microsoft.com/office/2006/metadata/properties" xmlns:ns3="b5d6d11c-cdb8-444c-a15f-b6df4dd1190f" xmlns:ns4="ca364874-afb8-4404-8f44-f00b836c9a8a" targetNamespace="http://schemas.microsoft.com/office/2006/metadata/properties" ma:root="true" ma:fieldsID="2e15e5a0b5f97840aa0ef6828f080e42" ns3:_="" ns4:_="">
     <xsd:import namespace="b5d6d11c-cdb8-444c-a15f-b6df4dd1190f"/>
@@ -6367,7 +5938,17 @@
 </ct:contentTypeSchema>
 </file>
 
+<file path=customXml/item2.xml><?xml version="1.0" encoding="utf-8"?>
+<p:properties xmlns:p="http://schemas.microsoft.com/office/2006/metadata/properties" xmlns:xsi="http://www.w3.org/2001/XMLSchema-instance" xmlns:pc="http://schemas.microsoft.com/office/infopath/2007/PartnerControls">
+  <documentManagement/>
+</p:properties>
+</file>
+
 <file path=customXml/item3.xml><?xml version="1.0" encoding="utf-8"?>
+<b:Sources xmlns:b="http://schemas.openxmlformats.org/officeDocument/2006/bibliography" xmlns="http://schemas.openxmlformats.org/officeDocument/2006/bibliography" SelectedStyle="\APASixthEditionOfficeOnline.xsl" StyleName="APA" Version="6"/>
+</file>
+
+<file path=customXml/item4.xml><?xml version="1.0" encoding="utf-8"?>
 <?mso-contentType ?>
 <FormTemplates xmlns="http://schemas.microsoft.com/sharepoint/v3/contenttype/forms">
   <Display>DocumentLibraryForm</Display>
@@ -6376,20 +5957,7 @@
 </FormTemplates>
 </file>
 
-<file path=customXml/item4.xml><?xml version="1.0" encoding="utf-8"?>
-<b:Sources xmlns:b="http://schemas.openxmlformats.org/officeDocument/2006/bibliography" xmlns="http://schemas.openxmlformats.org/officeDocument/2006/bibliography" SelectedStyle="\APASixthEditionOfficeOnline.xsl" StyleName="APA" Version="6"/>
-</file>
-
 <file path=customXml/itemProps1.xml><?xml version="1.0" encoding="utf-8"?>
-<ds:datastoreItem xmlns:ds="http://schemas.openxmlformats.org/officeDocument/2006/customXml" ds:itemID="{83D81AFF-C827-4F0E-9A97-F50C762652FF}">
-  <ds:schemaRefs>
-    <ds:schemaRef ds:uri="http://schemas.microsoft.com/office/2006/metadata/properties"/>
-    <ds:schemaRef ds:uri="http://schemas.microsoft.com/office/infopath/2007/PartnerControls"/>
-  </ds:schemaRefs>
-</ds:datastoreItem>
-</file>
-
-<file path=customXml/itemProps2.xml><?xml version="1.0" encoding="utf-8"?>
 <ds:datastoreItem xmlns:ds="http://schemas.openxmlformats.org/officeDocument/2006/customXml" ds:itemID="{9687D78A-C2AA-41E0-970E-14AA1F7EE775}">
   <ds:schemaRefs>
     <ds:schemaRef ds:uri="http://schemas.microsoft.com/office/2006/metadata/contentType"/>
@@ -6408,18 +5976,27 @@
 </ds:datastoreItem>
 </file>
 
+<file path=customXml/itemProps2.xml><?xml version="1.0" encoding="utf-8"?>
+<ds:datastoreItem xmlns:ds="http://schemas.openxmlformats.org/officeDocument/2006/customXml" ds:itemID="{83D81AFF-C827-4F0E-9A97-F50C762652FF}">
+  <ds:schemaRefs>
+    <ds:schemaRef ds:uri="http://schemas.microsoft.com/office/2006/metadata/properties"/>
+    <ds:schemaRef ds:uri="http://schemas.microsoft.com/office/infopath/2007/PartnerControls"/>
+  </ds:schemaRefs>
+</ds:datastoreItem>
+</file>
+
 <file path=customXml/itemProps3.xml><?xml version="1.0" encoding="utf-8"?>
+<ds:datastoreItem xmlns:ds="http://schemas.openxmlformats.org/officeDocument/2006/customXml" ds:itemID="{F1B92FBC-05D0-489F-A350-6AD994C5827C}">
+  <ds:schemaRefs>
+    <ds:schemaRef ds:uri="http://schemas.openxmlformats.org/officeDocument/2006/bibliography"/>
+  </ds:schemaRefs>
+</ds:datastoreItem>
+</file>
+
+<file path=customXml/itemProps4.xml><?xml version="1.0" encoding="utf-8"?>
 <ds:datastoreItem xmlns:ds="http://schemas.openxmlformats.org/officeDocument/2006/customXml" ds:itemID="{3DD51E75-0536-46F9-A3AB-C9CAE4C9D228}">
   <ds:schemaRefs>
     <ds:schemaRef ds:uri="http://schemas.microsoft.com/sharepoint/v3/contenttype/forms"/>
   </ds:schemaRefs>
 </ds:datastoreItem>
-</file>
-
-<file path=customXml/itemProps4.xml><?xml version="1.0" encoding="utf-8"?>
-<ds:datastoreItem xmlns:ds="http://schemas.openxmlformats.org/officeDocument/2006/customXml" ds:itemID="{F1B92FBC-05D0-489F-A350-6AD994C5827C}">
-  <ds:schemaRefs>
-    <ds:schemaRef ds:uri="http://schemas.openxmlformats.org/officeDocument/2006/bibliography"/>
-  </ds:schemaRefs>
-</ds:datastoreItem>
 </file>
</xml_diff>

<commit_message>
added automation, major project on memory forensics under work. added metasploit udemy, n00bzctf certs. Updated resume.
</commit_message>
<xml_diff>
--- a/Misc/index/Suchit Reddi Resume.docx
+++ b/Misc/index/Suchit Reddi Resume.docx
@@ -632,7 +632,16 @@
           <w:color w:val="000000"/>
           <w:u w:val="single"/>
         </w:rPr>
-        <w:t xml:space="preserve">                                                                                                                                                                             _</w:t>
+        <w:t xml:space="preserve">                                                                                                                                                                             </w:t>
+      </w:r>
+      <w:r>
+        <w:rPr>
+          <w:rFonts w:eastAsia="Arial" w:cstheme="minorHAnsi"/>
+          <w:bCs/>
+          <w:color w:val="000000"/>
+          <w:u w:val="single"/>
+        </w:rPr>
+        <w:t>_</w:t>
       </w:r>
     </w:p>
     <w:p>
@@ -769,7 +778,7 @@
       <w:r>
         <w:rPr>
           <w:rFonts w:eastAsia="Arial" w:cstheme="minorHAnsi"/>
-          <w:b/>
+          <w:bCs/>
           <w:color w:val="000000"/>
         </w:rPr>
         <w:t>_</w:t>
@@ -870,17 +879,7 @@
           <w:sz w:val="20"/>
           <w:szCs w:val="20"/>
         </w:rPr>
-        <w:t>Expected</w:t>
-      </w:r>
-      <w:r>
-        <w:rPr>
-          <w:rFonts w:eastAsia="Arial" w:cstheme="minorHAnsi"/>
-          <w:b/>
-          <w:color w:val="000000"/>
-          <w:sz w:val="20"/>
-          <w:szCs w:val="20"/>
-        </w:rPr>
-        <w:t xml:space="preserve"> 2024</w:t>
+        <w:t>Expected 2024</w:t>
       </w:r>
     </w:p>
     <w:p>
@@ -1027,7 +1026,7 @@
       <w:r>
         <w:rPr>
           <w:rFonts w:eastAsia="Arial" w:cstheme="minorHAnsi"/>
-          <w:b/>
+          <w:bCs/>
           <w:color w:val="000000"/>
           <w:u w:val="single"/>
         </w:rPr>
@@ -1296,15 +1295,7 @@
           <w:sz w:val="20"/>
           <w:szCs w:val="20"/>
         </w:rPr>
-        <w:t>Unix</w:t>
-      </w:r>
-      <w:r>
-        <w:rPr>
-          <w:rFonts w:cstheme="minorHAnsi"/>
-          <w:sz w:val="20"/>
-          <w:szCs w:val="20"/>
-        </w:rPr>
-        <w:t xml:space="preserve">, </w:t>
+        <w:t xml:space="preserve">Unix, </w:t>
       </w:r>
       <w:r>
         <w:rPr>
@@ -1592,7 +1583,7 @@
       <w:r>
         <w:rPr>
           <w:rFonts w:eastAsia="Arial" w:cstheme="minorHAnsi"/>
-          <w:b/>
+          <w:bCs/>
           <w:color w:val="000000"/>
           <w:u w:val="single"/>
         </w:rPr>
@@ -1727,7 +1718,34 @@
           <w:sz w:val="20"/>
           <w:szCs w:val="20"/>
         </w:rPr>
-        <w:t xml:space="preserve">• Working on </w:t>
+        <w:t>• Work</w:t>
+      </w:r>
+      <w:r>
+        <w:rPr>
+          <w:rFonts w:eastAsia="Arial" w:cstheme="minorHAnsi"/>
+          <w:color w:val="000000"/>
+          <w:sz w:val="20"/>
+          <w:szCs w:val="20"/>
+        </w:rPr>
+        <w:t>ed on</w:t>
+      </w:r>
+      <w:r>
+        <w:rPr>
+          <w:rFonts w:eastAsia="Arial" w:cstheme="minorHAnsi"/>
+          <w:color w:val="000000"/>
+          <w:sz w:val="20"/>
+          <w:szCs w:val="20"/>
+        </w:rPr>
+        <w:t xml:space="preserve"> </w:t>
+      </w:r>
+      <w:r>
+        <w:rPr>
+          <w:rFonts w:eastAsia="Arial" w:cstheme="minorHAnsi"/>
+          <w:color w:val="000000"/>
+          <w:sz w:val="20"/>
+          <w:szCs w:val="20"/>
+        </w:rPr>
+        <w:t xml:space="preserve">creation of Witbe </w:t>
       </w:r>
       <w:r>
         <w:rPr>
@@ -1747,7 +1765,16 @@
           <w:sz w:val="20"/>
           <w:szCs w:val="20"/>
         </w:rPr>
-        <w:t xml:space="preserve"> of QA Testing scripts in Python. Applications utilized are Witbe and Storm.</w:t>
+        <w:t xml:space="preserve"> scripts for Set-top box testing</w:t>
+      </w:r>
+      <w:r>
+        <w:rPr>
+          <w:rFonts w:eastAsia="Arial" w:cstheme="minorHAnsi"/>
+          <w:color w:val="000000"/>
+          <w:sz w:val="20"/>
+          <w:szCs w:val="20"/>
+        </w:rPr>
+        <w:t>.</w:t>
       </w:r>
     </w:p>
     <w:p>
@@ -1773,7 +1800,43 @@
           <w:sz w:val="20"/>
           <w:szCs w:val="20"/>
         </w:rPr>
-        <w:t xml:space="preserve">• Migrating scripts from Storm to Witbe. Understanding scripts in </w:t>
+        <w:t>• Migrat</w:t>
+      </w:r>
+      <w:r>
+        <w:rPr>
+          <w:rFonts w:eastAsia="Arial" w:cstheme="minorHAnsi"/>
+          <w:color w:val="000000"/>
+          <w:sz w:val="20"/>
+          <w:szCs w:val="20"/>
+        </w:rPr>
+        <w:t>ed</w:t>
+      </w:r>
+      <w:r>
+        <w:rPr>
+          <w:rFonts w:eastAsia="Arial" w:cstheme="minorHAnsi"/>
+          <w:color w:val="000000"/>
+          <w:sz w:val="20"/>
+          <w:szCs w:val="20"/>
+        </w:rPr>
+        <w:t xml:space="preserve"> scripts from Storm to Witbe.</w:t>
+      </w:r>
+      <w:r>
+        <w:rPr>
+          <w:rFonts w:eastAsia="Arial" w:cstheme="minorHAnsi"/>
+          <w:color w:val="000000"/>
+          <w:sz w:val="20"/>
+          <w:szCs w:val="20"/>
+        </w:rPr>
+        <w:t xml:space="preserve"> Analysed</w:t>
+      </w:r>
+      <w:r>
+        <w:rPr>
+          <w:rFonts w:eastAsia="Arial" w:cstheme="minorHAnsi"/>
+          <w:color w:val="000000"/>
+          <w:sz w:val="20"/>
+          <w:szCs w:val="20"/>
+        </w:rPr>
+        <w:t xml:space="preserve"> scripts in </w:t>
       </w:r>
       <w:r>
         <w:rPr>
@@ -1791,7 +1854,34 @@
           <w:sz w:val="20"/>
           <w:szCs w:val="20"/>
         </w:rPr>
-        <w:t>, then converting them into Witbe blocks.</w:t>
+        <w:t xml:space="preserve"> before</w:t>
+      </w:r>
+      <w:r>
+        <w:rPr>
+          <w:rFonts w:eastAsia="Arial" w:cstheme="minorHAnsi"/>
+          <w:color w:val="000000"/>
+          <w:sz w:val="20"/>
+          <w:szCs w:val="20"/>
+        </w:rPr>
+        <w:t xml:space="preserve"> converting them into Witbe </w:t>
+      </w:r>
+      <w:r>
+        <w:rPr>
+          <w:rFonts w:eastAsia="Arial" w:cstheme="minorHAnsi"/>
+          <w:color w:val="000000"/>
+          <w:sz w:val="20"/>
+          <w:szCs w:val="20"/>
+        </w:rPr>
+        <w:t>flows</w:t>
+      </w:r>
+      <w:r>
+        <w:rPr>
+          <w:rFonts w:eastAsia="Arial" w:cstheme="minorHAnsi"/>
+          <w:color w:val="000000"/>
+          <w:sz w:val="20"/>
+          <w:szCs w:val="20"/>
+        </w:rPr>
+        <w:t>.</w:t>
       </w:r>
     </w:p>
     <w:p>
@@ -1818,7 +1908,43 @@
           <w:sz w:val="20"/>
           <w:szCs w:val="20"/>
         </w:rPr>
-        <w:t xml:space="preserve">• Witbe blocks are used to make flows, which requires and improves </w:t>
+        <w:t xml:space="preserve">• </w:t>
+      </w:r>
+      <w:r>
+        <w:rPr>
+          <w:rFonts w:eastAsia="Arial" w:cstheme="minorHAnsi"/>
+          <w:color w:val="000000"/>
+          <w:sz w:val="20"/>
+          <w:szCs w:val="20"/>
+        </w:rPr>
+        <w:t xml:space="preserve">Created over 50 </w:t>
+      </w:r>
+      <w:r>
+        <w:rPr>
+          <w:rFonts w:eastAsia="Arial" w:cstheme="minorHAnsi"/>
+          <w:color w:val="000000"/>
+          <w:sz w:val="20"/>
+          <w:szCs w:val="20"/>
+        </w:rPr>
+        <w:t>flows,</w:t>
+      </w:r>
+      <w:r>
+        <w:rPr>
+          <w:rFonts w:eastAsia="Arial" w:cstheme="minorHAnsi"/>
+          <w:color w:val="000000"/>
+          <w:sz w:val="20"/>
+          <w:szCs w:val="20"/>
+        </w:rPr>
+        <w:t xml:space="preserve"> which required and enhanced</w:t>
+      </w:r>
+      <w:r>
+        <w:rPr>
+          <w:rFonts w:eastAsia="Arial" w:cstheme="minorHAnsi"/>
+          <w:color w:val="000000"/>
+          <w:sz w:val="20"/>
+          <w:szCs w:val="20"/>
+        </w:rPr>
+        <w:t xml:space="preserve"> </w:t>
       </w:r>
       <w:r>
         <w:rPr>
@@ -1864,11 +1990,10 @@
         <w:spacing w:after="0" w:line="240" w:lineRule="auto"/>
         <w:ind w:right="26"/>
         <w:rPr>
-          <w:rFonts w:eastAsia="Arial" w:cstheme="minorHAnsi"/>
-          <w:b/>
-          <w:sz w:val="20"/>
-          <w:szCs w:val="20"/>
-          <w:u w:val="single"/>
+          <w:rStyle w:val="Hyperlink"/>
+          <w:rFonts w:eastAsia="Arial" w:cstheme="minorHAnsi"/>
+          <w:b/>
+          <w:color w:val="auto"/>
         </w:rPr>
       </w:pPr>
       <w:hyperlink r:id="rId26" w:history="1">
@@ -1898,17 +2023,43 @@
           <w:b/>
           <w:color w:val="auto"/>
         </w:rPr>
-        <w:t xml:space="preserve">  _ </w:t>
+        <w:t xml:space="preserve">  </w:t>
       </w:r>
       <w:r>
         <w:rPr>
           <w:rStyle w:val="Hyperlink"/>
           <w:rFonts w:eastAsia="Arial" w:cstheme="minorHAnsi"/>
-          <w:b/>
+          <w:bCs/>
           <w:color w:val="auto"/>
         </w:rPr>
+        <w:t xml:space="preserve">_ </w:t>
+      </w:r>
+      <w:r>
+        <w:rPr>
+          <w:rStyle w:val="Hyperlink"/>
+          <w:rFonts w:eastAsia="Arial" w:cstheme="minorHAnsi"/>
+          <w:b/>
+          <w:color w:val="auto"/>
+        </w:rPr>
         <w:t xml:space="preserve">  </w:t>
       </w:r>
+    </w:p>
+    <w:p>
+      <w:pPr>
+        <w:keepNext/>
+        <w:keepLines/>
+        <w:spacing w:after="0" w:line="240" w:lineRule="auto"/>
+        <w:ind w:right="26"/>
+        <w:rPr>
+          <w:rStyle w:val="Hyperlink"/>
+          <w:rFonts w:eastAsia="Arial" w:cstheme="minorHAnsi"/>
+          <w:b/>
+          <w:color w:val="auto"/>
+          <w:sz w:val="20"/>
+          <w:szCs w:val="20"/>
+          <w:u w:val="none"/>
+        </w:rPr>
+      </w:pPr>
       <w:hyperlink r:id="rId27" w:history="1">
         <w:r>
           <w:rPr>
@@ -1918,7 +2069,170 @@
             <w:sz w:val="20"/>
             <w:szCs w:val="20"/>
           </w:rPr>
-          <w:t>Cyber Sentinel</w:t>
+          <w:t>Forensic Issues of IoT devices using NAND Flash Memory</w:t>
+        </w:r>
+      </w:hyperlink>
+      <w:r>
+        <w:rPr>
+          <w:rStyle w:val="Hyperlink"/>
+          <w:rFonts w:eastAsia="Arial" w:cstheme="minorHAnsi"/>
+          <w:b/>
+          <w:color w:val="auto"/>
+          <w:sz w:val="20"/>
+          <w:szCs w:val="20"/>
+          <w:u w:val="none"/>
+        </w:rPr>
+        <w:t xml:space="preserve"> (In Progress)</w:t>
+      </w:r>
+    </w:p>
+    <w:p>
+      <w:pPr>
+        <w:keepNext/>
+        <w:keepLines/>
+        <w:spacing w:after="0" w:line="240" w:lineRule="auto"/>
+        <w:ind w:right="26"/>
+        <w:rPr>
+          <w:rFonts w:eastAsia="Arial" w:cstheme="minorHAnsi"/>
+          <w:color w:val="000000"/>
+          <w:sz w:val="20"/>
+          <w:szCs w:val="20"/>
+        </w:rPr>
+      </w:pPr>
+      <w:r>
+        <w:rPr>
+          <w:rFonts w:eastAsia="Arial" w:cstheme="minorHAnsi"/>
+          <w:color w:val="000000"/>
+          <w:sz w:val="20"/>
+          <w:szCs w:val="20"/>
+        </w:rPr>
+        <w:t xml:space="preserve">• </w:t>
+      </w:r>
+      <w:r>
+        <w:rPr>
+          <w:rFonts w:eastAsia="Arial" w:cstheme="minorHAnsi"/>
+          <w:color w:val="000000"/>
+          <w:sz w:val="20"/>
+          <w:szCs w:val="20"/>
+        </w:rPr>
+        <w:t xml:space="preserve">Working on </w:t>
+      </w:r>
+      <w:r>
+        <w:rPr>
+          <w:rFonts w:eastAsia="Arial" w:cstheme="minorHAnsi"/>
+          <w:color w:val="000000"/>
+          <w:sz w:val="20"/>
+          <w:szCs w:val="20"/>
+        </w:rPr>
+        <w:t>the</w:t>
+      </w:r>
+      <w:r>
+        <w:rPr>
+          <w:rFonts w:eastAsia="Arial" w:cstheme="minorHAnsi"/>
+          <w:color w:val="000000"/>
+          <w:sz w:val="20"/>
+          <w:szCs w:val="20"/>
+        </w:rPr>
+        <w:t xml:space="preserve"> forensic issue of</w:t>
+      </w:r>
+      <w:r>
+        <w:rPr>
+          <w:rFonts w:eastAsia="Arial" w:cstheme="minorHAnsi"/>
+          <w:color w:val="000000"/>
+          <w:sz w:val="20"/>
+          <w:szCs w:val="20"/>
+        </w:rPr>
+        <w:t xml:space="preserve"> </w:t>
+      </w:r>
+      <w:r>
+        <w:rPr>
+          <w:rFonts w:eastAsia="Arial" w:cstheme="minorHAnsi"/>
+          <w:color w:val="000000"/>
+          <w:sz w:val="20"/>
+          <w:szCs w:val="20"/>
+        </w:rPr>
+        <w:t>potential personal data recovery in IoT devices using NAND flash memory.</w:t>
+      </w:r>
+    </w:p>
+    <w:p>
+      <w:pPr>
+        <w:keepNext/>
+        <w:keepLines/>
+        <w:spacing w:after="0" w:line="240" w:lineRule="auto"/>
+        <w:ind w:right="26"/>
+        <w:rPr>
+          <w:rStyle w:val="Hyperlink"/>
+          <w:rFonts w:eastAsia="Arial" w:cstheme="minorHAnsi"/>
+          <w:b/>
+          <w:color w:val="auto"/>
+          <w:sz w:val="20"/>
+          <w:szCs w:val="20"/>
+        </w:rPr>
+      </w:pPr>
+      <w:r>
+        <w:rPr>
+          <w:rFonts w:eastAsia="Arial" w:cstheme="minorHAnsi"/>
+          <w:color w:val="000000"/>
+          <w:sz w:val="20"/>
+          <w:szCs w:val="20"/>
+        </w:rPr>
+        <w:t xml:space="preserve">• </w:t>
+      </w:r>
+      <w:r>
+        <w:rPr>
+          <w:rFonts w:eastAsia="Arial" w:cstheme="minorHAnsi"/>
+          <w:color w:val="000000"/>
+          <w:sz w:val="20"/>
+          <w:szCs w:val="20"/>
+        </w:rPr>
+        <w:t>Researching a verification technique for secure deletion of personal data from invalid areas of memory.</w:t>
+      </w:r>
+    </w:p>
+    <w:p>
+      <w:pPr>
+        <w:keepNext/>
+        <w:keepLines/>
+        <w:spacing w:after="0" w:line="240" w:lineRule="auto"/>
+        <w:ind w:right="26"/>
+        <w:rPr>
+          <w:rFonts w:eastAsia="Arial" w:cstheme="minorHAnsi"/>
+          <w:b/>
+          <w:sz w:val="20"/>
+          <w:szCs w:val="20"/>
+          <w:u w:val="single"/>
+        </w:rPr>
+      </w:pPr>
+      <w:hyperlink r:id="rId28" w:history="1">
+        <w:bookmarkStart w:id="1" w:name="_Hlk143293648"/>
+        <w:r>
+          <w:rPr>
+            <w:rStyle w:val="Hyperlink"/>
+            <w:rFonts w:eastAsia="Arial" w:cstheme="minorHAnsi"/>
+            <w:b/>
+            <w:sz w:val="20"/>
+            <w:szCs w:val="20"/>
+          </w:rPr>
+          <w:t>C</w:t>
+        </w:r>
+        <w:r>
+          <w:rPr>
+            <w:rStyle w:val="Hyperlink"/>
+            <w:rFonts w:eastAsia="Arial" w:cstheme="minorHAnsi"/>
+            <w:b/>
+            <w:sz w:val="20"/>
+            <w:szCs w:val="20"/>
+          </w:rPr>
+          <w:t xml:space="preserve">yber </w:t>
+        </w:r>
+        <w:bookmarkEnd w:id="1"/>
+        <w:r>
+          <w:rPr>
+            <w:rStyle w:val="Hyperlink"/>
+            <w:rFonts w:eastAsia="Arial" w:cstheme="minorHAnsi"/>
+            <w:b/>
+            <w:sz w:val="20"/>
+            <w:szCs w:val="20"/>
+          </w:rPr>
+          <w:t>Sentinel</w:t>
         </w:r>
       </w:hyperlink>
     </w:p>
@@ -2269,7 +2583,7 @@
           <w:u w:val="single"/>
         </w:rPr>
       </w:pPr>
-      <w:hyperlink r:id="rId28" w:history="1">
+      <w:hyperlink r:id="rId29" w:history="1">
         <w:r>
           <w:rPr>
             <w:rStyle w:val="Hyperlink"/>
@@ -2451,7 +2765,7 @@
           <w:u w:val="single"/>
         </w:rPr>
       </w:pPr>
-      <w:hyperlink r:id="rId29" w:history="1">
+      <w:hyperlink r:id="rId30" w:history="1">
         <w:r>
           <w:rPr>
             <w:rStyle w:val="Hyperlink"/>
@@ -2556,7 +2870,7 @@
           <w:u w:val="single"/>
         </w:rPr>
       </w:pPr>
-      <w:hyperlink r:id="rId30" w:history="1">
+      <w:hyperlink r:id="rId31" w:history="1">
         <w:r>
           <w:rPr>
             <w:rStyle w:val="Hyperlink"/>
@@ -2685,7 +2999,7 @@
           <w:szCs w:val="20"/>
         </w:rPr>
       </w:pPr>
-      <w:hyperlink r:id="rId31" w:history="1">
+      <w:hyperlink r:id="rId32" w:history="1">
         <w:r>
           <w:rPr>
             <w:rStyle w:val="Hyperlink"/>
@@ -2922,7 +3236,7 @@
           <w:szCs w:val="20"/>
         </w:rPr>
       </w:pPr>
-      <w:hyperlink r:id="rId32" w:history="1">
+      <w:hyperlink r:id="rId33" w:history="1">
         <w:r>
           <w:rPr>
             <w:rStyle w:val="Hyperlink"/>
@@ -3036,7 +3350,7 @@
           <w:u w:val="single"/>
         </w:rPr>
       </w:pPr>
-      <w:hyperlink r:id="rId33" w:history="1">
+      <w:hyperlink r:id="rId34" w:history="1">
         <w:r>
           <w:rPr>
             <w:rStyle w:val="Hyperlink"/>
@@ -3180,25 +3494,68 @@
           <w:u w:val="single"/>
         </w:rPr>
       </w:pPr>
-      <w:hyperlink r:id="rId34" w:history="1">
+      <w:r>
+        <w:rPr>
+          <w:rFonts w:eastAsia="Arial" w:cstheme="minorHAnsi"/>
+          <w:b/>
+          <w:u w:val="single"/>
+        </w:rPr>
+        <w:t>HONORS</w:t>
+      </w:r>
+      <w:r>
+        <w:rPr>
+          <w:rStyle w:val="Hyperlink"/>
+          <w:rFonts w:eastAsia="Arial" w:cstheme="minorHAnsi"/>
+          <w:b/>
+          <w:color w:val="auto"/>
+        </w:rPr>
+        <w:t xml:space="preserve"> </w:t>
+      </w:r>
+      <w:r>
+        <w:rPr>
+          <w:rStyle w:val="Hyperlink"/>
+          <w:rFonts w:eastAsia="Arial" w:cstheme="minorHAnsi"/>
+          <w:bCs/>
+          <w:color w:val="auto"/>
+        </w:rPr>
+        <w:t>(</w:t>
+      </w:r>
+      <w:hyperlink r:id="rId35" w:history="1">
         <w:r>
           <w:rPr>
             <w:rStyle w:val="Hyperlink"/>
             <w:rFonts w:eastAsia="Arial" w:cstheme="minorHAnsi"/>
-            <w:b/>
-            <w:color w:val="auto"/>
+            <w:bCs/>
           </w:rPr>
-          <w:t>HONORS</w:t>
+          <w:t>Link</w:t>
         </w:r>
       </w:hyperlink>
       <w:r>
         <w:rPr>
           <w:rStyle w:val="Hyperlink"/>
           <w:rFonts w:eastAsia="Arial" w:cstheme="minorHAnsi"/>
-          <w:b/>
+          <w:bCs/>
           <w:color w:val="auto"/>
         </w:rPr>
-        <w:t xml:space="preserve">                                                                                                                                                                                _</w:t>
+        <w:t>)</w:t>
+      </w:r>
+      <w:r>
+        <w:rPr>
+          <w:rStyle w:val="Hyperlink"/>
+          <w:rFonts w:eastAsia="Arial" w:cstheme="minorHAnsi"/>
+          <w:b/>
+          <w:color w:val="auto"/>
+        </w:rPr>
+        <w:t xml:space="preserve">                                                                                                                                                                      </w:t>
+      </w:r>
+      <w:r>
+        <w:rPr>
+          <w:rStyle w:val="Hyperlink"/>
+          <w:rFonts w:eastAsia="Arial" w:cstheme="minorHAnsi"/>
+          <w:bCs/>
+          <w:color w:val="auto"/>
+        </w:rPr>
+        <w:t>_</w:t>
       </w:r>
     </w:p>
     <w:p>
@@ -3257,7 +3614,18 @@
           <w:sz w:val="20"/>
           <w:szCs w:val="20"/>
         </w:rPr>
-        <w:t>- Not Attended</w:t>
+        <w:t xml:space="preserve">- </w:t>
+      </w:r>
+      <w:r>
+        <w:rPr>
+          <w:rFonts w:eastAsia="Arial" w:cstheme="minorHAnsi"/>
+          <w:b/>
+          <w:bCs/>
+          <w:color w:val="000000"/>
+          <w:sz w:val="20"/>
+          <w:szCs w:val="20"/>
+        </w:rPr>
+        <w:t>Not Attended</w:t>
       </w:r>
     </w:p>
     <w:p>
@@ -3361,7 +3729,17 @@
           <w:sz w:val="20"/>
           <w:szCs w:val="20"/>
         </w:rPr>
-        <w:t xml:space="preserve"> - Not Attended</w:t>
+        <w:t xml:space="preserve"> - </w:t>
+      </w:r>
+      <w:r>
+        <w:rPr>
+          <w:rFonts w:eastAsia="Arial" w:cstheme="minorHAnsi"/>
+          <w:b/>
+          <w:color w:val="000000"/>
+          <w:sz w:val="20"/>
+          <w:szCs w:val="20"/>
+        </w:rPr>
+        <w:t>Not Attended</w:t>
       </w:r>
     </w:p>
     <w:p>
@@ -3477,7 +3855,7 @@
           <w:u w:val="single"/>
         </w:rPr>
       </w:pPr>
-      <w:bookmarkStart w:id="1" w:name="_Hlk125132525"/>
+      <w:bookmarkStart w:id="2" w:name="_Hlk125132525"/>
       <w:r>
         <w:rPr>
           <w:rFonts w:eastAsia="Arial" w:cstheme="minorHAnsi"/>
@@ -3494,7 +3872,16 @@
           <w:color w:val="000000"/>
           <w:u w:val="single"/>
         </w:rPr>
-        <w:t xml:space="preserve">                                                                                                                                                            _</w:t>
+        <w:t xml:space="preserve">                                                                                                                                                            </w:t>
+      </w:r>
+      <w:r>
+        <w:rPr>
+          <w:rFonts w:eastAsia="Arial" w:cstheme="minorHAnsi"/>
+          <w:bCs/>
+          <w:color w:val="000000"/>
+          <w:u w:val="single"/>
+        </w:rPr>
+        <w:t>_</w:t>
       </w:r>
     </w:p>
     <w:p>
@@ -3504,8 +3891,6 @@
         <w:contextualSpacing/>
         <w:rPr>
           <w:rFonts w:eastAsia="Arial" w:cstheme="minorHAnsi"/>
-          <w:b/>
-          <w:bCs/>
           <w:color w:val="000000"/>
           <w:sz w:val="20"/>
           <w:szCs w:val="20"/>
@@ -3522,86 +3907,6 @@
         </w:rPr>
         <w:t xml:space="preserve">Technology: </w:t>
       </w:r>
-    </w:p>
-    <w:p>
-      <w:pPr>
-        <w:spacing w:after="0"/>
-        <w:ind w:right="29"/>
-        <w:contextualSpacing/>
-        <w:rPr>
-          <w:rFonts w:eastAsia="Arial" w:cstheme="minorHAnsi"/>
-          <w:color w:val="000000"/>
-          <w:sz w:val="20"/>
-          <w:szCs w:val="20"/>
-        </w:rPr>
-      </w:pPr>
-      <w:r>
-        <w:rPr>
-          <w:rFonts w:eastAsia="Arial" w:cstheme="minorHAnsi"/>
-          <w:color w:val="000000"/>
-          <w:sz w:val="20"/>
-          <w:szCs w:val="20"/>
-        </w:rPr>
-        <w:t xml:space="preserve">• </w:t>
-      </w:r>
-      <w:r>
-        <w:rPr>
-          <w:rFonts w:eastAsia="Arial" w:cstheme="minorHAnsi"/>
-          <w:color w:val="000000"/>
-          <w:sz w:val="20"/>
-          <w:szCs w:val="20"/>
-        </w:rPr>
-        <w:t>F</w:t>
-      </w:r>
-      <w:r>
-        <w:rPr>
-          <w:rFonts w:eastAsia="Arial" w:cstheme="minorHAnsi"/>
-          <w:color w:val="000000"/>
-          <w:sz w:val="20"/>
-          <w:szCs w:val="20"/>
-        </w:rPr>
-        <w:t xml:space="preserve">ollowing Cyber Security podcasts and </w:t>
-      </w:r>
-      <w:r>
-        <w:rPr>
-          <w:rFonts w:eastAsia="Arial" w:cstheme="minorHAnsi"/>
-          <w:color w:val="000000"/>
-          <w:sz w:val="20"/>
-          <w:szCs w:val="20"/>
-        </w:rPr>
-        <w:t>creating custom newsfeeds to stay updated on technology</w:t>
-      </w:r>
-      <w:r>
-        <w:rPr>
-          <w:rFonts w:eastAsia="Arial" w:cstheme="minorHAnsi"/>
-          <w:color w:val="000000"/>
-          <w:sz w:val="20"/>
-          <w:szCs w:val="20"/>
-        </w:rPr>
-        <w:t>.</w:t>
-      </w:r>
-    </w:p>
-    <w:p>
-      <w:pPr>
-        <w:spacing w:after="0"/>
-        <w:ind w:right="29"/>
-        <w:contextualSpacing/>
-        <w:rPr>
-          <w:rFonts w:eastAsia="Arial" w:cstheme="minorHAnsi"/>
-          <w:color w:val="000000"/>
-          <w:sz w:val="20"/>
-          <w:szCs w:val="20"/>
-        </w:rPr>
-      </w:pPr>
-      <w:r>
-        <w:rPr>
-          <w:rFonts w:eastAsia="Arial" w:cstheme="minorHAnsi"/>
-          <w:color w:val="000000"/>
-          <w:sz w:val="20"/>
-          <w:szCs w:val="20"/>
-        </w:rPr>
-        <w:t xml:space="preserve">• </w:t>
-      </w:r>
       <w:r>
         <w:rPr>
           <w:rFonts w:eastAsia="Arial" w:cstheme="minorHAnsi"/>
@@ -3638,7 +3943,7 @@
         </w:rPr>
         <w:t xml:space="preserve">cyber </w:t>
       </w:r>
-      <w:hyperlink r:id="rId35" w:history="1">
+      <w:hyperlink r:id="rId36" w:history="1">
         <w:r>
           <w:rPr>
             <w:rStyle w:val="Hyperlink"/>
@@ -3741,7 +4046,7 @@
         <w:t>WPM).</w:t>
       </w:r>
     </w:p>
-    <w:bookmarkEnd w:id="1"/>
+    <w:bookmarkEnd w:id="2"/>
     <w:p>
       <w:pPr>
         <w:spacing w:after="0"/>
@@ -3785,7 +4090,7 @@
         </w:rPr>
         <w:t xml:space="preserve"> </w:t>
       </w:r>
-      <w:hyperlink r:id="rId36" w:history="1">
+      <w:hyperlink r:id="rId37" w:history="1">
         <w:r>
           <w:rPr>
             <w:rStyle w:val="Hyperlink"/>
@@ -3838,7 +4143,7 @@
         </w:rPr>
         <w:t xml:space="preserve"> </w:t>
       </w:r>
-      <w:hyperlink r:id="rId37" w:history="1">
+      <w:hyperlink r:id="rId38" w:history="1">
         <w:r>
           <w:rPr>
             <w:rStyle w:val="Hyperlink"/>
@@ -3892,8 +4197,8 @@
       </w:r>
     </w:p>
     <w:sectPr>
-      <w:headerReference w:type="default" r:id="rId38"/>
-      <w:footerReference w:type="default" r:id="rId39"/>
+      <w:headerReference w:type="default" r:id="rId39"/>
+      <w:footerReference w:type="default" r:id="rId40"/>
       <w:pgSz w:w="11906" w:h="16838"/>
       <w:pgMar w:top="1080" w:right="1080" w:bottom="1080" w:left="1080" w:header="706" w:footer="706" w:gutter="0"/>
       <w:cols w:space="708"/>
@@ -3998,7 +4303,14 @@
         <w:sz w:val="16"/>
         <w:szCs w:val="16"/>
       </w:rPr>
-      <w:t xml:space="preserve"> June</w:t>
+      <w:t xml:space="preserve"> </w:t>
+    </w:r>
+    <w:r>
+      <w:rPr>
+        <w:sz w:val="16"/>
+        <w:szCs w:val="16"/>
+      </w:rPr>
+      <w:t>Aug</w:t>
     </w:r>
     <w:r>
       <w:rPr>
@@ -4048,7 +4360,7 @@
         <v:path o:extrusionok="f" gradientshapeok="t" o:connecttype="rect"/>
         <o:lock v:ext="edit" aspectratio="t"/>
       </v:shapetype>
-      <v:shape id="_x0000_i1141" type="#_x0000_t75" alt="Logo&#10;&#10;Description automatically generated" style="width:12.75pt;height:12.75pt;visibility:visible;mso-wrap-style:square" o:bullet="t">
+      <v:shape id="_x0000_i1053" type="#_x0000_t75" alt="Logo&#10;&#10;Description automatically generated" style="width:12.65pt;height:12.65pt;visibility:visible;mso-wrap-style:square" o:bullet="t">
         <v:imagedata r:id="rId1" o:title="Logo&#10;&#10;Description automatically generated"/>
       </v:shape>
     </w:pict>
@@ -4603,7 +4915,6 @@
   <w:style w:type="character" w:default="1" w:styleId="DefaultParagraphFont">
     <w:name w:val="Default Paragraph Font"/>
     <w:uiPriority w:val="1"/>
-    <w:semiHidden/>
     <w:unhideWhenUsed/>
   </w:style>
   <w:style w:type="table" w:default="1" w:styleId="TableNormal">
@@ -5016,6 +5327,12 @@
 </file>
 
 <file path=customXml/item1.xml><?xml version="1.0" encoding="utf-8"?>
+<p:properties xmlns:p="http://schemas.microsoft.com/office/2006/metadata/properties" xmlns:xsi="http://www.w3.org/2001/XMLSchema-instance" xmlns:pc="http://schemas.microsoft.com/office/infopath/2007/PartnerControls">
+  <documentManagement/>
+</p:properties>
+</file>
+
+<file path=customXml/item2.xml><?xml version="1.0" encoding="utf-8"?>
 <ct:contentTypeSchema xmlns:ct="http://schemas.microsoft.com/office/2006/metadata/contentType" xmlns:ma="http://schemas.microsoft.com/office/2006/metadata/properties/metaAttributes" ct:_="" ma:_="" ma:contentTypeName="Document" ma:contentTypeID="0x0101000F71F74A25DCAD449378D5291D6C371A" ma:contentTypeVersion="10" ma:contentTypeDescription="Create a new document." ma:contentTypeScope="" ma:versionID="f154d60e0192c148999edde60f65ff36">
   <xsd:schema xmlns:xsd="http://www.w3.org/2001/XMLSchema" xmlns:xs="http://www.w3.org/2001/XMLSchema" xmlns:p="http://schemas.microsoft.com/office/2006/metadata/properties" xmlns:ns3="b5d6d11c-cdb8-444c-a15f-b6df4dd1190f" xmlns:ns4="ca364874-afb8-4404-8f44-f00b836c9a8a" targetNamespace="http://schemas.microsoft.com/office/2006/metadata/properties" ma:root="true" ma:fieldsID="2e15e5a0b5f97840aa0ef6828f080e42" ns3:_="" ns4:_="">
     <xsd:import namespace="b5d6d11c-cdb8-444c-a15f-b6df4dd1190f"/>
@@ -5218,17 +5535,7 @@
 </ct:contentTypeSchema>
 </file>
 
-<file path=customXml/item2.xml><?xml version="1.0" encoding="utf-8"?>
-<p:properties xmlns:p="http://schemas.microsoft.com/office/2006/metadata/properties" xmlns:xsi="http://www.w3.org/2001/XMLSchema-instance" xmlns:pc="http://schemas.microsoft.com/office/infopath/2007/PartnerControls">
-  <documentManagement/>
-</p:properties>
-</file>
-
 <file path=customXml/item3.xml><?xml version="1.0" encoding="utf-8"?>
-<b:Sources xmlns:b="http://schemas.openxmlformats.org/officeDocument/2006/bibliography" xmlns="http://schemas.openxmlformats.org/officeDocument/2006/bibliography" SelectedStyle="\APASixthEditionOfficeOnline.xsl" StyleName="APA" Version="6"/>
-</file>
-
-<file path=customXml/item4.xml><?xml version="1.0" encoding="utf-8"?>
 <?mso-contentType ?>
 <FormTemplates xmlns="http://schemas.microsoft.com/sharepoint/v3/contenttype/forms">
   <Display>DocumentLibraryForm</Display>
@@ -5237,7 +5544,20 @@
 </FormTemplates>
 </file>
 
+<file path=customXml/item4.xml><?xml version="1.0" encoding="utf-8"?>
+<b:Sources xmlns:b="http://schemas.openxmlformats.org/officeDocument/2006/bibliography" xmlns="http://schemas.openxmlformats.org/officeDocument/2006/bibliography" SelectedStyle="\APASixthEditionOfficeOnline.xsl" StyleName="APA" Version="6"/>
+</file>
+
 <file path=customXml/itemProps1.xml><?xml version="1.0" encoding="utf-8"?>
+<ds:datastoreItem xmlns:ds="http://schemas.openxmlformats.org/officeDocument/2006/customXml" ds:itemID="{83D81AFF-C827-4F0E-9A97-F50C762652FF}">
+  <ds:schemaRefs>
+    <ds:schemaRef ds:uri="http://schemas.microsoft.com/office/2006/metadata/properties"/>
+    <ds:schemaRef ds:uri="http://schemas.microsoft.com/office/infopath/2007/PartnerControls"/>
+  </ds:schemaRefs>
+</ds:datastoreItem>
+</file>
+
+<file path=customXml/itemProps2.xml><?xml version="1.0" encoding="utf-8"?>
 <ds:datastoreItem xmlns:ds="http://schemas.openxmlformats.org/officeDocument/2006/customXml" ds:itemID="{9687D78A-C2AA-41E0-970E-14AA1F7EE775}">
   <ds:schemaRefs>
     <ds:schemaRef ds:uri="http://schemas.microsoft.com/office/2006/metadata/contentType"/>
@@ -5256,27 +5576,18 @@
 </ds:datastoreItem>
 </file>
 
-<file path=customXml/itemProps2.xml><?xml version="1.0" encoding="utf-8"?>
-<ds:datastoreItem xmlns:ds="http://schemas.openxmlformats.org/officeDocument/2006/customXml" ds:itemID="{83D81AFF-C827-4F0E-9A97-F50C762652FF}">
+<file path=customXml/itemProps3.xml><?xml version="1.0" encoding="utf-8"?>
+<ds:datastoreItem xmlns:ds="http://schemas.openxmlformats.org/officeDocument/2006/customXml" ds:itemID="{3DD51E75-0536-46F9-A3AB-C9CAE4C9D228}">
   <ds:schemaRefs>
-    <ds:schemaRef ds:uri="http://schemas.microsoft.com/office/2006/metadata/properties"/>
-    <ds:schemaRef ds:uri="http://schemas.microsoft.com/office/infopath/2007/PartnerControls"/>
+    <ds:schemaRef ds:uri="http://schemas.microsoft.com/sharepoint/v3/contenttype/forms"/>
   </ds:schemaRefs>
 </ds:datastoreItem>
 </file>
 
-<file path=customXml/itemProps3.xml><?xml version="1.0" encoding="utf-8"?>
+<file path=customXml/itemProps4.xml><?xml version="1.0" encoding="utf-8"?>
 <ds:datastoreItem xmlns:ds="http://schemas.openxmlformats.org/officeDocument/2006/customXml" ds:itemID="{F1B92FBC-05D0-489F-A350-6AD994C5827C}">
   <ds:schemaRefs>
     <ds:schemaRef ds:uri="http://schemas.openxmlformats.org/officeDocument/2006/bibliography"/>
   </ds:schemaRefs>
 </ds:datastoreItem>
-</file>
-
-<file path=customXml/itemProps4.xml><?xml version="1.0" encoding="utf-8"?>
-<ds:datastoreItem xmlns:ds="http://schemas.openxmlformats.org/officeDocument/2006/customXml" ds:itemID="{3DD51E75-0536-46F9-A3AB-C9CAE4C9D228}">
-  <ds:schemaRefs>
-    <ds:schemaRef ds:uri="http://schemas.microsoft.com/sharepoint/v3/contenttype/forms"/>
-  </ds:schemaRefs>
-</ds:datastoreItem>
 </file>
</xml_diff>

<commit_message>
Added scripts, and IoT projects, moved rss feeds to notes from work
</commit_message>
<xml_diff>
--- a/Misc/index/Suchit Reddi Resume.docx
+++ b/Misc/index/Suchit Reddi Resume.docx
@@ -461,7 +461,29 @@
           <w:szCs w:val="18"/>
           <w:u w:val="none"/>
         </w:rPr>
-        <w:t xml:space="preserve">+91 9030650858 | </w:t>
+        <w:t xml:space="preserve">+91 </w:t>
+      </w:r>
+      <w:r>
+        <w:rPr>
+          <w:rStyle w:val="Hyperlink"/>
+          <w:rFonts w:cstheme="minorHAnsi"/>
+          <w:color w:val="auto"/>
+          <w:sz w:val="18"/>
+          <w:szCs w:val="18"/>
+          <w:u w:val="none"/>
+        </w:rPr>
+        <w:t>8328085850</w:t>
+      </w:r>
+      <w:r>
+        <w:rPr>
+          <w:rStyle w:val="Hyperlink"/>
+          <w:rFonts w:cstheme="minorHAnsi"/>
+          <w:color w:val="auto"/>
+          <w:sz w:val="18"/>
+          <w:szCs w:val="18"/>
+          <w:u w:val="none"/>
+        </w:rPr>
+        <w:t xml:space="preserve"> | </w:t>
       </w:r>
       <w:r>
         <w:rPr>
@@ -701,27 +723,27 @@
           <w:sz w:val="20"/>
           <w:szCs w:val="20"/>
         </w:rPr>
-        <w:t xml:space="preserve">Automation, </w:t>
-      </w:r>
-      <w:r>
-        <w:rPr>
-          <w:rFonts w:eastAsia="Arial" w:cstheme="minorHAnsi"/>
-          <w:bCs/>
-          <w:color w:val="000000"/>
-          <w:sz w:val="20"/>
-          <w:szCs w:val="20"/>
-        </w:rPr>
-        <w:t>Human behaviour, S</w:t>
-      </w:r>
-      <w:r>
-        <w:rPr>
-          <w:rFonts w:eastAsia="Arial" w:cstheme="minorHAnsi"/>
-          <w:bCs/>
-          <w:color w:val="000000"/>
-          <w:sz w:val="20"/>
-          <w:szCs w:val="20"/>
-        </w:rPr>
-        <w:t>ubconscious mind.</w:t>
+        <w:t>Automation</w:t>
+      </w:r>
+      <w:r>
+        <w:rPr>
+          <w:rFonts w:eastAsia="Arial" w:cstheme="minorHAnsi"/>
+          <w:bCs/>
+          <w:color w:val="000000"/>
+          <w:sz w:val="20"/>
+          <w:szCs w:val="20"/>
+        </w:rPr>
+        <w:t>, Forensics, and Investigations</w:t>
+      </w:r>
+      <w:r>
+        <w:rPr>
+          <w:rFonts w:eastAsia="Arial" w:cstheme="minorHAnsi"/>
+          <w:bCs/>
+          <w:color w:val="000000"/>
+          <w:sz w:val="20"/>
+          <w:szCs w:val="20"/>
+        </w:rPr>
+        <w:t>.</w:t>
       </w:r>
     </w:p>
     <w:p>
@@ -795,8 +817,124 @@
           <w:sz w:val="20"/>
           <w:szCs w:val="20"/>
         </w:rPr>
-        <w:t>OSINT</w:t>
-      </w:r>
+        <w:t>Network</w:t>
+      </w:r>
+      <w:r>
+        <w:rPr>
+          <w:rFonts w:cstheme="minorHAnsi"/>
+          <w:sz w:val="20"/>
+          <w:szCs w:val="20"/>
+        </w:rPr>
+        <w:t xml:space="preserve"> Security</w:t>
+      </w:r>
+      <w:r>
+        <w:rPr>
+          <w:rFonts w:cstheme="minorHAnsi"/>
+          <w:sz w:val="20"/>
+          <w:szCs w:val="20"/>
+        </w:rPr>
+        <w:t>,</w:t>
+      </w:r>
+      <w:r>
+        <w:rPr>
+          <w:rFonts w:cstheme="minorHAnsi"/>
+          <w:sz w:val="20"/>
+          <w:szCs w:val="20"/>
+        </w:rPr>
+        <w:t xml:space="preserve"> </w:t>
+      </w:r>
+      <w:r>
+        <w:rPr>
+          <w:rFonts w:cstheme="minorHAnsi"/>
+          <w:sz w:val="20"/>
+          <w:szCs w:val="20"/>
+        </w:rPr>
+        <w:t xml:space="preserve">IoT Security, </w:t>
+      </w:r>
+      <w:r>
+        <w:rPr>
+          <w:rFonts w:cstheme="minorHAnsi"/>
+          <w:sz w:val="20"/>
+          <w:szCs w:val="20"/>
+        </w:rPr>
+        <w:t>Web</w:t>
+      </w:r>
+      <w:r>
+        <w:rPr>
+          <w:rFonts w:cstheme="minorHAnsi"/>
+          <w:sz w:val="20"/>
+          <w:szCs w:val="20"/>
+        </w:rPr>
+        <w:t xml:space="preserve"> </w:t>
+      </w:r>
+      <w:r>
+        <w:rPr>
+          <w:rFonts w:cstheme="minorHAnsi"/>
+          <w:sz w:val="20"/>
+          <w:szCs w:val="20"/>
+        </w:rPr>
+        <w:t>Pen</w:t>
+      </w:r>
+      <w:r>
+        <w:rPr>
+          <w:rFonts w:cstheme="minorHAnsi"/>
+          <w:sz w:val="20"/>
+          <w:szCs w:val="20"/>
+        </w:rPr>
+        <w:t>t</w:t>
+      </w:r>
+      <w:r>
+        <w:rPr>
+          <w:rFonts w:cstheme="minorHAnsi"/>
+          <w:sz w:val="20"/>
+          <w:szCs w:val="20"/>
+        </w:rPr>
+        <w:t>esting</w:t>
+      </w:r>
+      <w:r>
+        <w:rPr>
+          <w:rFonts w:cstheme="minorHAnsi"/>
+          <w:sz w:val="20"/>
+          <w:szCs w:val="20"/>
+        </w:rPr>
+        <w:t>,</w:t>
+      </w:r>
+      <w:r>
+        <w:rPr>
+          <w:rFonts w:cstheme="minorHAnsi"/>
+          <w:sz w:val="20"/>
+          <w:szCs w:val="20"/>
+        </w:rPr>
+        <w:t xml:space="preserve"> </w:t>
+      </w:r>
+      <w:r>
+        <w:rPr>
+          <w:rFonts w:cstheme="minorHAnsi"/>
+          <w:sz w:val="20"/>
+          <w:szCs w:val="20"/>
+        </w:rPr>
+        <w:t xml:space="preserve">OSINT, </w:t>
+      </w:r>
+      <w:hyperlink r:id="rId25" w:history="1">
+        <w:r>
+          <w:rPr>
+            <w:rStyle w:val="Hyperlink"/>
+            <w:rFonts w:cstheme="minorHAnsi"/>
+            <w:sz w:val="20"/>
+            <w:szCs w:val="20"/>
+          </w:rPr>
+          <w:t>Automation</w:t>
+        </w:r>
+        <w:r>
+          <w:rPr>
+            <w:rStyle w:val="Hyperlink"/>
+            <w:rFonts w:cstheme="minorHAnsi"/>
+            <w:sz w:val="20"/>
+            <w:szCs w:val="20"/>
+          </w:rPr>
+          <w:t xml:space="preserve"> scripts</w:t>
+        </w:r>
+      </w:hyperlink>
       <w:r>
         <w:rPr>
           <w:rFonts w:cstheme="minorHAnsi"/>
@@ -811,79 +949,7 @@
           <w:sz w:val="20"/>
           <w:szCs w:val="20"/>
         </w:rPr>
-        <w:t>Network</w:t>
-      </w:r>
-      <w:r>
-        <w:rPr>
-          <w:rFonts w:cstheme="minorHAnsi"/>
-          <w:sz w:val="20"/>
-          <w:szCs w:val="20"/>
-        </w:rPr>
-        <w:t xml:space="preserve"> Security</w:t>
-      </w:r>
-      <w:r>
-        <w:rPr>
-          <w:rFonts w:cstheme="minorHAnsi"/>
-          <w:sz w:val="20"/>
-          <w:szCs w:val="20"/>
-        </w:rPr>
-        <w:t>,</w:t>
-      </w:r>
-      <w:r>
-        <w:rPr>
-          <w:rFonts w:cstheme="minorHAnsi"/>
-          <w:sz w:val="20"/>
-          <w:szCs w:val="20"/>
-        </w:rPr>
-        <w:t xml:space="preserve"> </w:t>
-      </w:r>
-      <w:r>
-        <w:rPr>
-          <w:rFonts w:cstheme="minorHAnsi"/>
-          <w:sz w:val="20"/>
-          <w:szCs w:val="20"/>
-        </w:rPr>
-        <w:t xml:space="preserve">IoT Security, </w:t>
-      </w:r>
-      <w:r>
-        <w:rPr>
-          <w:rFonts w:cstheme="minorHAnsi"/>
-          <w:sz w:val="20"/>
-          <w:szCs w:val="20"/>
-        </w:rPr>
-        <w:t>Web</w:t>
-      </w:r>
-      <w:r>
-        <w:rPr>
-          <w:rFonts w:cstheme="minorHAnsi"/>
-          <w:sz w:val="20"/>
-          <w:szCs w:val="20"/>
-        </w:rPr>
-        <w:t xml:space="preserve"> </w:t>
-      </w:r>
-      <w:r>
-        <w:rPr>
-          <w:rFonts w:cstheme="minorHAnsi"/>
-          <w:sz w:val="20"/>
-          <w:szCs w:val="20"/>
-        </w:rPr>
-        <w:t>Penetration Testing</w:t>
-      </w:r>
-      <w:r>
-        <w:rPr>
-          <w:rFonts w:cstheme="minorHAnsi"/>
-          <w:sz w:val="20"/>
-          <w:szCs w:val="20"/>
-        </w:rPr>
-        <w:t>,</w:t>
-      </w:r>
-      <w:r>
-        <w:rPr>
-          <w:rFonts w:cstheme="minorHAnsi"/>
-          <w:sz w:val="20"/>
-          <w:szCs w:val="20"/>
-        </w:rPr>
-        <w:t xml:space="preserve"> SIEM (</w:t>
+        <w:t>SIEM (</w:t>
       </w:r>
       <w:r>
         <w:rPr>
@@ -907,15 +973,7 @@
           <w:sz w:val="20"/>
           <w:szCs w:val="20"/>
         </w:rPr>
-        <w:t xml:space="preserve">, </w:t>
-      </w:r>
-      <w:r>
-        <w:rPr>
-          <w:rFonts w:cstheme="minorHAnsi"/>
-          <w:sz w:val="20"/>
-          <w:szCs w:val="20"/>
-        </w:rPr>
-        <w:t>Automation.</w:t>
+        <w:t>.</w:t>
       </w:r>
     </w:p>
     <w:p>
@@ -947,7 +1005,63 @@
           <w:sz w:val="20"/>
           <w:szCs w:val="20"/>
         </w:rPr>
-        <w:t>Metasploit, Wireshark, Burp Suite, Nmap</w:t>
+        <w:t xml:space="preserve">Metasploit, </w:t>
+      </w:r>
+      <w:r>
+        <w:rPr>
+          <w:rFonts w:cstheme="minorHAnsi"/>
+          <w:sz w:val="20"/>
+          <w:szCs w:val="20"/>
+        </w:rPr>
+        <w:t xml:space="preserve">Aircrack-ng, </w:t>
+      </w:r>
+      <w:r>
+        <w:rPr>
+          <w:rFonts w:cstheme="minorHAnsi"/>
+          <w:sz w:val="20"/>
+          <w:szCs w:val="20"/>
+        </w:rPr>
+        <w:t>Nmap, Wireshark, Burp Suite</w:t>
+      </w:r>
+      <w:r>
+        <w:rPr>
+          <w:rFonts w:cstheme="minorHAnsi"/>
+          <w:sz w:val="20"/>
+          <w:szCs w:val="20"/>
+        </w:rPr>
+        <w:t>, Nessus</w:t>
+      </w:r>
+      <w:r>
+        <w:rPr>
+          <w:rFonts w:cstheme="minorHAnsi"/>
+          <w:sz w:val="20"/>
+          <w:szCs w:val="20"/>
+        </w:rPr>
+        <w:t xml:space="preserve">, </w:t>
+      </w:r>
+      <w:r>
+        <w:rPr>
+          <w:rFonts w:cstheme="minorHAnsi"/>
+          <w:sz w:val="20"/>
+          <w:szCs w:val="20"/>
+        </w:rPr>
+        <w:t xml:space="preserve">Autopsy, </w:t>
+      </w:r>
+      <w:r>
+        <w:rPr>
+          <w:rFonts w:cstheme="minorHAnsi"/>
+          <w:sz w:val="20"/>
+          <w:szCs w:val="20"/>
+        </w:rPr>
+        <w:t xml:space="preserve">Maltego, </w:t>
+      </w:r>
+      <w:r>
+        <w:rPr>
+          <w:rFonts w:cstheme="minorHAnsi"/>
+          <w:sz w:val="20"/>
+          <w:szCs w:val="20"/>
+        </w:rPr>
+        <w:t>Hashcat</w:t>
       </w:r>
       <w:r>
         <w:rPr>
@@ -956,46 +1070,6 @@
           <w:szCs w:val="20"/>
         </w:rPr>
         <w:t>,</w:t>
-      </w:r>
-      <w:r>
-        <w:rPr>
-          <w:rFonts w:cstheme="minorHAnsi"/>
-          <w:sz w:val="20"/>
-          <w:szCs w:val="20"/>
-        </w:rPr>
-        <w:t xml:space="preserve"> Nessus, </w:t>
-      </w:r>
-      <w:r>
-        <w:rPr>
-          <w:rFonts w:cstheme="minorHAnsi"/>
-          <w:sz w:val="20"/>
-          <w:szCs w:val="20"/>
-        </w:rPr>
-        <w:t xml:space="preserve">Autopsy, </w:t>
-      </w:r>
-      <w:r>
-        <w:rPr>
-          <w:rFonts w:cstheme="minorHAnsi"/>
-          <w:sz w:val="20"/>
-          <w:szCs w:val="20"/>
-        </w:rPr>
-        <w:t xml:space="preserve">Maltego, Sherlock, </w:t>
-      </w:r>
-      <w:r>
-        <w:rPr>
-          <w:rFonts w:cstheme="minorHAnsi"/>
-          <w:sz w:val="20"/>
-          <w:szCs w:val="20"/>
-        </w:rPr>
-        <w:t xml:space="preserve">Hashcat, </w:t>
-      </w:r>
-      <w:r>
-        <w:rPr>
-          <w:rFonts w:cstheme="minorHAnsi"/>
-          <w:sz w:val="20"/>
-          <w:szCs w:val="20"/>
-        </w:rPr>
-        <w:t>Wifite,</w:t>
       </w:r>
       <w:r>
         <w:rPr>
@@ -1100,6 +1174,14 @@
           <w:szCs w:val="20"/>
         </w:rPr>
         <w:t>, Docker</w:t>
+      </w:r>
+      <w:r>
+        <w:rPr>
+          <w:rFonts w:cstheme="minorHAnsi"/>
+          <w:sz w:val="20"/>
+          <w:szCs w:val="20"/>
+        </w:rPr>
+        <w:t>, iOS (Learning)</w:t>
       </w:r>
       <w:r>
         <w:rPr>
@@ -1977,7 +2059,7 @@
           <w:color w:val="auto"/>
         </w:rPr>
       </w:pPr>
-      <w:hyperlink r:id="rId25" w:history="1">
+      <w:hyperlink r:id="rId26" w:history="1">
         <w:r>
           <w:rPr>
             <w:rStyle w:val="Hyperlink"/>
@@ -2027,11 +2109,257 @@
     </w:p>
     <w:p>
       <w:pPr>
+        <w:spacing w:after="0" w:line="265" w:lineRule="auto"/>
+        <w:ind w:right="26"/>
+        <w:rPr>
+          <w:rFonts w:eastAsia="Arial" w:cstheme="minorHAnsi"/>
+          <w:color w:val="000000"/>
+          <w:sz w:val="20"/>
+          <w:szCs w:val="20"/>
+        </w:rPr>
+      </w:pPr>
+      <w:r>
+        <w:rPr>
+          <w:rFonts w:eastAsia="Arial" w:cstheme="minorHAnsi"/>
+          <w:b/>
+          <w:sz w:val="20"/>
+          <w:szCs w:val="20"/>
+        </w:rPr>
+        <w:t>IoT Projects</w:t>
+      </w:r>
+    </w:p>
+    <w:p>
+      <w:pPr>
         <w:keepNext/>
         <w:keepLines/>
         <w:spacing w:after="0" w:line="240" w:lineRule="auto"/>
         <w:ind w:right="26"/>
         <w:rPr>
+          <w:rFonts w:eastAsia="Arial" w:cstheme="minorHAnsi"/>
+          <w:b/>
+          <w:sz w:val="20"/>
+          <w:szCs w:val="20"/>
+          <w:u w:val="single"/>
+        </w:rPr>
+      </w:pPr>
+      <w:r>
+        <w:rPr>
+          <w:rFonts w:eastAsia="Arial" w:cstheme="minorHAnsi"/>
+          <w:color w:val="000000"/>
+          <w:sz w:val="20"/>
+          <w:szCs w:val="20"/>
+        </w:rPr>
+        <w:t>Making Raspberry Pi available over open internet for automated hosting of services with high uptimes.</w:t>
+      </w:r>
+    </w:p>
+    <w:p>
+      <w:pPr>
+        <w:spacing w:after="0" w:line="265" w:lineRule="auto"/>
+        <w:ind w:right="26"/>
+        <w:rPr>
+          <w:rFonts w:eastAsia="Arial" w:cstheme="minorHAnsi"/>
+          <w:color w:val="000000"/>
+          <w:sz w:val="20"/>
+          <w:szCs w:val="20"/>
+        </w:rPr>
+      </w:pPr>
+      <w:r>
+        <w:rPr>
+          <w:rFonts w:eastAsia="Arial" w:cstheme="minorHAnsi"/>
+          <w:color w:val="000000"/>
+          <w:sz w:val="20"/>
+          <w:szCs w:val="20"/>
+        </w:rPr>
+        <w:t xml:space="preserve"> </w:t>
+      </w:r>
+      <w:r>
+        <w:rPr>
+          <w:rFonts w:eastAsia="Arial" w:cstheme="minorHAnsi"/>
+          <w:color w:val="000000"/>
+          <w:sz w:val="20"/>
+          <w:szCs w:val="20"/>
+        </w:rPr>
+        <w:t>-&gt;</w:t>
+      </w:r>
+      <w:r>
+        <w:rPr>
+          <w:rFonts w:eastAsia="Arial" w:cstheme="minorHAnsi"/>
+          <w:color w:val="000000"/>
+          <w:sz w:val="20"/>
+          <w:szCs w:val="20"/>
+        </w:rPr>
+        <w:t xml:space="preserve"> </w:t>
+      </w:r>
+      <w:r>
+        <w:rPr>
+          <w:rFonts w:eastAsia="Arial" w:cstheme="minorHAnsi"/>
+          <w:color w:val="000000"/>
+          <w:sz w:val="20"/>
+          <w:szCs w:val="20"/>
+        </w:rPr>
+        <w:t>Fileserver: Created a sort of private cloud for remotely accessing files from an SSD connected to</w:t>
+      </w:r>
+      <w:r>
+        <w:rPr>
+          <w:rFonts w:eastAsia="Arial" w:cstheme="minorHAnsi"/>
+          <w:color w:val="000000"/>
+          <w:sz w:val="20"/>
+          <w:szCs w:val="20"/>
+        </w:rPr>
+        <w:t xml:space="preserve"> Raspberry </w:t>
+      </w:r>
+      <w:r>
+        <w:rPr>
+          <w:rFonts w:eastAsia="Arial" w:cstheme="minorHAnsi"/>
+          <w:color w:val="000000"/>
+          <w:sz w:val="20"/>
+          <w:szCs w:val="20"/>
+        </w:rPr>
+        <w:t>Pi.</w:t>
+      </w:r>
+    </w:p>
+    <w:p>
+      <w:pPr>
+        <w:spacing w:after="0" w:line="265" w:lineRule="auto"/>
+        <w:ind w:right="26"/>
+        <w:rPr>
+          <w:rFonts w:eastAsia="Arial" w:cstheme="minorHAnsi"/>
+          <w:color w:val="000000"/>
+          <w:sz w:val="20"/>
+          <w:szCs w:val="20"/>
+        </w:rPr>
+      </w:pPr>
+      <w:r>
+        <w:rPr>
+          <w:rFonts w:eastAsia="Arial" w:cstheme="minorHAnsi"/>
+          <w:color w:val="000000"/>
+          <w:sz w:val="20"/>
+          <w:szCs w:val="20"/>
+        </w:rPr>
+        <w:t xml:space="preserve"> </w:t>
+      </w:r>
+      <w:r>
+        <w:rPr>
+          <w:rFonts w:eastAsia="Arial" w:cstheme="minorHAnsi"/>
+          <w:color w:val="000000"/>
+          <w:sz w:val="20"/>
+          <w:szCs w:val="20"/>
+        </w:rPr>
+        <w:t>-&gt;</w:t>
+      </w:r>
+      <w:r>
+        <w:rPr>
+          <w:rFonts w:eastAsia="Arial" w:cstheme="minorHAnsi"/>
+          <w:color w:val="000000"/>
+          <w:sz w:val="20"/>
+          <w:szCs w:val="20"/>
+        </w:rPr>
+        <w:t xml:space="preserve"> Website: Used Ngok and Nginx to host a website</w:t>
+      </w:r>
+      <w:r>
+        <w:rPr>
+          <w:rFonts w:eastAsia="Arial" w:cstheme="minorHAnsi"/>
+          <w:color w:val="000000"/>
+          <w:sz w:val="20"/>
+          <w:szCs w:val="20"/>
+        </w:rPr>
+        <w:t xml:space="preserve"> on Pi</w:t>
+      </w:r>
+      <w:r>
+        <w:rPr>
+          <w:rFonts w:eastAsia="Arial" w:cstheme="minorHAnsi"/>
+          <w:color w:val="000000"/>
+          <w:sz w:val="20"/>
+          <w:szCs w:val="20"/>
+        </w:rPr>
+        <w:t>. Working on site’s availability behind corporate firewalls.</w:t>
+      </w:r>
+    </w:p>
+    <w:p>
+      <w:pPr>
+        <w:spacing w:after="0" w:line="265" w:lineRule="auto"/>
+        <w:ind w:right="26"/>
+        <w:rPr>
+          <w:rFonts w:eastAsia="Arial" w:cstheme="minorHAnsi"/>
+          <w:color w:val="000000"/>
+          <w:sz w:val="20"/>
+          <w:szCs w:val="20"/>
+        </w:rPr>
+      </w:pPr>
+      <w:r>
+        <w:rPr>
+          <w:rFonts w:eastAsia="Arial" w:cstheme="minorHAnsi"/>
+          <w:color w:val="000000"/>
+          <w:sz w:val="20"/>
+          <w:szCs w:val="20"/>
+        </w:rPr>
+        <w:t xml:space="preserve"> -&gt;</w:t>
+      </w:r>
+      <w:r>
+        <w:rPr>
+          <w:rFonts w:eastAsia="Arial" w:cstheme="minorHAnsi"/>
+          <w:color w:val="000000"/>
+          <w:sz w:val="20"/>
+          <w:szCs w:val="20"/>
+        </w:rPr>
+        <w:t xml:space="preserve"> </w:t>
+      </w:r>
+      <w:hyperlink r:id="rId27" w:history="1">
+        <w:r>
+          <w:rPr>
+            <w:rStyle w:val="Hyperlink"/>
+            <w:rFonts w:eastAsia="Arial" w:cstheme="minorHAnsi"/>
+            <w:b/>
+            <w:sz w:val="20"/>
+            <w:szCs w:val="20"/>
+          </w:rPr>
+          <w:t>Smart Drop</w:t>
+        </w:r>
+      </w:hyperlink>
+      <w:r>
+        <w:rPr>
+          <w:rFonts w:eastAsia="Arial" w:cstheme="minorHAnsi"/>
+          <w:color w:val="000000"/>
+          <w:sz w:val="20"/>
+          <w:szCs w:val="20"/>
+        </w:rPr>
+        <w:t>: Put together an</w:t>
+      </w:r>
+      <w:r>
+        <w:rPr>
+          <w:rFonts w:eastAsia="Arial" w:cstheme="minorHAnsi"/>
+          <w:color w:val="000000"/>
+          <w:sz w:val="20"/>
+          <w:szCs w:val="20"/>
+        </w:rPr>
+        <w:t xml:space="preserve"> irrigation system with STM32 microcontroller, rain sensor, soil sensor, and</w:t>
+      </w:r>
+      <w:r>
+        <w:rPr>
+          <w:rFonts w:eastAsia="Arial" w:cstheme="minorHAnsi"/>
+          <w:color w:val="000000"/>
+          <w:sz w:val="20"/>
+          <w:szCs w:val="20"/>
+        </w:rPr>
+        <w:t xml:space="preserve"> relay</w:t>
+      </w:r>
+      <w:r>
+        <w:rPr>
+          <w:rFonts w:eastAsia="Arial" w:cstheme="minorHAnsi"/>
+          <w:color w:val="000000"/>
+          <w:sz w:val="20"/>
+          <w:szCs w:val="20"/>
+        </w:rPr>
+        <w:t>.</w:t>
+      </w:r>
+    </w:p>
+    <w:p>
+      <w:pPr>
+        <w:keepNext/>
+        <w:keepLines/>
+        <w:spacing w:after="0" w:line="240" w:lineRule="auto"/>
+        <w:ind w:right="26"/>
+        <w:rPr>
           <w:rStyle w:val="Hyperlink"/>
           <w:rFonts w:eastAsia="Arial" w:cstheme="minorHAnsi"/>
           <w:b/>
@@ -2041,7 +2369,7 @@
           <w:u w:val="none"/>
         </w:rPr>
       </w:pPr>
-      <w:hyperlink r:id="rId26" w:history="1">
+      <w:hyperlink r:id="rId28" w:history="1">
         <w:r>
           <w:rPr>
             <w:rStyle w:val="Hyperlink"/>
@@ -2063,7 +2391,19 @@
           <w:szCs w:val="20"/>
           <w:u w:val="none"/>
         </w:rPr>
-        <w:t xml:space="preserve"> (In Progress)</w:t>
+        <w:t xml:space="preserve"> </w:t>
+      </w:r>
+      <w:r>
+        <w:rPr>
+          <w:rStyle w:val="Hyperlink"/>
+          <w:rFonts w:eastAsia="Arial" w:cstheme="minorHAnsi"/>
+          <w:b/>
+          <w:color w:val="auto"/>
+          <w:sz w:val="20"/>
+          <w:szCs w:val="20"/>
+          <w:u w:val="none"/>
+        </w:rPr>
+        <w:t>(In Progress)</w:t>
       </w:r>
     </w:p>
     <w:p>
@@ -2074,9 +2414,10 @@
         <w:ind w:right="26"/>
         <w:rPr>
           <w:rFonts w:eastAsia="Arial" w:cstheme="minorHAnsi"/>
-          <w:color w:val="000000"/>
-          <w:sz w:val="20"/>
-          <w:szCs w:val="20"/>
+          <w:b/>
+          <w:sz w:val="20"/>
+          <w:szCs w:val="20"/>
+          <w:u w:val="single"/>
         </w:rPr>
       </w:pPr>
       <w:r>
@@ -2095,70 +2436,178 @@
           <w:sz w:val="20"/>
           <w:szCs w:val="20"/>
         </w:rPr>
-        <w:t xml:space="preserve">Working on </w:t>
-      </w:r>
-      <w:r>
-        <w:rPr>
-          <w:rFonts w:eastAsia="Arial" w:cstheme="minorHAnsi"/>
-          <w:color w:val="000000"/>
-          <w:sz w:val="20"/>
-          <w:szCs w:val="20"/>
-        </w:rPr>
-        <w:t>forensic issue</w:t>
-      </w:r>
-      <w:r>
-        <w:rPr>
-          <w:rFonts w:eastAsia="Arial" w:cstheme="minorHAnsi"/>
-          <w:color w:val="000000"/>
-          <w:sz w:val="20"/>
-          <w:szCs w:val="20"/>
-        </w:rPr>
-        <w:t>s</w:t>
-      </w:r>
-      <w:r>
-        <w:rPr>
-          <w:rFonts w:eastAsia="Arial" w:cstheme="minorHAnsi"/>
-          <w:color w:val="000000"/>
-          <w:sz w:val="20"/>
-          <w:szCs w:val="20"/>
-        </w:rPr>
-        <w:t xml:space="preserve"> of</w:t>
-      </w:r>
-      <w:r>
-        <w:rPr>
-          <w:rFonts w:eastAsia="Arial" w:cstheme="minorHAnsi"/>
-          <w:color w:val="000000"/>
-          <w:sz w:val="20"/>
-          <w:szCs w:val="20"/>
-        </w:rPr>
-        <w:t xml:space="preserve"> </w:t>
-      </w:r>
-      <w:r>
-        <w:rPr>
-          <w:rFonts w:eastAsia="Arial" w:cstheme="minorHAnsi"/>
-          <w:color w:val="000000"/>
-          <w:sz w:val="20"/>
-          <w:szCs w:val="20"/>
-        </w:rPr>
-        <w:t xml:space="preserve">potential personal data recovery in IoT devices </w:t>
-      </w:r>
-      <w:r>
-        <w:rPr>
-          <w:rFonts w:eastAsia="Arial" w:cstheme="minorHAnsi"/>
-          <w:color w:val="000000"/>
-          <w:sz w:val="20"/>
-          <w:szCs w:val="20"/>
-        </w:rPr>
-        <w:t>utilizing</w:t>
-      </w:r>
-      <w:r>
-        <w:rPr>
-          <w:rFonts w:eastAsia="Arial" w:cstheme="minorHAnsi"/>
-          <w:color w:val="000000"/>
-          <w:sz w:val="20"/>
-          <w:szCs w:val="20"/>
-        </w:rPr>
-        <w:t xml:space="preserve"> NAND flash memory.</w:t>
+        <w:t>Researching secure deletion techniques</w:t>
+      </w:r>
+      <w:r>
+        <w:rPr>
+          <w:rFonts w:eastAsia="Arial" w:cstheme="minorHAnsi"/>
+          <w:color w:val="000000"/>
+          <w:sz w:val="20"/>
+          <w:szCs w:val="20"/>
+        </w:rPr>
+        <w:t xml:space="preserve"> and verification method for</w:t>
+      </w:r>
+      <w:r>
+        <w:rPr>
+          <w:rFonts w:eastAsia="Arial" w:cstheme="minorHAnsi"/>
+          <w:color w:val="000000"/>
+          <w:sz w:val="20"/>
+          <w:szCs w:val="20"/>
+        </w:rPr>
+        <w:t xml:space="preserve"> storage devices connected to </w:t>
+      </w:r>
+      <w:r>
+        <w:rPr>
+          <w:rFonts w:eastAsia="Arial" w:cstheme="minorHAnsi"/>
+          <w:color w:val="000000"/>
+          <w:sz w:val="20"/>
+          <w:szCs w:val="20"/>
+        </w:rPr>
+        <w:t>IoT devices</w:t>
+      </w:r>
+      <w:r>
+        <w:rPr>
+          <w:rFonts w:eastAsia="Arial" w:cstheme="minorHAnsi"/>
+          <w:color w:val="000000"/>
+          <w:sz w:val="20"/>
+          <w:szCs w:val="20"/>
+        </w:rPr>
+        <w:t>.</w:t>
+      </w:r>
+    </w:p>
+    <w:p>
+      <w:pPr>
+        <w:spacing w:after="0" w:line="265" w:lineRule="auto"/>
+        <w:ind w:right="26"/>
+        <w:rPr>
+          <w:rFonts w:eastAsia="Arial" w:cstheme="minorHAnsi"/>
+          <w:color w:val="000000"/>
+          <w:sz w:val="20"/>
+          <w:szCs w:val="20"/>
+        </w:rPr>
+      </w:pPr>
+      <w:r>
+        <w:rPr>
+          <w:rFonts w:eastAsia="Arial" w:cstheme="minorHAnsi"/>
+          <w:color w:val="000000"/>
+          <w:sz w:val="20"/>
+          <w:szCs w:val="20"/>
+        </w:rPr>
+        <w:t>•</w:t>
+      </w:r>
+      <w:r>
+        <w:rPr>
+          <w:rFonts w:eastAsia="Arial" w:cstheme="minorHAnsi"/>
+          <w:color w:val="000000"/>
+          <w:sz w:val="20"/>
+          <w:szCs w:val="20"/>
+        </w:rPr>
+        <w:t xml:space="preserve"> Preparing an interactive automated script to convert theoretical research into practically useful tool to general users</w:t>
+      </w:r>
+    </w:p>
+    <w:p>
+      <w:pPr>
+        <w:spacing w:after="0" w:line="265" w:lineRule="auto"/>
+        <w:ind w:right="26"/>
+        <w:rPr>
+          <w:rFonts w:eastAsia="Arial" w:cstheme="minorHAnsi"/>
+          <w:b/>
+          <w:sz w:val="20"/>
+          <w:szCs w:val="20"/>
+        </w:rPr>
+      </w:pPr>
+      <w:hyperlink r:id="rId29" w:history="1">
+        <w:r>
+          <w:rPr>
+            <w:rStyle w:val="Hyperlink"/>
+            <w:rFonts w:eastAsia="Arial" w:cstheme="minorHAnsi"/>
+            <w:b/>
+            <w:sz w:val="20"/>
+            <w:szCs w:val="20"/>
+          </w:rPr>
+          <w:t>Self-Hosted Website</w:t>
+        </w:r>
+      </w:hyperlink>
+      <w:r>
+        <w:rPr>
+          <w:rStyle w:val="Hyperlink"/>
+          <w:rFonts w:eastAsia="Arial" w:cstheme="minorHAnsi"/>
+          <w:b/>
+          <w:color w:val="auto"/>
+          <w:sz w:val="20"/>
+          <w:szCs w:val="20"/>
+          <w:u w:val="none"/>
+        </w:rPr>
+        <w:t xml:space="preserve"> (In Progress)</w:t>
+      </w:r>
+    </w:p>
+    <w:p>
+      <w:pPr>
+        <w:spacing w:after="0" w:line="265" w:lineRule="auto"/>
+        <w:ind w:right="26"/>
+        <w:rPr>
+          <w:rFonts w:eastAsia="Arial" w:cstheme="minorHAnsi"/>
+          <w:color w:val="000000"/>
+          <w:sz w:val="20"/>
+          <w:szCs w:val="20"/>
+        </w:rPr>
+      </w:pPr>
+      <w:r>
+        <w:rPr>
+          <w:rFonts w:eastAsia="Arial" w:cstheme="minorHAnsi"/>
+          <w:color w:val="000000"/>
+          <w:sz w:val="20"/>
+          <w:szCs w:val="20"/>
+        </w:rPr>
+        <w:t>• Designed a website with</w:t>
+      </w:r>
+      <w:r>
+        <w:rPr>
+          <w:rFonts w:eastAsia="Arial" w:cstheme="minorHAnsi"/>
+          <w:color w:val="000000"/>
+          <w:sz w:val="20"/>
+          <w:szCs w:val="20"/>
+        </w:rPr>
+        <w:t xml:space="preserve"> functional buttons, embedded posts, links, videos, and background images</w:t>
+      </w:r>
+      <w:r>
+        <w:rPr>
+          <w:rFonts w:eastAsia="Arial" w:cstheme="minorHAnsi"/>
+          <w:color w:val="000000"/>
+          <w:sz w:val="20"/>
+          <w:szCs w:val="20"/>
+        </w:rPr>
+        <w:t xml:space="preserve">. </w:t>
+      </w:r>
+    </w:p>
+    <w:p>
+      <w:pPr>
+        <w:spacing w:after="0" w:line="265" w:lineRule="auto"/>
+        <w:ind w:right="26"/>
+        <w:rPr>
+          <w:rFonts w:eastAsia="Arial" w:cstheme="minorHAnsi"/>
+          <w:color w:val="000000"/>
+          <w:sz w:val="20"/>
+          <w:szCs w:val="20"/>
+        </w:rPr>
+      </w:pPr>
+      <w:r>
+        <w:rPr>
+          <w:rFonts w:eastAsia="Arial" w:cstheme="minorHAnsi"/>
+          <w:color w:val="000000"/>
+          <w:sz w:val="20"/>
+          <w:szCs w:val="20"/>
+        </w:rPr>
+        <w:t xml:space="preserve">• </w:t>
+      </w:r>
+      <w:r>
+        <w:rPr>
+          <w:rFonts w:eastAsia="Arial" w:cstheme="minorHAnsi"/>
+          <w:color w:val="000000"/>
+          <w:sz w:val="20"/>
+          <w:szCs w:val="20"/>
+        </w:rPr>
+        <w:t>Pursuing self-hosting from Raspberry Pi, while dodging various networking hurdles.</w:t>
       </w:r>
     </w:p>
     <w:p>
@@ -2168,103 +2617,6 @@
         <w:spacing w:after="0" w:line="240" w:lineRule="auto"/>
         <w:ind w:right="26"/>
         <w:rPr>
-          <w:rStyle w:val="Hyperlink"/>
-          <w:rFonts w:eastAsia="Arial" w:cstheme="minorHAnsi"/>
-          <w:b/>
-          <w:color w:val="auto"/>
-          <w:sz w:val="20"/>
-          <w:szCs w:val="20"/>
-        </w:rPr>
-      </w:pPr>
-      <w:r>
-        <w:rPr>
-          <w:rFonts w:eastAsia="Arial" w:cstheme="minorHAnsi"/>
-          <w:color w:val="000000"/>
-          <w:sz w:val="20"/>
-          <w:szCs w:val="20"/>
-        </w:rPr>
-        <w:t xml:space="preserve">• </w:t>
-      </w:r>
-      <w:r>
-        <w:rPr>
-          <w:rFonts w:eastAsia="Arial" w:cstheme="minorHAnsi"/>
-          <w:color w:val="000000"/>
-          <w:sz w:val="20"/>
-          <w:szCs w:val="20"/>
-        </w:rPr>
-        <w:t>Researching a</w:t>
-      </w:r>
-      <w:r>
-        <w:rPr>
-          <w:rFonts w:eastAsia="Arial" w:cstheme="minorHAnsi"/>
-          <w:color w:val="000000"/>
-          <w:sz w:val="20"/>
-          <w:szCs w:val="20"/>
-        </w:rPr>
-        <w:t>n</w:t>
-      </w:r>
-      <w:r>
-        <w:rPr>
-          <w:rFonts w:eastAsia="Arial" w:cstheme="minorHAnsi"/>
-          <w:color w:val="000000"/>
-          <w:sz w:val="20"/>
-          <w:szCs w:val="20"/>
-        </w:rPr>
-        <w:t xml:space="preserve"> </w:t>
-      </w:r>
-      <w:r>
-        <w:rPr>
-          <w:rFonts w:eastAsia="Arial" w:cstheme="minorHAnsi"/>
-          <w:color w:val="000000"/>
-          <w:sz w:val="20"/>
-          <w:szCs w:val="20"/>
-        </w:rPr>
-        <w:t xml:space="preserve">effective </w:t>
-      </w:r>
-      <w:r>
-        <w:rPr>
-          <w:rFonts w:eastAsia="Arial" w:cstheme="minorHAnsi"/>
-          <w:color w:val="000000"/>
-          <w:sz w:val="20"/>
-          <w:szCs w:val="20"/>
-        </w:rPr>
-        <w:t>verification technique for secure deletion</w:t>
-      </w:r>
-      <w:r>
-        <w:rPr>
-          <w:rFonts w:eastAsia="Arial" w:cstheme="minorHAnsi"/>
-          <w:color w:val="000000"/>
-          <w:sz w:val="20"/>
-          <w:szCs w:val="20"/>
-        </w:rPr>
-        <w:t xml:space="preserve"> on a Raspberry Pi</w:t>
-      </w:r>
-      <w:r>
-        <w:rPr>
-          <w:rFonts w:eastAsia="Arial" w:cstheme="minorHAnsi"/>
-          <w:color w:val="000000"/>
-          <w:sz w:val="20"/>
-          <w:szCs w:val="20"/>
-        </w:rPr>
-        <w:t xml:space="preserve"> connected to an SSD</w:t>
-      </w:r>
-      <w:r>
-        <w:rPr>
-          <w:rFonts w:eastAsia="Arial" w:cstheme="minorHAnsi"/>
-          <w:color w:val="000000"/>
-          <w:sz w:val="20"/>
-          <w:szCs w:val="20"/>
-        </w:rPr>
-        <w:t>.</w:t>
-      </w:r>
-    </w:p>
-    <w:p>
-      <w:pPr>
-        <w:keepNext/>
-        <w:keepLines/>
-        <w:spacing w:after="0" w:line="240" w:lineRule="auto"/>
-        <w:ind w:right="26"/>
-        <w:rPr>
           <w:rFonts w:eastAsia="Arial" w:cstheme="minorHAnsi"/>
           <w:b/>
           <w:sz w:val="20"/>
@@ -2272,7 +2624,7 @@
           <w:u w:val="single"/>
         </w:rPr>
       </w:pPr>
-      <w:hyperlink r:id="rId27" w:history="1">
+      <w:hyperlink r:id="rId30" w:history="1">
         <w:bookmarkStart w:id="1" w:name="_Hlk143293648"/>
         <w:r>
           <w:rPr>
@@ -2782,7 +3134,7 @@
           <w:u w:val="single"/>
         </w:rPr>
       </w:pPr>
-      <w:hyperlink r:id="rId28" w:history="1">
+      <w:hyperlink r:id="rId31" w:history="1">
         <w:r>
           <w:rPr>
             <w:rStyle w:val="Hyperlink"/>
@@ -2964,7 +3316,7 @@
           <w:u w:val="single"/>
         </w:rPr>
       </w:pPr>
-      <w:hyperlink r:id="rId29" w:history="1">
+      <w:hyperlink r:id="rId32" w:history="1">
         <w:r>
           <w:rPr>
             <w:rStyle w:val="Hyperlink"/>
@@ -3061,366 +3413,12 @@
         <w:ind w:right="26"/>
         <w:rPr>
           <w:rFonts w:eastAsia="Arial" w:cstheme="minorHAnsi"/>
-          <w:bCs/>
-          <w:i/>
-          <w:iCs/>
-          <w:sz w:val="20"/>
-          <w:szCs w:val="20"/>
-          <w:u w:val="single"/>
-        </w:rPr>
-      </w:pPr>
-      <w:hyperlink r:id="rId30" w:history="1">
-        <w:r>
-          <w:rPr>
-            <w:rStyle w:val="Hyperlink"/>
-            <w:rFonts w:eastAsia="Arial" w:cstheme="minorHAnsi"/>
-            <w:b/>
-            <w:sz w:val="20"/>
-            <w:szCs w:val="20"/>
-          </w:rPr>
-          <w:t>Smart Drop</w:t>
-        </w:r>
-      </w:hyperlink>
-    </w:p>
-    <w:p>
-      <w:pPr>
-        <w:spacing w:after="0" w:line="265" w:lineRule="auto"/>
-        <w:ind w:right="26"/>
-        <w:rPr>
-          <w:rFonts w:eastAsia="Arial" w:cstheme="minorHAnsi"/>
-          <w:color w:val="000000"/>
-          <w:sz w:val="20"/>
-          <w:szCs w:val="20"/>
-        </w:rPr>
-      </w:pPr>
-      <w:r>
-        <w:rPr>
-          <w:rFonts w:eastAsia="Arial" w:cstheme="minorHAnsi"/>
-          <w:color w:val="000000"/>
-          <w:sz w:val="20"/>
-          <w:szCs w:val="20"/>
-        </w:rPr>
-        <w:t xml:space="preserve">• </w:t>
-      </w:r>
-      <w:r>
-        <w:rPr>
-          <w:rFonts w:eastAsia="Arial" w:cstheme="minorHAnsi"/>
-          <w:color w:val="000000"/>
-          <w:sz w:val="20"/>
-          <w:szCs w:val="20"/>
-        </w:rPr>
-        <w:t>Put together an</w:t>
-      </w:r>
-      <w:r>
-        <w:rPr>
-          <w:rFonts w:eastAsia="Arial" w:cstheme="minorHAnsi"/>
-          <w:color w:val="000000"/>
-          <w:sz w:val="20"/>
-          <w:szCs w:val="20"/>
-        </w:rPr>
-        <w:t xml:space="preserve"> irrigation system with STM32 microcontroller, rain sensor,</w:t>
-      </w:r>
-      <w:r>
-        <w:rPr>
-          <w:rFonts w:eastAsia="Arial" w:cstheme="minorHAnsi"/>
-          <w:color w:val="000000"/>
-          <w:sz w:val="20"/>
-          <w:szCs w:val="20"/>
-        </w:rPr>
-        <w:t xml:space="preserve"> soil sensor,</w:t>
-      </w:r>
-      <w:r>
-        <w:rPr>
-          <w:rFonts w:eastAsia="Arial" w:cstheme="minorHAnsi"/>
-          <w:color w:val="000000"/>
-          <w:sz w:val="20"/>
-          <w:szCs w:val="20"/>
-        </w:rPr>
-        <w:t xml:space="preserve"> and </w:t>
-      </w:r>
-      <w:r>
-        <w:rPr>
-          <w:rFonts w:eastAsia="Arial" w:cstheme="minorHAnsi"/>
-          <w:color w:val="000000"/>
-          <w:sz w:val="20"/>
-          <w:szCs w:val="20"/>
-        </w:rPr>
-        <w:t>servo</w:t>
-      </w:r>
-      <w:r>
-        <w:rPr>
-          <w:rFonts w:eastAsia="Arial" w:cstheme="minorHAnsi"/>
-          <w:color w:val="000000"/>
-          <w:sz w:val="20"/>
-          <w:szCs w:val="20"/>
-        </w:rPr>
-        <w:t xml:space="preserve"> motor.</w:t>
-      </w:r>
-    </w:p>
-    <w:p>
-      <w:pPr>
-        <w:spacing w:after="0" w:line="265" w:lineRule="auto"/>
-        <w:ind w:right="26"/>
-        <w:rPr>
-          <w:rFonts w:eastAsia="Arial" w:cstheme="minorHAnsi"/>
-          <w:color w:val="000000"/>
-          <w:sz w:val="20"/>
-          <w:szCs w:val="20"/>
-        </w:rPr>
-      </w:pPr>
-      <w:r>
-        <w:rPr>
-          <w:rFonts w:eastAsia="Arial" w:cstheme="minorHAnsi"/>
-          <w:color w:val="000000"/>
-          <w:sz w:val="20"/>
-          <w:szCs w:val="20"/>
-        </w:rPr>
-        <w:t xml:space="preserve">• Future work </w:t>
-      </w:r>
-      <w:r>
-        <w:rPr>
-          <w:rFonts w:eastAsia="Arial" w:cstheme="minorHAnsi"/>
-          <w:color w:val="000000"/>
-          <w:sz w:val="20"/>
-          <w:szCs w:val="20"/>
-        </w:rPr>
-        <w:t xml:space="preserve">will </w:t>
-      </w:r>
-      <w:r>
-        <w:rPr>
-          <w:rFonts w:eastAsia="Arial" w:cstheme="minorHAnsi"/>
-          <w:color w:val="000000"/>
-          <w:sz w:val="20"/>
-          <w:szCs w:val="20"/>
-        </w:rPr>
-        <w:t>include addition of Wi-Fi module for conversion into IoT project.</w:t>
-      </w:r>
-    </w:p>
-    <w:p>
-      <w:pPr>
-        <w:spacing w:after="0" w:line="265" w:lineRule="auto"/>
-        <w:ind w:right="26"/>
-        <w:rPr>
-          <w:rFonts w:eastAsia="Arial" w:cstheme="minorHAnsi"/>
-          <w:b/>
-          <w:sz w:val="20"/>
-          <w:szCs w:val="20"/>
-        </w:rPr>
-      </w:pPr>
-      <w:hyperlink r:id="rId31" w:history="1">
-        <w:r>
-          <w:rPr>
-            <w:rStyle w:val="Hyperlink"/>
-            <w:rFonts w:eastAsia="Arial" w:cstheme="minorHAnsi"/>
-            <w:b/>
-            <w:sz w:val="20"/>
-            <w:szCs w:val="20"/>
-          </w:rPr>
-          <w:t>Self-Hosted Website</w:t>
-        </w:r>
-      </w:hyperlink>
-      <w:r>
-        <w:rPr>
-          <w:rStyle w:val="Hyperlink"/>
-          <w:rFonts w:eastAsia="Arial" w:cstheme="minorHAnsi"/>
-          <w:b/>
-          <w:color w:val="auto"/>
-          <w:sz w:val="20"/>
-          <w:szCs w:val="20"/>
-          <w:u w:val="none"/>
-        </w:rPr>
-        <w:t xml:space="preserve"> (In Progress)</w:t>
-      </w:r>
-    </w:p>
-    <w:p>
-      <w:pPr>
-        <w:spacing w:after="0" w:line="265" w:lineRule="auto"/>
-        <w:ind w:right="26"/>
-        <w:rPr>
-          <w:rFonts w:eastAsia="Arial" w:cstheme="minorHAnsi"/>
-          <w:color w:val="000000"/>
-          <w:sz w:val="20"/>
-          <w:szCs w:val="20"/>
-        </w:rPr>
-      </w:pPr>
-      <w:r>
-        <w:rPr>
-          <w:rFonts w:eastAsia="Arial" w:cstheme="minorHAnsi"/>
-          <w:color w:val="000000"/>
-          <w:sz w:val="20"/>
-          <w:szCs w:val="20"/>
-        </w:rPr>
-        <w:t xml:space="preserve">• Designed a website with </w:t>
-      </w:r>
-      <w:r>
-        <w:rPr>
-          <w:rFonts w:eastAsia="Arial" w:cstheme="minorHAnsi"/>
-          <w:color w:val="000000"/>
-          <w:sz w:val="20"/>
-          <w:szCs w:val="20"/>
-        </w:rPr>
-        <w:t>over 100</w:t>
-      </w:r>
-      <w:r>
-        <w:rPr>
-          <w:rFonts w:eastAsia="Arial" w:cstheme="minorHAnsi"/>
-          <w:color w:val="000000"/>
-          <w:sz w:val="20"/>
-          <w:szCs w:val="20"/>
-        </w:rPr>
-        <w:t xml:space="preserve"> pages </w:t>
-      </w:r>
-      <w:r>
-        <w:rPr>
-          <w:rFonts w:eastAsia="Arial" w:cstheme="minorHAnsi"/>
-          <w:color w:val="000000"/>
-          <w:sz w:val="20"/>
-          <w:szCs w:val="20"/>
-        </w:rPr>
-        <w:t>to host resume,</w:t>
-      </w:r>
-      <w:r>
-        <w:rPr>
-          <w:rFonts w:eastAsia="Arial" w:cstheme="minorHAnsi"/>
-          <w:color w:val="000000"/>
-          <w:sz w:val="20"/>
-          <w:szCs w:val="20"/>
-        </w:rPr>
-        <w:t xml:space="preserve"> work,</w:t>
-      </w:r>
-      <w:r>
-        <w:rPr>
-          <w:rFonts w:eastAsia="Arial" w:cstheme="minorHAnsi"/>
-          <w:color w:val="000000"/>
-          <w:sz w:val="20"/>
-          <w:szCs w:val="20"/>
-        </w:rPr>
-        <w:t xml:space="preserve"> projects, notes, </w:t>
-      </w:r>
-      <w:r>
-        <w:rPr>
-          <w:rFonts w:eastAsia="Arial" w:cstheme="minorHAnsi"/>
-          <w:color w:val="000000"/>
-          <w:sz w:val="20"/>
-          <w:szCs w:val="20"/>
-        </w:rPr>
-        <w:t xml:space="preserve">articles, </w:t>
-      </w:r>
-      <w:r>
-        <w:rPr>
-          <w:rFonts w:eastAsia="Arial" w:cstheme="minorHAnsi"/>
-          <w:color w:val="000000"/>
-          <w:sz w:val="20"/>
-          <w:szCs w:val="20"/>
-        </w:rPr>
-        <w:t>etc</w:t>
-      </w:r>
-      <w:r>
-        <w:rPr>
-          <w:rFonts w:eastAsia="Arial" w:cstheme="minorHAnsi"/>
-          <w:color w:val="000000"/>
-          <w:sz w:val="20"/>
-          <w:szCs w:val="20"/>
-        </w:rPr>
-        <w:t>.</w:t>
-      </w:r>
-      <w:r>
-        <w:rPr>
-          <w:rFonts w:eastAsia="Arial" w:cstheme="minorHAnsi"/>
-          <w:color w:val="000000"/>
-          <w:sz w:val="20"/>
-          <w:szCs w:val="20"/>
-        </w:rPr>
-        <w:t xml:space="preserve"> </w:t>
-      </w:r>
-    </w:p>
-    <w:p>
-      <w:pPr>
-        <w:spacing w:after="0" w:line="265" w:lineRule="auto"/>
-        <w:ind w:right="26"/>
-        <w:rPr>
-          <w:rFonts w:eastAsia="Arial" w:cstheme="minorHAnsi"/>
-          <w:color w:val="000000"/>
-          <w:sz w:val="20"/>
-          <w:szCs w:val="20"/>
-        </w:rPr>
-      </w:pPr>
-      <w:r>
-        <w:rPr>
-          <w:rFonts w:eastAsia="Arial" w:cstheme="minorHAnsi"/>
-          <w:color w:val="000000"/>
-          <w:sz w:val="20"/>
-          <w:szCs w:val="20"/>
-        </w:rPr>
-        <w:t xml:space="preserve">• </w:t>
-      </w:r>
-      <w:r>
-        <w:rPr>
-          <w:rFonts w:eastAsia="Arial" w:cstheme="minorHAnsi"/>
-          <w:color w:val="000000"/>
-          <w:sz w:val="20"/>
-          <w:szCs w:val="20"/>
-        </w:rPr>
-        <w:t>P</w:t>
-      </w:r>
-      <w:r>
-        <w:rPr>
-          <w:rFonts w:eastAsia="Arial" w:cstheme="minorHAnsi"/>
-          <w:color w:val="000000"/>
-          <w:sz w:val="20"/>
-          <w:szCs w:val="20"/>
-        </w:rPr>
-        <w:t>ursuing self-hosting from Raspberry Pi,</w:t>
-      </w:r>
-      <w:r>
-        <w:rPr>
-          <w:rFonts w:eastAsia="Arial" w:cstheme="minorHAnsi"/>
-          <w:color w:val="000000"/>
-          <w:sz w:val="20"/>
-          <w:szCs w:val="20"/>
-        </w:rPr>
-        <w:t xml:space="preserve"> while</w:t>
-      </w:r>
-      <w:r>
-        <w:rPr>
-          <w:rFonts w:eastAsia="Arial" w:cstheme="minorHAnsi"/>
-          <w:color w:val="000000"/>
-          <w:sz w:val="20"/>
-          <w:szCs w:val="20"/>
-        </w:rPr>
-        <w:t xml:space="preserve"> dodging various </w:t>
-      </w:r>
-      <w:r>
-        <w:rPr>
-          <w:rFonts w:eastAsia="Arial" w:cstheme="minorHAnsi"/>
-          <w:color w:val="000000"/>
-          <w:sz w:val="20"/>
-          <w:szCs w:val="20"/>
-        </w:rPr>
-        <w:t xml:space="preserve">networking </w:t>
-      </w:r>
-      <w:r>
-        <w:rPr>
-          <w:rFonts w:eastAsia="Arial" w:cstheme="minorHAnsi"/>
-          <w:color w:val="000000"/>
-          <w:sz w:val="20"/>
-          <w:szCs w:val="20"/>
-        </w:rPr>
-        <w:t>hurdles.</w:t>
-      </w:r>
-    </w:p>
-    <w:p>
-      <w:pPr>
-        <w:spacing w:after="0" w:line="265" w:lineRule="auto"/>
-        <w:ind w:right="26"/>
-        <w:rPr>
-          <w:rFonts w:eastAsia="Arial" w:cstheme="minorHAnsi"/>
-          <w:b/>
-          <w:sz w:val="20"/>
-          <w:szCs w:val="20"/>
-        </w:rPr>
-      </w:pPr>
-      <w:hyperlink r:id="rId32" w:history="1">
+          <w:b/>
+          <w:sz w:val="20"/>
+          <w:szCs w:val="20"/>
+        </w:rPr>
+      </w:pPr>
+      <w:hyperlink r:id="rId33" w:history="1">
         <w:r>
           <w:rPr>
             <w:rStyle w:val="Hyperlink"/>
@@ -3534,7 +3532,7 @@
           <w:u w:val="single"/>
         </w:rPr>
       </w:pPr>
-      <w:hyperlink r:id="rId33" w:history="1">
+      <w:hyperlink r:id="rId34" w:history="1">
         <w:r>
           <w:rPr>
             <w:rStyle w:val="Hyperlink"/>
@@ -3690,7 +3688,7 @@
         </w:rPr>
         <w:t>(</w:t>
       </w:r>
-      <w:hyperlink r:id="rId34" w:history="1">
+      <w:hyperlink r:id="rId35" w:history="1">
         <w:r>
           <w:rPr>
             <w:rStyle w:val="Hyperlink"/>
@@ -4028,7 +4026,7 @@
         </w:rPr>
         <w:t xml:space="preserve"> </w:t>
       </w:r>
-      <w:hyperlink r:id="rId35" w:history="1">
+      <w:hyperlink r:id="rId36" w:history="1">
         <w:r>
           <w:rPr>
             <w:rStyle w:val="Hyperlink"/>
@@ -4059,6 +4057,15 @@
         </w:rPr>
         <w:t>certification from IBM</w:t>
       </w:r>
+      <w:r>
+        <w:rPr>
+          <w:rFonts w:eastAsia="Arial" w:cstheme="minorHAnsi"/>
+          <w:color w:val="000000"/>
+          <w:sz w:val="20"/>
+          <w:szCs w:val="20"/>
+        </w:rPr>
+        <w:t xml:space="preserve"> </w:t>
+      </w:r>
     </w:p>
     <w:p>
       <w:pPr>
@@ -4161,7 +4168,7 @@
         </w:rPr>
         <w:t xml:space="preserve">cyber </w:t>
       </w:r>
-      <w:hyperlink r:id="rId36" w:history="1">
+      <w:hyperlink r:id="rId37" w:history="1">
         <w:r>
           <w:rPr>
             <w:rStyle w:val="Hyperlink"/>
@@ -4308,7 +4315,7 @@
         </w:rPr>
         <w:t xml:space="preserve"> </w:t>
       </w:r>
-      <w:hyperlink r:id="rId37" w:history="1">
+      <w:hyperlink r:id="rId38" w:history="1">
         <w:r>
           <w:rPr>
             <w:rStyle w:val="Hyperlink"/>
@@ -4361,7 +4368,7 @@
         </w:rPr>
         <w:t xml:space="preserve"> </w:t>
       </w:r>
-      <w:hyperlink r:id="rId38" w:history="1">
+      <w:hyperlink r:id="rId39" w:history="1">
         <w:r>
           <w:rPr>
             <w:rStyle w:val="Hyperlink"/>
@@ -4415,8 +4422,8 @@
       </w:r>
     </w:p>
     <w:sectPr>
-      <w:headerReference w:type="default" r:id="rId39"/>
-      <w:footerReference w:type="default" r:id="rId40"/>
+      <w:headerReference w:type="default" r:id="rId40"/>
+      <w:footerReference w:type="default" r:id="rId41"/>
       <w:pgSz w:w="11906" w:h="16838"/>
       <w:pgMar w:top="1080" w:right="1080" w:bottom="1080" w:left="1080" w:header="706" w:footer="706" w:gutter="0"/>
       <w:cols w:space="708"/>
@@ -4521,28 +4528,7 @@
         <w:sz w:val="16"/>
         <w:szCs w:val="16"/>
       </w:rPr>
-      <w:t xml:space="preserve"> </w:t>
-    </w:r>
-    <w:r>
-      <w:rPr>
-        <w:sz w:val="16"/>
-        <w:szCs w:val="16"/>
-      </w:rPr>
-      <w:t>Oct</w:t>
-    </w:r>
-    <w:r>
-      <w:rPr>
-        <w:sz w:val="16"/>
-        <w:szCs w:val="16"/>
-      </w:rPr>
-      <w:t xml:space="preserve"> </w:t>
-    </w:r>
-    <w:r>
-      <w:rPr>
-        <w:sz w:val="16"/>
-        <w:szCs w:val="16"/>
-      </w:rPr>
-      <w:t>27</w:t>
+      <w:t xml:space="preserve"> Nov 12</w:t>
     </w:r>
     <w:r>
       <w:rPr>
@@ -4578,7 +4564,7 @@
         <v:path o:extrusionok="f" gradientshapeok="t" o:connecttype="rect"/>
         <o:lock v:ext="edit" aspectratio="t"/>
       </v:shapetype>
-      <v:shape id="_x0000_i1058" type="#_x0000_t75" alt="Logo&#10;&#10;Description automatically generated" style="width:12.95pt;height:12.95pt;visibility:visible;mso-wrap-style:square" o:bullet="t">
+      <v:shape id="_x0000_i1089" type="#_x0000_t75" alt="Logo&#10;&#10;Description automatically generated" style="width:13.1pt;height:13.1pt;visibility:visible;mso-wrap-style:square" o:bullet="t">
         <v:imagedata r:id="rId1" o:title="Logo&#10;&#10;Description automatically generated"/>
       </v:shape>
     </w:pict>
@@ -5546,12 +5532,6 @@
 </file>
 
 <file path=customXml/item1.xml><?xml version="1.0" encoding="utf-8"?>
-<p:properties xmlns:p="http://schemas.microsoft.com/office/2006/metadata/properties" xmlns:xsi="http://www.w3.org/2001/XMLSchema-instance" xmlns:pc="http://schemas.microsoft.com/office/infopath/2007/PartnerControls">
-  <documentManagement/>
-</p:properties>
-</file>
-
-<file path=customXml/item2.xml><?xml version="1.0" encoding="utf-8"?>
 <ct:contentTypeSchema xmlns:ct="http://schemas.microsoft.com/office/2006/metadata/contentType" xmlns:ma="http://schemas.microsoft.com/office/2006/metadata/properties/metaAttributes" ct:_="" ma:_="" ma:contentTypeName="Document" ma:contentTypeID="0x0101000F71F74A25DCAD449378D5291D6C371A" ma:contentTypeVersion="10" ma:contentTypeDescription="Create a new document." ma:contentTypeScope="" ma:versionID="f154d60e0192c148999edde60f65ff36">
   <xsd:schema xmlns:xsd="http://www.w3.org/2001/XMLSchema" xmlns:xs="http://www.w3.org/2001/XMLSchema" xmlns:p="http://schemas.microsoft.com/office/2006/metadata/properties" xmlns:ns3="b5d6d11c-cdb8-444c-a15f-b6df4dd1190f" xmlns:ns4="ca364874-afb8-4404-8f44-f00b836c9a8a" targetNamespace="http://schemas.microsoft.com/office/2006/metadata/properties" ma:root="true" ma:fieldsID="2e15e5a0b5f97840aa0ef6828f080e42" ns3:_="" ns4:_="">
     <xsd:import namespace="b5d6d11c-cdb8-444c-a15f-b6df4dd1190f"/>
@@ -5754,7 +5734,17 @@
 </ct:contentTypeSchema>
 </file>
 
+<file path=customXml/item2.xml><?xml version="1.0" encoding="utf-8"?>
+<p:properties xmlns:p="http://schemas.microsoft.com/office/2006/metadata/properties" xmlns:xsi="http://www.w3.org/2001/XMLSchema-instance" xmlns:pc="http://schemas.microsoft.com/office/infopath/2007/PartnerControls">
+  <documentManagement/>
+</p:properties>
+</file>
+
 <file path=customXml/item3.xml><?xml version="1.0" encoding="utf-8"?>
+<b:Sources xmlns:b="http://schemas.openxmlformats.org/officeDocument/2006/bibliography" xmlns="http://schemas.openxmlformats.org/officeDocument/2006/bibliography" SelectedStyle="\APASixthEditionOfficeOnline.xsl" StyleName="APA" Version="6"/>
+</file>
+
+<file path=customXml/item4.xml><?xml version="1.0" encoding="utf-8"?>
 <?mso-contentType ?>
 <FormTemplates xmlns="http://schemas.microsoft.com/sharepoint/v3/contenttype/forms">
   <Display>DocumentLibraryForm</Display>
@@ -5763,20 +5753,7 @@
 </FormTemplates>
 </file>
 
-<file path=customXml/item4.xml><?xml version="1.0" encoding="utf-8"?>
-<b:Sources xmlns:b="http://schemas.openxmlformats.org/officeDocument/2006/bibliography" xmlns="http://schemas.openxmlformats.org/officeDocument/2006/bibliography" SelectedStyle="\APASixthEditionOfficeOnline.xsl" StyleName="APA" Version="6"/>
-</file>
-
 <file path=customXml/itemProps1.xml><?xml version="1.0" encoding="utf-8"?>
-<ds:datastoreItem xmlns:ds="http://schemas.openxmlformats.org/officeDocument/2006/customXml" ds:itemID="{83D81AFF-C827-4F0E-9A97-F50C762652FF}">
-  <ds:schemaRefs>
-    <ds:schemaRef ds:uri="http://schemas.microsoft.com/office/2006/metadata/properties"/>
-    <ds:schemaRef ds:uri="http://schemas.microsoft.com/office/infopath/2007/PartnerControls"/>
-  </ds:schemaRefs>
-</ds:datastoreItem>
-</file>
-
-<file path=customXml/itemProps2.xml><?xml version="1.0" encoding="utf-8"?>
 <ds:datastoreItem xmlns:ds="http://schemas.openxmlformats.org/officeDocument/2006/customXml" ds:itemID="{9687D78A-C2AA-41E0-970E-14AA1F7EE775}">
   <ds:schemaRefs>
     <ds:schemaRef ds:uri="http://schemas.microsoft.com/office/2006/metadata/contentType"/>
@@ -5795,18 +5772,27 @@
 </ds:datastoreItem>
 </file>
 
+<file path=customXml/itemProps2.xml><?xml version="1.0" encoding="utf-8"?>
+<ds:datastoreItem xmlns:ds="http://schemas.openxmlformats.org/officeDocument/2006/customXml" ds:itemID="{83D81AFF-C827-4F0E-9A97-F50C762652FF}">
+  <ds:schemaRefs>
+    <ds:schemaRef ds:uri="http://schemas.microsoft.com/office/2006/metadata/properties"/>
+    <ds:schemaRef ds:uri="http://schemas.microsoft.com/office/infopath/2007/PartnerControls"/>
+  </ds:schemaRefs>
+</ds:datastoreItem>
+</file>
+
 <file path=customXml/itemProps3.xml><?xml version="1.0" encoding="utf-8"?>
+<ds:datastoreItem xmlns:ds="http://schemas.openxmlformats.org/officeDocument/2006/customXml" ds:itemID="{F1B92FBC-05D0-489F-A350-6AD994C5827C}">
+  <ds:schemaRefs>
+    <ds:schemaRef ds:uri="http://schemas.openxmlformats.org/officeDocument/2006/bibliography"/>
+  </ds:schemaRefs>
+</ds:datastoreItem>
+</file>
+
+<file path=customXml/itemProps4.xml><?xml version="1.0" encoding="utf-8"?>
 <ds:datastoreItem xmlns:ds="http://schemas.openxmlformats.org/officeDocument/2006/customXml" ds:itemID="{3DD51E75-0536-46F9-A3AB-C9CAE4C9D228}">
   <ds:schemaRefs>
     <ds:schemaRef ds:uri="http://schemas.microsoft.com/sharepoint/v3/contenttype/forms"/>
   </ds:schemaRefs>
 </ds:datastoreItem>
-</file>
-
-<file path=customXml/itemProps4.xml><?xml version="1.0" encoding="utf-8"?>
-<ds:datastoreItem xmlns:ds="http://schemas.openxmlformats.org/officeDocument/2006/customXml" ds:itemID="{F1B92FBC-05D0-489F-A350-6AD994C5827C}">
-  <ds:schemaRefs>
-    <ds:schemaRef ds:uri="http://schemas.openxmlformats.org/officeDocument/2006/bibliography"/>
-  </ds:schemaRefs>
-</ds:datastoreItem>
 </file>
</xml_diff>

<commit_message>
Updated resume, added irdeto cert
</commit_message>
<xml_diff>
--- a/Misc/index/Suchit Reddi Resume.docx
+++ b/Misc/index/Suchit Reddi Resume.docx
@@ -1005,15 +1005,7 @@
           <w:sz w:val="20"/>
           <w:szCs w:val="20"/>
         </w:rPr>
-        <w:t xml:space="preserve">Metasploit, </w:t>
-      </w:r>
-      <w:r>
-        <w:rPr>
-          <w:rFonts w:cstheme="minorHAnsi"/>
-          <w:sz w:val="20"/>
-          <w:szCs w:val="20"/>
-        </w:rPr>
-        <w:t xml:space="preserve">Aircrack-ng, </w:t>
+        <w:t xml:space="preserve">Metasploit, Aircrack-ng, </w:t>
       </w:r>
       <w:r>
         <w:rPr>
@@ -2170,34 +2162,38 @@
           <w:sz w:val="20"/>
           <w:szCs w:val="20"/>
         </w:rPr>
+        <w:t xml:space="preserve"> -&gt;</w:t>
+      </w:r>
+      <w:r>
+        <w:rPr>
+          <w:rFonts w:eastAsia="Arial" w:cstheme="minorHAnsi"/>
+          <w:color w:val="000000"/>
+          <w:sz w:val="20"/>
+          <w:szCs w:val="20"/>
+        </w:rPr>
         <w:t xml:space="preserve"> </w:t>
       </w:r>
-      <w:r>
-        <w:rPr>
-          <w:rFonts w:eastAsia="Arial" w:cstheme="minorHAnsi"/>
-          <w:color w:val="000000"/>
-          <w:sz w:val="20"/>
-          <w:szCs w:val="20"/>
-        </w:rPr>
-        <w:t>-&gt;</w:t>
-      </w:r>
-      <w:r>
-        <w:rPr>
-          <w:rFonts w:eastAsia="Arial" w:cstheme="minorHAnsi"/>
-          <w:color w:val="000000"/>
-          <w:sz w:val="20"/>
-          <w:szCs w:val="20"/>
-        </w:rPr>
-        <w:t xml:space="preserve"> </w:t>
-      </w:r>
-      <w:r>
-        <w:rPr>
-          <w:rFonts w:eastAsia="Arial" w:cstheme="minorHAnsi"/>
-          <w:color w:val="000000"/>
-          <w:sz w:val="20"/>
-          <w:szCs w:val="20"/>
-        </w:rPr>
-        <w:t>Fileserver: Created a sort of private cloud for remotely accessing files from an SSD connected to</w:t>
+      <w:hyperlink r:id="rId27" w:history="1">
+        <w:r>
+          <w:rPr>
+            <w:rStyle w:val="Hyperlink"/>
+            <w:rFonts w:eastAsia="Arial" w:cstheme="minorHAnsi"/>
+            <w:b/>
+            <w:bCs/>
+            <w:sz w:val="20"/>
+            <w:szCs w:val="20"/>
+          </w:rPr>
+          <w:t>Fileserver</w:t>
+        </w:r>
+      </w:hyperlink>
+      <w:r>
+        <w:rPr>
+          <w:rFonts w:eastAsia="Arial" w:cstheme="minorHAnsi"/>
+          <w:color w:val="000000"/>
+          <w:sz w:val="20"/>
+          <w:szCs w:val="20"/>
+        </w:rPr>
+        <w:t>: Created a sort of private cloud for remotely accessing files from an SSD connected to</w:t>
       </w:r>
       <w:r>
         <w:rPr>
@@ -2236,25 +2232,47 @@
           <w:sz w:val="20"/>
           <w:szCs w:val="20"/>
         </w:rPr>
-        <w:t xml:space="preserve"> </w:t>
-      </w:r>
-      <w:r>
-        <w:rPr>
-          <w:rFonts w:eastAsia="Arial" w:cstheme="minorHAnsi"/>
-          <w:color w:val="000000"/>
-          <w:sz w:val="20"/>
-          <w:szCs w:val="20"/>
-        </w:rPr>
-        <w:t>-&gt;</w:t>
-      </w:r>
-      <w:r>
-        <w:rPr>
-          <w:rFonts w:eastAsia="Arial" w:cstheme="minorHAnsi"/>
-          <w:color w:val="000000"/>
-          <w:sz w:val="20"/>
-          <w:szCs w:val="20"/>
-        </w:rPr>
-        <w:t xml:space="preserve"> Website: Used Ngok and Nginx to host a website</w:t>
+        <w:t xml:space="preserve"> -&gt; </w:t>
+      </w:r>
+      <w:hyperlink r:id="rId28" w:history="1">
+        <w:r>
+          <w:rPr>
+            <w:rStyle w:val="Hyperlink"/>
+            <w:rFonts w:eastAsia="Arial" w:cstheme="minorHAnsi"/>
+            <w:b/>
+            <w:bCs/>
+            <w:sz w:val="20"/>
+            <w:szCs w:val="20"/>
+          </w:rPr>
+          <w:t>Website</w:t>
+        </w:r>
+      </w:hyperlink>
+      <w:r>
+        <w:rPr>
+          <w:rFonts w:eastAsia="Arial" w:cstheme="minorHAnsi"/>
+          <w:color w:val="000000"/>
+          <w:sz w:val="20"/>
+          <w:szCs w:val="20"/>
+        </w:rPr>
+        <w:t>: Used Ng</w:t>
+      </w:r>
+      <w:r>
+        <w:rPr>
+          <w:rFonts w:eastAsia="Arial" w:cstheme="minorHAnsi"/>
+          <w:color w:val="000000"/>
+          <w:sz w:val="20"/>
+          <w:szCs w:val="20"/>
+        </w:rPr>
+        <w:t>r</w:t>
+      </w:r>
+      <w:r>
+        <w:rPr>
+          <w:rFonts w:eastAsia="Arial" w:cstheme="minorHAnsi"/>
+          <w:color w:val="000000"/>
+          <w:sz w:val="20"/>
+          <w:szCs w:val="20"/>
+        </w:rPr>
+        <w:t>ok and Nginx to host a website</w:t>
       </w:r>
       <w:r>
         <w:rPr>
@@ -2304,7 +2322,7 @@
         </w:rPr>
         <w:t xml:space="preserve"> </w:t>
       </w:r>
-      <w:hyperlink r:id="rId27" w:history="1">
+      <w:hyperlink r:id="rId29" w:history="1">
         <w:r>
           <w:rPr>
             <w:rStyle w:val="Hyperlink"/>
@@ -2369,7 +2387,7 @@
           <w:u w:val="none"/>
         </w:rPr>
       </w:pPr>
-      <w:hyperlink r:id="rId28" w:history="1">
+      <w:hyperlink r:id="rId30" w:history="1">
         <w:r>
           <w:rPr>
             <w:rStyle w:val="Hyperlink"/>
@@ -2378,7 +2396,7 @@
             <w:sz w:val="20"/>
             <w:szCs w:val="20"/>
           </w:rPr>
-          <w:t>Memory Forensics in IoT</w:t>
+          <w:t>Forensic Issues in IoT</w:t>
         </w:r>
       </w:hyperlink>
       <w:r>
@@ -2391,19 +2409,7 @@
           <w:szCs w:val="20"/>
           <w:u w:val="none"/>
         </w:rPr>
-        <w:t xml:space="preserve"> </w:t>
-      </w:r>
-      <w:r>
-        <w:rPr>
-          <w:rStyle w:val="Hyperlink"/>
-          <w:rFonts w:eastAsia="Arial" w:cstheme="minorHAnsi"/>
-          <w:b/>
-          <w:color w:val="auto"/>
-          <w:sz w:val="20"/>
-          <w:szCs w:val="20"/>
-          <w:u w:val="none"/>
-        </w:rPr>
-        <w:t>(In Progress)</w:t>
+        <w:t xml:space="preserve"> (In Progress)</w:t>
       </w:r>
     </w:p>
     <w:p>
@@ -2436,43 +2442,7 @@
           <w:sz w:val="20"/>
           <w:szCs w:val="20"/>
         </w:rPr>
-        <w:t>Researching secure deletion techniques</w:t>
-      </w:r>
-      <w:r>
-        <w:rPr>
-          <w:rFonts w:eastAsia="Arial" w:cstheme="minorHAnsi"/>
-          <w:color w:val="000000"/>
-          <w:sz w:val="20"/>
-          <w:szCs w:val="20"/>
-        </w:rPr>
-        <w:t xml:space="preserve"> and verification method for</w:t>
-      </w:r>
-      <w:r>
-        <w:rPr>
-          <w:rFonts w:eastAsia="Arial" w:cstheme="minorHAnsi"/>
-          <w:color w:val="000000"/>
-          <w:sz w:val="20"/>
-          <w:szCs w:val="20"/>
-        </w:rPr>
-        <w:t xml:space="preserve"> storage devices connected to </w:t>
-      </w:r>
-      <w:r>
-        <w:rPr>
-          <w:rFonts w:eastAsia="Arial" w:cstheme="minorHAnsi"/>
-          <w:color w:val="000000"/>
-          <w:sz w:val="20"/>
-          <w:szCs w:val="20"/>
-        </w:rPr>
-        <w:t>IoT devices</w:t>
-      </w:r>
-      <w:r>
-        <w:rPr>
-          <w:rFonts w:eastAsia="Arial" w:cstheme="minorHAnsi"/>
-          <w:color w:val="000000"/>
-          <w:sz w:val="20"/>
-          <w:szCs w:val="20"/>
-        </w:rPr>
-        <w:t>.</w:t>
+        <w:t>Researching secure deletion techniques and verification method for storage devices connected to IoT devices.</w:t>
       </w:r>
     </w:p>
     <w:p>
@@ -2516,7 +2486,7 @@
           <w:szCs w:val="20"/>
         </w:rPr>
       </w:pPr>
-      <w:hyperlink r:id="rId29" w:history="1">
+      <w:hyperlink r:id="rId31" w:history="1">
         <w:r>
           <w:rPr>
             <w:rStyle w:val="Hyperlink"/>
@@ -2624,7 +2594,7 @@
           <w:u w:val="single"/>
         </w:rPr>
       </w:pPr>
-      <w:hyperlink r:id="rId30" w:history="1">
+      <w:hyperlink r:id="rId32" w:history="1">
         <w:bookmarkStart w:id="1" w:name="_Hlk143293648"/>
         <w:r>
           <w:rPr>
@@ -3134,7 +3104,7 @@
           <w:u w:val="single"/>
         </w:rPr>
       </w:pPr>
-      <w:hyperlink r:id="rId31" w:history="1">
+      <w:hyperlink r:id="rId33" w:history="1">
         <w:r>
           <w:rPr>
             <w:rStyle w:val="Hyperlink"/>
@@ -3316,7 +3286,7 @@
           <w:u w:val="single"/>
         </w:rPr>
       </w:pPr>
-      <w:hyperlink r:id="rId32" w:history="1">
+      <w:hyperlink r:id="rId34" w:history="1">
         <w:r>
           <w:rPr>
             <w:rStyle w:val="Hyperlink"/>
@@ -3418,7 +3388,7 @@
           <w:szCs w:val="20"/>
         </w:rPr>
       </w:pPr>
-      <w:hyperlink r:id="rId33" w:history="1">
+      <w:hyperlink r:id="rId35" w:history="1">
         <w:r>
           <w:rPr>
             <w:rStyle w:val="Hyperlink"/>
@@ -3532,7 +3502,7 @@
           <w:u w:val="single"/>
         </w:rPr>
       </w:pPr>
-      <w:hyperlink r:id="rId34" w:history="1">
+      <w:hyperlink r:id="rId36" w:history="1">
         <w:r>
           <w:rPr>
             <w:rStyle w:val="Hyperlink"/>
@@ -3688,7 +3658,7 @@
         </w:rPr>
         <w:t>(</w:t>
       </w:r>
-      <w:hyperlink r:id="rId35" w:history="1">
+      <w:hyperlink r:id="rId37" w:history="1">
         <w:r>
           <w:rPr>
             <w:rStyle w:val="Hyperlink"/>
@@ -4026,7 +3996,7 @@
         </w:rPr>
         <w:t xml:space="preserve"> </w:t>
       </w:r>
-      <w:hyperlink r:id="rId36" w:history="1">
+      <w:hyperlink r:id="rId38" w:history="1">
         <w:r>
           <w:rPr>
             <w:rStyle w:val="Hyperlink"/>
@@ -4168,7 +4138,7 @@
         </w:rPr>
         <w:t xml:space="preserve">cyber </w:t>
       </w:r>
-      <w:hyperlink r:id="rId37" w:history="1">
+      <w:hyperlink r:id="rId39" w:history="1">
         <w:r>
           <w:rPr>
             <w:rStyle w:val="Hyperlink"/>
@@ -4315,7 +4285,7 @@
         </w:rPr>
         <w:t xml:space="preserve"> </w:t>
       </w:r>
-      <w:hyperlink r:id="rId38" w:history="1">
+      <w:hyperlink r:id="rId40" w:history="1">
         <w:r>
           <w:rPr>
             <w:rStyle w:val="Hyperlink"/>
@@ -4368,7 +4338,7 @@
         </w:rPr>
         <w:t xml:space="preserve"> </w:t>
       </w:r>
-      <w:hyperlink r:id="rId39" w:history="1">
+      <w:hyperlink r:id="rId41" w:history="1">
         <w:r>
           <w:rPr>
             <w:rStyle w:val="Hyperlink"/>
@@ -4422,8 +4392,8 @@
       </w:r>
     </w:p>
     <w:sectPr>
-      <w:headerReference w:type="default" r:id="rId40"/>
-      <w:footerReference w:type="default" r:id="rId41"/>
+      <w:headerReference w:type="default" r:id="rId42"/>
+      <w:footerReference w:type="default" r:id="rId43"/>
       <w:pgSz w:w="11906" w:h="16838"/>
       <w:pgMar w:top="1080" w:right="1080" w:bottom="1080" w:left="1080" w:header="706" w:footer="706" w:gutter="0"/>
       <w:cols w:space="708"/>
@@ -4564,7 +4534,7 @@
         <v:path o:extrusionok="f" gradientshapeok="t" o:connecttype="rect"/>
         <o:lock v:ext="edit" aspectratio="t"/>
       </v:shapetype>
-      <v:shape id="_x0000_i1089" type="#_x0000_t75" alt="Logo&#10;&#10;Description automatically generated" style="width:13.1pt;height:13.1pt;visibility:visible;mso-wrap-style:square" o:bullet="t">
+      <v:shape id="_x0000_i1028" type="#_x0000_t75" alt="Logo&#10;&#10;Description automatically generated" style="width:12.75pt;height:12.75pt;visibility:visible;mso-wrap-style:square" o:bullet="t">
         <v:imagedata r:id="rId1" o:title="Logo&#10;&#10;Description automatically generated"/>
       </v:shape>
     </w:pict>
@@ -5532,6 +5502,12 @@
 </file>
 
 <file path=customXml/item1.xml><?xml version="1.0" encoding="utf-8"?>
+<p:properties xmlns:p="http://schemas.microsoft.com/office/2006/metadata/properties" xmlns:xsi="http://www.w3.org/2001/XMLSchema-instance" xmlns:pc="http://schemas.microsoft.com/office/infopath/2007/PartnerControls">
+  <documentManagement/>
+</p:properties>
+</file>
+
+<file path=customXml/item2.xml><?xml version="1.0" encoding="utf-8"?>
 <ct:contentTypeSchema xmlns:ct="http://schemas.microsoft.com/office/2006/metadata/contentType" xmlns:ma="http://schemas.microsoft.com/office/2006/metadata/properties/metaAttributes" ct:_="" ma:_="" ma:contentTypeName="Document" ma:contentTypeID="0x0101000F71F74A25DCAD449378D5291D6C371A" ma:contentTypeVersion="10" ma:contentTypeDescription="Create a new document." ma:contentTypeScope="" ma:versionID="f154d60e0192c148999edde60f65ff36">
   <xsd:schema xmlns:xsd="http://www.w3.org/2001/XMLSchema" xmlns:xs="http://www.w3.org/2001/XMLSchema" xmlns:p="http://schemas.microsoft.com/office/2006/metadata/properties" xmlns:ns3="b5d6d11c-cdb8-444c-a15f-b6df4dd1190f" xmlns:ns4="ca364874-afb8-4404-8f44-f00b836c9a8a" targetNamespace="http://schemas.microsoft.com/office/2006/metadata/properties" ma:root="true" ma:fieldsID="2e15e5a0b5f97840aa0ef6828f080e42" ns3:_="" ns4:_="">
     <xsd:import namespace="b5d6d11c-cdb8-444c-a15f-b6df4dd1190f"/>
@@ -5734,17 +5710,7 @@
 </ct:contentTypeSchema>
 </file>
 
-<file path=customXml/item2.xml><?xml version="1.0" encoding="utf-8"?>
-<p:properties xmlns:p="http://schemas.microsoft.com/office/2006/metadata/properties" xmlns:xsi="http://www.w3.org/2001/XMLSchema-instance" xmlns:pc="http://schemas.microsoft.com/office/infopath/2007/PartnerControls">
-  <documentManagement/>
-</p:properties>
-</file>
-
 <file path=customXml/item3.xml><?xml version="1.0" encoding="utf-8"?>
-<b:Sources xmlns:b="http://schemas.openxmlformats.org/officeDocument/2006/bibliography" xmlns="http://schemas.openxmlformats.org/officeDocument/2006/bibliography" SelectedStyle="\APASixthEditionOfficeOnline.xsl" StyleName="APA" Version="6"/>
-</file>
-
-<file path=customXml/item4.xml><?xml version="1.0" encoding="utf-8"?>
 <?mso-contentType ?>
 <FormTemplates xmlns="http://schemas.microsoft.com/sharepoint/v3/contenttype/forms">
   <Display>DocumentLibraryForm</Display>
@@ -5753,7 +5719,20 @@
 </FormTemplates>
 </file>
 
+<file path=customXml/item4.xml><?xml version="1.0" encoding="utf-8"?>
+<b:Sources xmlns:b="http://schemas.openxmlformats.org/officeDocument/2006/bibliography" xmlns="http://schemas.openxmlformats.org/officeDocument/2006/bibliography" SelectedStyle="\APASixthEditionOfficeOnline.xsl" StyleName="APA" Version="6"/>
+</file>
+
 <file path=customXml/itemProps1.xml><?xml version="1.0" encoding="utf-8"?>
+<ds:datastoreItem xmlns:ds="http://schemas.openxmlformats.org/officeDocument/2006/customXml" ds:itemID="{83D81AFF-C827-4F0E-9A97-F50C762652FF}">
+  <ds:schemaRefs>
+    <ds:schemaRef ds:uri="http://schemas.microsoft.com/office/2006/metadata/properties"/>
+    <ds:schemaRef ds:uri="http://schemas.microsoft.com/office/infopath/2007/PartnerControls"/>
+  </ds:schemaRefs>
+</ds:datastoreItem>
+</file>
+
+<file path=customXml/itemProps2.xml><?xml version="1.0" encoding="utf-8"?>
 <ds:datastoreItem xmlns:ds="http://schemas.openxmlformats.org/officeDocument/2006/customXml" ds:itemID="{9687D78A-C2AA-41E0-970E-14AA1F7EE775}">
   <ds:schemaRefs>
     <ds:schemaRef ds:uri="http://schemas.microsoft.com/office/2006/metadata/contentType"/>
@@ -5772,27 +5751,18 @@
 </ds:datastoreItem>
 </file>
 
-<file path=customXml/itemProps2.xml><?xml version="1.0" encoding="utf-8"?>
-<ds:datastoreItem xmlns:ds="http://schemas.openxmlformats.org/officeDocument/2006/customXml" ds:itemID="{83D81AFF-C827-4F0E-9A97-F50C762652FF}">
+<file path=customXml/itemProps3.xml><?xml version="1.0" encoding="utf-8"?>
+<ds:datastoreItem xmlns:ds="http://schemas.openxmlformats.org/officeDocument/2006/customXml" ds:itemID="{3DD51E75-0536-46F9-A3AB-C9CAE4C9D228}">
   <ds:schemaRefs>
-    <ds:schemaRef ds:uri="http://schemas.microsoft.com/office/2006/metadata/properties"/>
-    <ds:schemaRef ds:uri="http://schemas.microsoft.com/office/infopath/2007/PartnerControls"/>
+    <ds:schemaRef ds:uri="http://schemas.microsoft.com/sharepoint/v3/contenttype/forms"/>
   </ds:schemaRefs>
 </ds:datastoreItem>
 </file>
 
-<file path=customXml/itemProps3.xml><?xml version="1.0" encoding="utf-8"?>
+<file path=customXml/itemProps4.xml><?xml version="1.0" encoding="utf-8"?>
 <ds:datastoreItem xmlns:ds="http://schemas.openxmlformats.org/officeDocument/2006/customXml" ds:itemID="{F1B92FBC-05D0-489F-A350-6AD994C5827C}">
   <ds:schemaRefs>
     <ds:schemaRef ds:uri="http://schemas.openxmlformats.org/officeDocument/2006/bibliography"/>
   </ds:schemaRefs>
 </ds:datastoreItem>
-</file>
-
-<file path=customXml/itemProps4.xml><?xml version="1.0" encoding="utf-8"?>
-<ds:datastoreItem xmlns:ds="http://schemas.openxmlformats.org/officeDocument/2006/customXml" ds:itemID="{3DD51E75-0536-46F9-A3AB-C9CAE4C9D228}">
-  <ds:schemaRefs>
-    <ds:schemaRef ds:uri="http://schemas.microsoft.com/sharepoint/v3/contenttype/forms"/>
-  </ds:schemaRefs>
-</ds:datastoreItem>
 </file>
</xml_diff>

<commit_message>
Added memory wipe image
</commit_message>
<xml_diff>
--- a/Misc/index/Suchit Reddi Resume.docx
+++ b/Misc/index/Suchit Reddi Resume.docx
@@ -1861,7 +1861,7 @@
           <w:sz w:val="20"/>
           <w:szCs w:val="20"/>
         </w:rPr>
-        <w:t xml:space="preserve"> converting into Witbe </w:t>
+        <w:t xml:space="preserve"> converting to Witbe </w:t>
       </w:r>
       <w:r>
         <w:rPr>
@@ -2155,34 +2155,61 @@
           <w:sz w:val="20"/>
           <w:szCs w:val="20"/>
         </w:rPr>
-        <w:t xml:space="preserve"> attack</w:t>
-      </w:r>
-      <w:r>
-        <w:rPr>
-          <w:rFonts w:eastAsia="Arial" w:cstheme="minorHAnsi"/>
-          <w:color w:val="000000"/>
-          <w:sz w:val="20"/>
-          <w:szCs w:val="20"/>
-        </w:rPr>
-        <w:t>s</w:t>
-      </w:r>
-      <w:r>
-        <w:rPr>
-          <w:rFonts w:eastAsia="Arial" w:cstheme="minorHAnsi"/>
-          <w:color w:val="000000"/>
-          <w:sz w:val="20"/>
-          <w:szCs w:val="20"/>
-        </w:rPr>
-        <w:t xml:space="preserve">, with steps on </w:t>
-      </w:r>
-      <w:r>
-        <w:rPr>
-          <w:rFonts w:eastAsia="Arial" w:cstheme="minorHAnsi"/>
-          <w:color w:val="000000"/>
-          <w:sz w:val="20"/>
-          <w:szCs w:val="20"/>
-        </w:rPr>
-        <w:t xml:space="preserve">simulation, and </w:t>
+        <w:t xml:space="preserve"> </w:t>
+      </w:r>
+      <w:r>
+        <w:rPr>
+          <w:rFonts w:eastAsia="Arial" w:cstheme="minorHAnsi"/>
+          <w:color w:val="000000"/>
+          <w:sz w:val="20"/>
+          <w:szCs w:val="20"/>
+        </w:rPr>
+        <w:t>vulnerabilities</w:t>
+      </w:r>
+      <w:r>
+        <w:rPr>
+          <w:rFonts w:eastAsia="Arial" w:cstheme="minorHAnsi"/>
+          <w:color w:val="000000"/>
+          <w:sz w:val="20"/>
+          <w:szCs w:val="20"/>
+        </w:rPr>
+        <w:t xml:space="preserve">, steps </w:t>
+      </w:r>
+      <w:r>
+        <w:rPr>
+          <w:rFonts w:eastAsia="Arial" w:cstheme="minorHAnsi"/>
+          <w:color w:val="000000"/>
+          <w:sz w:val="20"/>
+          <w:szCs w:val="20"/>
+        </w:rPr>
+        <w:t>for</w:t>
+      </w:r>
+      <w:r>
+        <w:rPr>
+          <w:rFonts w:eastAsia="Arial" w:cstheme="minorHAnsi"/>
+          <w:color w:val="000000"/>
+          <w:sz w:val="20"/>
+          <w:szCs w:val="20"/>
+        </w:rPr>
+        <w:t xml:space="preserve"> </w:t>
+      </w:r>
+      <w:r>
+        <w:rPr>
+          <w:rFonts w:eastAsia="Arial" w:cstheme="minorHAnsi"/>
+          <w:color w:val="000000"/>
+          <w:sz w:val="20"/>
+          <w:szCs w:val="20"/>
+        </w:rPr>
+        <w:t>exploitation</w:t>
+      </w:r>
+      <w:r>
+        <w:rPr>
+          <w:rFonts w:eastAsia="Arial" w:cstheme="minorHAnsi"/>
+          <w:color w:val="000000"/>
+          <w:sz w:val="20"/>
+          <w:szCs w:val="20"/>
+        </w:rPr>
+        <w:t xml:space="preserve">, and </w:t>
       </w:r>
       <w:r>
         <w:rPr>
@@ -2358,7 +2385,25 @@
           <w:sz w:val="20"/>
           <w:szCs w:val="20"/>
         </w:rPr>
-        <w:t>Researched secure deletion and verification techniques for disk storage in to IoT devices, primarily flash storages.</w:t>
+        <w:t xml:space="preserve">Researched secure deletion and verification techniques for disk storage in to IoT devices, primarily flash </w:t>
+      </w:r>
+      <w:r>
+        <w:rPr>
+          <w:rFonts w:eastAsia="Arial" w:cstheme="minorHAnsi"/>
+          <w:color w:val="000000"/>
+          <w:sz w:val="20"/>
+          <w:szCs w:val="20"/>
+        </w:rPr>
+        <w:t>storage</w:t>
+      </w:r>
+      <w:r>
+        <w:rPr>
+          <w:rFonts w:eastAsia="Arial" w:cstheme="minorHAnsi"/>
+          <w:color w:val="000000"/>
+          <w:sz w:val="20"/>
+          <w:szCs w:val="20"/>
+        </w:rPr>
+        <w:t>.</w:t>
       </w:r>
     </w:p>
     <w:p>
@@ -2388,7 +2433,7 @@
           <w:sz w:val="20"/>
           <w:szCs w:val="20"/>
         </w:rPr>
-        <w:t xml:space="preserve"> Converting theoretical research into practical application, by creating an automated shell script tool usable by public.</w:t>
+        <w:t xml:space="preserve"> Converting theoretical research into practical application by creating an automated shell script tool usable by public.</w:t>
       </w:r>
     </w:p>
     <w:p>
@@ -2478,7 +2523,25 @@
           <w:sz w:val="20"/>
           <w:szCs w:val="20"/>
         </w:rPr>
-        <w:t>: Intruder image captured and transferred over MQTT, in case of authentication failure.</w:t>
+        <w:t xml:space="preserve">: Intruder image </w:t>
+      </w:r>
+      <w:r>
+        <w:rPr>
+          <w:rFonts w:eastAsia="Arial" w:cstheme="minorHAnsi"/>
+          <w:color w:val="000000"/>
+          <w:sz w:val="20"/>
+          <w:szCs w:val="20"/>
+        </w:rPr>
+        <w:t xml:space="preserve">is </w:t>
+      </w:r>
+      <w:r>
+        <w:rPr>
+          <w:rFonts w:eastAsia="Arial" w:cstheme="minorHAnsi"/>
+          <w:color w:val="000000"/>
+          <w:sz w:val="20"/>
+          <w:szCs w:val="20"/>
+        </w:rPr>
+        <w:t>captured and transferred over MQTT in case of authentication failure.</w:t>
       </w:r>
     </w:p>
     <w:p>
@@ -2731,7 +2794,7 @@
           <w:sz w:val="20"/>
           <w:szCs w:val="20"/>
         </w:rPr>
-        <w:t>Pursuing self-hosting from Raspberry Pi, while dodging various networking hurdles.</w:t>
+        <w:t>Pursuing self-hosting from Raspberry Pi while dodging various networking hurdles.</w:t>
       </w:r>
     </w:p>
     <w:p>
@@ -3370,45 +3433,28 @@
           <w:sz w:val="20"/>
           <w:szCs w:val="20"/>
         </w:rPr>
-        <w:t>RISE 2023 Research Internship (IIT Jammu)</w:t>
-      </w:r>
-      <w:r>
-        <w:rPr>
-          <w:rFonts w:eastAsia="Arial" w:cstheme="minorHAnsi"/>
-          <w:color w:val="000000"/>
-          <w:sz w:val="20"/>
-          <w:szCs w:val="20"/>
-        </w:rPr>
-        <w:t xml:space="preserve"> </w:t>
-      </w:r>
-      <w:r>
-        <w:rPr>
-          <w:rFonts w:eastAsia="Arial" w:cstheme="minorHAnsi"/>
-          <w:color w:val="000000"/>
-          <w:sz w:val="20"/>
-          <w:szCs w:val="20"/>
-        </w:rPr>
-        <w:t xml:space="preserve">on “Security of Smart Devices” under Dr. Gaurav Varshney </w:t>
-      </w:r>
-      <w:r>
-        <w:rPr>
-          <w:rFonts w:eastAsia="Arial" w:cstheme="minorHAnsi"/>
-          <w:color w:val="000000"/>
-          <w:sz w:val="20"/>
-          <w:szCs w:val="20"/>
-        </w:rPr>
-        <w:t xml:space="preserve">- </w:t>
-      </w:r>
-      <w:r>
-        <w:rPr>
-          <w:rFonts w:eastAsia="Arial" w:cstheme="minorHAnsi"/>
-          <w:b/>
-          <w:bCs/>
-          <w:color w:val="000000"/>
-          <w:sz w:val="20"/>
-          <w:szCs w:val="20"/>
-        </w:rPr>
-        <w:t>Not Attended</w:t>
+        <w:t xml:space="preserve">Selected as a mentor in IIT Kharagpur’s open-source event </w:t>
+      </w:r>
+      <w:hyperlink r:id="rId38" w:history="1">
+        <w:r>
+          <w:rPr>
+            <w:rStyle w:val="Hyperlink"/>
+            <w:rFonts w:eastAsia="Arial" w:cstheme="minorHAnsi"/>
+            <w:sz w:val="20"/>
+            <w:szCs w:val="20"/>
+            <w:u w:val="none"/>
+          </w:rPr>
+          <w:t>KWoC 2023</w:t>
+        </w:r>
+      </w:hyperlink>
+      <w:r>
+        <w:rPr>
+          <w:rFonts w:eastAsia="Arial" w:cstheme="minorHAnsi"/>
+          <w:color w:val="000000"/>
+          <w:sz w:val="20"/>
+          <w:szCs w:val="20"/>
+        </w:rPr>
+        <w:t>.</w:t>
       </w:r>
     </w:p>
     <w:p>
@@ -3419,7 +3465,6 @@
         <w:ind w:right="26"/>
         <w:rPr>
           <w:rFonts w:eastAsia="Arial" w:cstheme="minorHAnsi"/>
-          <w:bCs/>
           <w:color w:val="000000"/>
           <w:sz w:val="20"/>
           <w:szCs w:val="20"/>
@@ -3437,87 +3482,44 @@
       <w:r>
         <w:rPr>
           <w:rFonts w:eastAsia="Arial" w:cstheme="minorHAnsi"/>
-          <w:bCs/>
-          <w:color w:val="000000"/>
-          <w:sz w:val="20"/>
-          <w:szCs w:val="20"/>
-        </w:rPr>
-        <w:t xml:space="preserve">SPRINGEX-23 </w:t>
-      </w:r>
-      <w:r>
-        <w:rPr>
-          <w:rFonts w:eastAsia="Arial" w:cstheme="minorHAnsi"/>
-          <w:bCs/>
-          <w:color w:val="000000"/>
-          <w:sz w:val="20"/>
-          <w:szCs w:val="20"/>
-        </w:rPr>
-        <w:t>Spring Internship</w:t>
-      </w:r>
-      <w:r>
-        <w:rPr>
-          <w:rFonts w:eastAsia="Arial" w:cstheme="minorHAnsi"/>
-          <w:bCs/>
-          <w:color w:val="000000"/>
-          <w:sz w:val="20"/>
-          <w:szCs w:val="20"/>
-        </w:rPr>
-        <w:t xml:space="preserve"> Program </w:t>
-      </w:r>
-      <w:r>
-        <w:rPr>
-          <w:rFonts w:eastAsia="Arial" w:cstheme="minorHAnsi"/>
-          <w:bCs/>
-          <w:color w:val="000000"/>
-          <w:sz w:val="20"/>
-          <w:szCs w:val="20"/>
-        </w:rPr>
-        <w:t>(</w:t>
-      </w:r>
-      <w:r>
-        <w:rPr>
-          <w:rFonts w:eastAsia="Arial" w:cstheme="minorHAnsi"/>
-          <w:bCs/>
-          <w:color w:val="000000"/>
-          <w:sz w:val="20"/>
-          <w:szCs w:val="20"/>
-        </w:rPr>
-        <w:t>National Maritime Foundation</w:t>
-      </w:r>
-      <w:r>
-        <w:rPr>
-          <w:rFonts w:eastAsia="Arial" w:cstheme="minorHAnsi"/>
-          <w:bCs/>
-          <w:color w:val="000000"/>
-          <w:sz w:val="20"/>
-          <w:szCs w:val="20"/>
-        </w:rPr>
-        <w:t xml:space="preserve"> (NMF)</w:t>
-      </w:r>
-      <w:r>
-        <w:rPr>
-          <w:rFonts w:eastAsia="Arial" w:cstheme="minorHAnsi"/>
-          <w:bCs/>
-          <w:color w:val="000000"/>
-          <w:sz w:val="20"/>
-          <w:szCs w:val="20"/>
-        </w:rPr>
-        <w:t>)</w:t>
-      </w:r>
-      <w:r>
-        <w:rPr>
-          <w:rFonts w:eastAsia="Arial" w:cstheme="minorHAnsi"/>
-          <w:bCs/>
-          <w:color w:val="000000"/>
-          <w:sz w:val="20"/>
-          <w:szCs w:val="20"/>
-        </w:rPr>
-        <w:t xml:space="preserve"> - </w:t>
-      </w:r>
-      <w:r>
-        <w:rPr>
-          <w:rFonts w:eastAsia="Arial" w:cstheme="minorHAnsi"/>
-          <w:b/>
+          <w:color w:val="000000"/>
+          <w:sz w:val="20"/>
+          <w:szCs w:val="20"/>
+        </w:rPr>
+        <w:t>RISE 2023 Research Internship (IIT Jammu)</w:t>
+      </w:r>
+      <w:r>
+        <w:rPr>
+          <w:rFonts w:eastAsia="Arial" w:cstheme="minorHAnsi"/>
+          <w:color w:val="000000"/>
+          <w:sz w:val="20"/>
+          <w:szCs w:val="20"/>
+        </w:rPr>
+        <w:t xml:space="preserve"> </w:t>
+      </w:r>
+      <w:r>
+        <w:rPr>
+          <w:rFonts w:eastAsia="Arial" w:cstheme="minorHAnsi"/>
+          <w:color w:val="000000"/>
+          <w:sz w:val="20"/>
+          <w:szCs w:val="20"/>
+        </w:rPr>
+        <w:t xml:space="preserve">on “Security of Smart Devices” under Dr. Gaurav Varshney </w:t>
+      </w:r>
+      <w:r>
+        <w:rPr>
+          <w:rFonts w:eastAsia="Arial" w:cstheme="minorHAnsi"/>
+          <w:color w:val="000000"/>
+          <w:sz w:val="20"/>
+          <w:szCs w:val="20"/>
+        </w:rPr>
+        <w:t xml:space="preserve">- </w:t>
+      </w:r>
+      <w:r>
+        <w:rPr>
+          <w:rFonts w:eastAsia="Arial" w:cstheme="minorHAnsi"/>
+          <w:b/>
+          <w:bCs/>
           <w:color w:val="000000"/>
           <w:sz w:val="20"/>
           <w:szCs w:val="20"/>
@@ -3556,6 +3558,120 @@
           <w:sz w:val="20"/>
           <w:szCs w:val="20"/>
         </w:rPr>
+        <w:t xml:space="preserve">SPRINGEX-23 </w:t>
+      </w:r>
+      <w:r>
+        <w:rPr>
+          <w:rFonts w:eastAsia="Arial" w:cstheme="minorHAnsi"/>
+          <w:bCs/>
+          <w:color w:val="000000"/>
+          <w:sz w:val="20"/>
+          <w:szCs w:val="20"/>
+        </w:rPr>
+        <w:t>Spring Internship</w:t>
+      </w:r>
+      <w:r>
+        <w:rPr>
+          <w:rFonts w:eastAsia="Arial" w:cstheme="minorHAnsi"/>
+          <w:bCs/>
+          <w:color w:val="000000"/>
+          <w:sz w:val="20"/>
+          <w:szCs w:val="20"/>
+        </w:rPr>
+        <w:t xml:space="preserve"> Program </w:t>
+      </w:r>
+      <w:r>
+        <w:rPr>
+          <w:rFonts w:eastAsia="Arial" w:cstheme="minorHAnsi"/>
+          <w:bCs/>
+          <w:color w:val="000000"/>
+          <w:sz w:val="20"/>
+          <w:szCs w:val="20"/>
+        </w:rPr>
+        <w:t>(</w:t>
+      </w:r>
+      <w:r>
+        <w:rPr>
+          <w:rFonts w:eastAsia="Arial" w:cstheme="minorHAnsi"/>
+          <w:bCs/>
+          <w:color w:val="000000"/>
+          <w:sz w:val="20"/>
+          <w:szCs w:val="20"/>
+        </w:rPr>
+        <w:t>National Maritime Foundation</w:t>
+      </w:r>
+      <w:r>
+        <w:rPr>
+          <w:rFonts w:eastAsia="Arial" w:cstheme="minorHAnsi"/>
+          <w:bCs/>
+          <w:color w:val="000000"/>
+          <w:sz w:val="20"/>
+          <w:szCs w:val="20"/>
+        </w:rPr>
+        <w:t xml:space="preserve"> (NMF)</w:t>
+      </w:r>
+      <w:r>
+        <w:rPr>
+          <w:rFonts w:eastAsia="Arial" w:cstheme="minorHAnsi"/>
+          <w:bCs/>
+          <w:color w:val="000000"/>
+          <w:sz w:val="20"/>
+          <w:szCs w:val="20"/>
+        </w:rPr>
+        <w:t>)</w:t>
+      </w:r>
+      <w:r>
+        <w:rPr>
+          <w:rFonts w:eastAsia="Arial" w:cstheme="minorHAnsi"/>
+          <w:bCs/>
+          <w:color w:val="000000"/>
+          <w:sz w:val="20"/>
+          <w:szCs w:val="20"/>
+        </w:rPr>
+        <w:t xml:space="preserve"> - </w:t>
+      </w:r>
+      <w:r>
+        <w:rPr>
+          <w:rFonts w:eastAsia="Arial" w:cstheme="minorHAnsi"/>
+          <w:b/>
+          <w:color w:val="000000"/>
+          <w:sz w:val="20"/>
+          <w:szCs w:val="20"/>
+        </w:rPr>
+        <w:t>Not Attended</w:t>
+      </w:r>
+    </w:p>
+    <w:p>
+      <w:pPr>
+        <w:keepNext/>
+        <w:keepLines/>
+        <w:spacing w:after="0" w:line="254" w:lineRule="auto"/>
+        <w:ind w:right="26"/>
+        <w:rPr>
+          <w:rFonts w:eastAsia="Arial" w:cstheme="minorHAnsi"/>
+          <w:bCs/>
+          <w:color w:val="000000"/>
+          <w:sz w:val="20"/>
+          <w:szCs w:val="20"/>
+        </w:rPr>
+      </w:pPr>
+      <w:r>
+        <w:rPr>
+          <w:rFonts w:eastAsia="Arial" w:cstheme="minorHAnsi"/>
+          <w:color w:val="000000"/>
+          <w:sz w:val="20"/>
+          <w:szCs w:val="20"/>
+        </w:rPr>
+        <w:t xml:space="preserve">• </w:t>
+      </w:r>
+      <w:r>
+        <w:rPr>
+          <w:rFonts w:eastAsia="Arial" w:cstheme="minorHAnsi"/>
+          <w:bCs/>
+          <w:color w:val="000000"/>
+          <w:sz w:val="20"/>
+          <w:szCs w:val="20"/>
+        </w:rPr>
         <w:t>Conference</w:t>
       </w:r>
       <w:r>
@@ -3566,6 +3682,16 @@
           <w:sz w:val="20"/>
           <w:szCs w:val="20"/>
         </w:rPr>
+        <w:t>s</w:t>
+      </w:r>
+      <w:r>
+        <w:rPr>
+          <w:rFonts w:eastAsia="Arial" w:cstheme="minorHAnsi"/>
+          <w:bCs/>
+          <w:color w:val="000000"/>
+          <w:sz w:val="20"/>
+          <w:szCs w:val="20"/>
+        </w:rPr>
         <w:t xml:space="preserve"> </w:t>
       </w:r>
       <w:r>
@@ -3576,37 +3702,37 @@
           <w:sz w:val="20"/>
           <w:szCs w:val="20"/>
         </w:rPr>
-        <w:t>Attendee</w:t>
-      </w:r>
-      <w:r>
-        <w:rPr>
-          <w:rFonts w:eastAsia="Arial" w:cstheme="minorHAnsi"/>
-          <w:bCs/>
-          <w:color w:val="000000"/>
-          <w:sz w:val="20"/>
-          <w:szCs w:val="20"/>
-        </w:rPr>
-        <w:t xml:space="preserve"> (</w:t>
-      </w:r>
-      <w:r>
-        <w:rPr>
-          <w:rFonts w:eastAsia="Arial" w:cstheme="minorHAnsi"/>
-          <w:bCs/>
-          <w:color w:val="000000"/>
-          <w:sz w:val="20"/>
-          <w:szCs w:val="20"/>
-        </w:rPr>
-        <w:t>2nd National Conference on Cyber Investigation and Digital Forensics, CBI</w:t>
-      </w:r>
-      <w:r>
-        <w:rPr>
-          <w:rFonts w:eastAsia="Arial" w:cstheme="minorHAnsi"/>
-          <w:bCs/>
-          <w:color w:val="000000"/>
-          <w:sz w:val="20"/>
-          <w:szCs w:val="20"/>
-        </w:rPr>
-        <w:t>, Delhi, India)</w:t>
+        <w:t xml:space="preserve">- </w:t>
+      </w:r>
+      <w:r>
+        <w:rPr>
+          <w:rFonts w:eastAsia="Arial" w:cstheme="minorHAnsi"/>
+          <w:bCs/>
+          <w:color w:val="000000"/>
+          <w:sz w:val="20"/>
+          <w:szCs w:val="20"/>
+        </w:rPr>
+        <w:t>2nd National Conference on Cyber Investigation and Digital Forensics</w:t>
+      </w:r>
+      <w:r>
+        <w:rPr>
+          <w:rFonts w:eastAsia="Arial" w:cstheme="minorHAnsi"/>
+          <w:bCs/>
+          <w:color w:val="000000"/>
+          <w:sz w:val="20"/>
+          <w:szCs w:val="20"/>
+        </w:rPr>
+        <w:t xml:space="preserve"> by </w:t>
+      </w:r>
+      <w:r>
+        <w:rPr>
+          <w:rFonts w:eastAsia="Arial" w:cstheme="minorHAnsi"/>
+          <w:bCs/>
+          <w:color w:val="000000"/>
+          <w:sz w:val="20"/>
+          <w:szCs w:val="20"/>
+        </w:rPr>
+        <w:t>CBI</w:t>
       </w:r>
     </w:p>
     <w:p>
@@ -3641,7 +3767,7 @@
         </w:rPr>
         <w:t xml:space="preserve"> </w:t>
       </w:r>
-      <w:hyperlink r:id="rId38" w:history="1">
+      <w:hyperlink r:id="rId39" w:history="1">
         <w:r>
           <w:rPr>
             <w:rStyle w:val="Hyperlink"/>
@@ -3783,7 +3909,7 @@
         </w:rPr>
         <w:t xml:space="preserve">cyber </w:t>
       </w:r>
-      <w:hyperlink r:id="rId39" w:history="1">
+      <w:hyperlink r:id="rId40" w:history="1">
         <w:r>
           <w:rPr>
             <w:rStyle w:val="Hyperlink"/>
@@ -3930,7 +4056,7 @@
         </w:rPr>
         <w:t xml:space="preserve"> </w:t>
       </w:r>
-      <w:hyperlink r:id="rId40" w:history="1">
+      <w:hyperlink r:id="rId41" w:history="1">
         <w:r>
           <w:rPr>
             <w:rStyle w:val="Hyperlink"/>
@@ -3983,7 +4109,7 @@
         </w:rPr>
         <w:t xml:space="preserve"> </w:t>
       </w:r>
-      <w:hyperlink r:id="rId41" w:history="1">
+      <w:hyperlink r:id="rId42" w:history="1">
         <w:r>
           <w:rPr>
             <w:rStyle w:val="Hyperlink"/>
@@ -4037,8 +4163,8 @@
       </w:r>
     </w:p>
     <w:sectPr>
-      <w:headerReference w:type="default" r:id="rId42"/>
-      <w:footerReference w:type="default" r:id="rId43"/>
+      <w:headerReference w:type="default" r:id="rId43"/>
+      <w:footerReference w:type="default" r:id="rId44"/>
       <w:pgSz w:w="11906" w:h="16838"/>
       <w:pgMar w:top="1080" w:right="1080" w:bottom="1080" w:left="1080" w:header="706" w:footer="706" w:gutter="0"/>
       <w:cols w:space="708"/>
@@ -4186,7 +4312,7 @@
         <v:path o:extrusionok="f" gradientshapeok="t" o:connecttype="rect"/>
         <o:lock v:ext="edit" aspectratio="t"/>
       </v:shapetype>
-      <v:shape id="_x0000_i1044" type="#_x0000_t75" alt="Logo&#10;&#10;Description automatically generated" style="width:12.75pt;height:12.75pt;visibility:visible;mso-wrap-style:square" o:bullet="t">
+      <v:shape id="_x0000_i1034" type="#_x0000_t75" alt="Logo&#10;&#10;Description automatically generated" style="width:12.75pt;height:12.75pt;visibility:visible;mso-wrap-style:square" o:bullet="t">
         <v:imagedata r:id="rId1" o:title="Logo&#10;&#10;Description automatically generated"/>
       </v:shape>
     </w:pict>

</xml_diff>